<commit_message>
FO: Use case afbeelding added
</commit_message>
<xml_diff>
--- a/documents/Functioneel Ontwerp/Functioneel_ontwerp.docx
+++ b/documents/Functioneel Ontwerp/Functioneel_ontwerp.docx
@@ -920,7 +920,6 @@
                                   </w:rPr>
                                   <w:t xml:space="preserve">. </w:t>
                                 </w:r>
-                                <w:proofErr w:type="spellStart"/>
                                 <w:r>
                                   <w:rPr>
                                     <w:color w:val="5B9BD5" w:themeColor="accent1"/>
@@ -929,7 +928,6 @@
                                   </w:rPr>
                                   <w:t>Vosselman</w:t>
                                 </w:r>
-                                <w:proofErr w:type="spellEnd"/>
                                 <w:r>
                                   <w:rPr>
                                     <w:color w:val="5B9BD5" w:themeColor="accent1"/>
@@ -1058,7 +1056,6 @@
                                   </w:rPr>
                                   <w:t xml:space="preserve">. </w:t>
                                 </w:r>
-                                <w:proofErr w:type="spellStart"/>
                                 <w:r>
                                   <w:rPr>
                                     <w:color w:val="5B9BD5" w:themeColor="accent1"/>
@@ -1067,7 +1064,6 @@
                                   </w:rPr>
                                   <w:t>Shamoian</w:t>
                                 </w:r>
-                                <w:proofErr w:type="spellEnd"/>
                               </w:p>
                               <w:p>
                                 <w:pPr>
@@ -1187,18 +1183,8 @@
                                     <w:sz w:val="24"/>
                                     <w:szCs w:val="24"/>
                                   </w:rPr>
-                                  <w:t xml:space="preserve">Projectleider: M. </w:t>
+                                  <w:t>Projectleider: M. Boukiour</w:t>
                                 </w:r>
-                                <w:proofErr w:type="spellStart"/>
-                                <w:r>
-                                  <w:rPr>
-                                    <w:color w:val="5B9BD5" w:themeColor="accent1"/>
-                                    <w:sz w:val="24"/>
-                                    <w:szCs w:val="24"/>
-                                  </w:rPr>
-                                  <w:t>Boukiour</w:t>
-                                </w:r>
-                                <w:proofErr w:type="spellEnd"/>
                               </w:p>
                               <w:p>
                                 <w:pPr>
@@ -1838,8 +1824,6 @@
           <w:r>
             <w:t>Inhoud</w:t>
           </w:r>
-          <w:bookmarkStart w:id="1" w:name="_GoBack"/>
-          <w:bookmarkEnd w:id="1"/>
         </w:p>
         <w:p>
           <w:pPr>
@@ -2183,11 +2167,13 @@
       <w:pPr>
         <w:pStyle w:val="Kop1"/>
       </w:pPr>
-      <w:bookmarkStart w:id="2" w:name="_Toc508963561"/>
+      <w:bookmarkStart w:id="1" w:name="_Toc508963561"/>
       <w:r>
         <w:lastRenderedPageBreak/>
         <w:t>Functionaliteiten</w:t>
       </w:r>
+      <w:bookmarkStart w:id="2" w:name="_GoBack"/>
+      <w:bookmarkEnd w:id="1"/>
       <w:bookmarkEnd w:id="2"/>
     </w:p>
     <w:p>
@@ -2289,6 +2275,56 @@
           <w:szCs w:val="22"/>
         </w:rPr>
       </w:pPr>
+      <w:r>
+        <w:rPr>
+          <w:rFonts w:ascii="Palatino Linotype" w:hAnsi="Palatino Linotype"/>
+          <w:noProof/>
+          <w:color w:val="000000"/>
+          <w:sz w:val="22"/>
+          <w:szCs w:val="22"/>
+        </w:rPr>
+        <w:drawing>
+          <wp:inline distT="0" distB="0" distL="0" distR="0">
+            <wp:extent cx="5760720" cy="4763135"/>
+            <wp:effectExtent l="0" t="0" r="0" b="0"/>
+            <wp:docPr id="1" name="Afbeelding 1"/>
+            <wp:cNvGraphicFramePr>
+              <a:graphicFrameLocks xmlns:a="http://schemas.openxmlformats.org/drawingml/2006/main" noChangeAspect="1"/>
+            </wp:cNvGraphicFramePr>
+            <a:graphic xmlns:a="http://schemas.openxmlformats.org/drawingml/2006/main">
+              <a:graphicData uri="http://schemas.openxmlformats.org/drawingml/2006/picture">
+                <pic:pic xmlns:pic="http://schemas.openxmlformats.org/drawingml/2006/picture">
+                  <pic:nvPicPr>
+                    <pic:cNvPr id="1" name="use_case_FO.png"/>
+                    <pic:cNvPicPr/>
+                  </pic:nvPicPr>
+                  <pic:blipFill>
+                    <a:blip r:embed="rId9">
+                      <a:extLst>
+                        <a:ext uri="{28A0092B-C50C-407E-A947-70E740481C1C}">
+                          <a14:useLocalDpi xmlns:a14="http://schemas.microsoft.com/office/drawing/2010/main" val="0"/>
+                        </a:ext>
+                      </a:extLst>
+                    </a:blip>
+                    <a:stretch>
+                      <a:fillRect/>
+                    </a:stretch>
+                  </pic:blipFill>
+                  <pic:spPr>
+                    <a:xfrm>
+                      <a:off x="0" y="0"/>
+                      <a:ext cx="5760720" cy="4763135"/>
+                    </a:xfrm>
+                    <a:prstGeom prst="rect">
+                      <a:avLst/>
+                    </a:prstGeom>
+                  </pic:spPr>
+                </pic:pic>
+              </a:graphicData>
+            </a:graphic>
+          </wp:inline>
+        </w:drawing>
+      </w:r>
       <w:r>
         <w:rPr>
           <w:rFonts w:ascii="Palatino Linotype" w:hAnsi="Palatino Linotype"/>
@@ -2807,8 +2843,8 @@
       </w:r>
     </w:p>
     <w:sectPr>
-      <w:headerReference w:type="default" r:id="rId9"/>
-      <w:footerReference w:type="default" r:id="rId10"/>
+      <w:headerReference w:type="default" r:id="rId10"/>
+      <w:footerReference w:type="default" r:id="rId11"/>
       <w:pgSz w:w="11906" w:h="16838"/>
       <w:pgMar w:top="1417" w:right="1417" w:bottom="1417" w:left="1417" w:header="708" w:footer="708" w:gutter="0"/>
       <w:pgNumType w:start="0"/>
@@ -2857,15 +2893,7 @@
       </w:rPr>
     </w:pPr>
     <w:r>
-      <w:t xml:space="preserve">G. </w:t>
-    </w:r>
-    <w:proofErr w:type="spellStart"/>
-    <w:r>
-      <w:t>Vosselman</w:t>
-    </w:r>
-    <w:proofErr w:type="spellEnd"/>
-    <w:r>
-      <w:t>, J. Verheugd, J. v.d</w:t>
+      <w:t>G. Vosselman, J. Verheugd, J. v.d</w:t>
     </w:r>
     <w:r>
       <w:t>.</w:t>
@@ -2877,16 +2905,11 @@
       <w:t>c</w:t>
     </w:r>
     <w:r>
-      <w:t xml:space="preserve">h, T. </w:t>
-    </w:r>
-    <w:proofErr w:type="spellStart"/>
-    <w:r>
-      <w:t>Shamoi</w:t>
+      <w:t>h, T. Shamoi</w:t>
     </w:r>
     <w:r>
       <w:t>an</w:t>
     </w:r>
-    <w:proofErr w:type="spellEnd"/>
     <w:r>
       <w:ptab w:relativeTo="margin" w:alignment="center" w:leader="none"/>
     </w:r>
@@ -5541,6 +5564,7 @@
   <w:rsids>
     <w:rsidRoot w:val="000C6519"/>
     <w:rsid w:val="00074631"/>
+    <w:rsid w:val="000C287F"/>
     <w:rsid w:val="000C6519"/>
     <w:rsid w:val="003D3F5E"/>
     <w:rsid w:val="0040096B"/>
@@ -6348,7 +6372,7 @@
 </file>
 
 <file path=customXml/itemProps2.xml><?xml version="1.0" encoding="utf-8"?>
-<ds:datastoreItem xmlns:ds="http://schemas.openxmlformats.org/officeDocument/2006/customXml" ds:itemID="{0DA46544-F824-4401-84CA-857C0ACB293D}">
+<ds:datastoreItem xmlns:ds="http://schemas.openxmlformats.org/officeDocument/2006/customXml" ds:itemID="{4DC809AF-A5BE-4FDE-93FA-0CE428663EF1}">
   <ds:schemaRefs>
     <ds:schemaRef ds:uri="http://schemas.openxmlformats.org/officeDocument/2006/bibliography"/>
   </ds:schemaRefs>

</xml_diff>

<commit_message>
FO: Use case beschrijving sjabloon added
</commit_message>
<xml_diff>
--- a/documents/Functioneel Ontwerp/Functioneel_ontwerp.docx
+++ b/documents/Functioneel Ontwerp/Functioneel_ontwerp.docx
@@ -2172,9 +2172,7 @@
         <w:lastRenderedPageBreak/>
         <w:t>Functionaliteiten</w:t>
       </w:r>
-      <w:bookmarkStart w:id="2" w:name="_GoBack"/>
       <w:bookmarkEnd w:id="1"/>
-      <w:bookmarkEnd w:id="2"/>
     </w:p>
     <w:p>
       <w:pPr>
@@ -2187,35 +2185,18 @@
           <w:szCs w:val="22"/>
         </w:rPr>
       </w:pPr>
-      <w:r>
+    </w:p>
+    <w:p>
+      <w:pPr>
+        <w:pStyle w:val="Normaalweb"/>
+        <w:spacing w:before="0" w:beforeAutospacing="0" w:after="200" w:afterAutospacing="0"/>
         <w:rPr>
           <w:rFonts w:ascii="Palatino Linotype" w:hAnsi="Palatino Linotype"/>
           <w:color w:val="000000"/>
           <w:sz w:val="22"/>
           <w:szCs w:val="22"/>
         </w:rPr>
-        <w:t>[</w:t>
-      </w:r>
-      <w:r>
-        <w:rPr>
-          <w:rFonts w:ascii="Palatino Linotype" w:hAnsi="Palatino Linotype"/>
-          <w:b/>
-          <w:bCs/>
-          <w:color w:val="000000"/>
-          <w:sz w:val="22"/>
-          <w:szCs w:val="22"/>
-        </w:rPr>
-        <w:t xml:space="preserve">Functionaliteiten: </w:t>
-      </w:r>
-      <w:r>
-        <w:rPr>
-          <w:rFonts w:ascii="Palatino Linotype" w:hAnsi="Palatino Linotype"/>
-          <w:color w:val="000000"/>
-          <w:sz w:val="22"/>
-          <w:szCs w:val="22"/>
-        </w:rPr>
-        <w:t xml:space="preserve">Maak een </w:t>
-      </w:r>
+      </w:pPr>
       <w:proofErr w:type="spellStart"/>
       <w:r>
         <w:rPr>
@@ -2234,42 +2215,13 @@
           <w:sz w:val="22"/>
           <w:szCs w:val="22"/>
         </w:rPr>
-        <w:t xml:space="preserve"> Case Diagram en een </w:t>
-      </w:r>
-      <w:proofErr w:type="spellStart"/>
-      <w:r>
-        <w:rPr>
-          <w:rFonts w:ascii="Palatino Linotype" w:hAnsi="Palatino Linotype"/>
-          <w:color w:val="000000"/>
-          <w:sz w:val="22"/>
-          <w:szCs w:val="22"/>
-        </w:rPr>
-        <w:t>Use</w:t>
-      </w:r>
-      <w:proofErr w:type="spellEnd"/>
-      <w:r>
-        <w:rPr>
-          <w:rFonts w:ascii="Palatino Linotype" w:hAnsi="Palatino Linotype"/>
-          <w:color w:val="000000"/>
-          <w:sz w:val="22"/>
-          <w:szCs w:val="22"/>
-        </w:rPr>
-        <w:t xml:space="preserve"> Case Beschrijving. Zie les UML. Maak dit met Visio.</w:t>
-      </w:r>
-      <w:r>
-        <w:rPr>
-          <w:rFonts w:ascii="Palatino Linotype" w:hAnsi="Palatino Linotype"/>
-          <w:color w:val="000000"/>
-          <w:sz w:val="22"/>
-          <w:szCs w:val="22"/>
-        </w:rPr>
-        <w:t>]</w:t>
+        <w:t xml:space="preserve"> case</w:t>
       </w:r>
     </w:p>
     <w:p>
       <w:pPr>
         <w:rPr>
-          <w:rFonts w:ascii="Palatino Linotype" w:eastAsia="Times New Roman" w:hAnsi="Palatino Linotype" w:cs="Times New Roman"/>
+          <w:rFonts w:ascii="Palatino Linotype" w:hAnsi="Palatino Linotype"/>
           <w:color w:val="000000"/>
           <w:sz w:val="22"/>
           <w:szCs w:val="22"/>
@@ -2284,10 +2236,10 @@
           <w:szCs w:val="22"/>
         </w:rPr>
         <w:drawing>
-          <wp:inline distT="0" distB="0" distL="0" distR="0">
-            <wp:extent cx="5760720" cy="4763135"/>
-            <wp:effectExtent l="0" t="0" r="0" b="0"/>
-            <wp:docPr id="1" name="Afbeelding 1"/>
+          <wp:inline distT="0" distB="0" distL="0" distR="0" wp14:anchorId="3C58433D">
+            <wp:extent cx="5615874" cy="4632960"/>
+            <wp:effectExtent l="0" t="0" r="4445" b="0"/>
+            <wp:docPr id="3" name="Afbeelding 3"/>
             <wp:cNvGraphicFramePr>
               <a:graphicFrameLocks xmlns:a="http://schemas.openxmlformats.org/drawingml/2006/main" noChangeAspect="1"/>
             </wp:cNvGraphicFramePr>
@@ -2295,8 +2247,10 @@
               <a:graphicData uri="http://schemas.openxmlformats.org/drawingml/2006/picture">
                 <pic:pic xmlns:pic="http://schemas.openxmlformats.org/drawingml/2006/picture">
                   <pic:nvPicPr>
-                    <pic:cNvPr id="1" name="use_case_FO.png"/>
-                    <pic:cNvPicPr/>
+                    <pic:cNvPr id="0" name="Picture 3"/>
+                    <pic:cNvPicPr>
+                      <a:picLocks noChangeAspect="1" noChangeArrowheads="1"/>
+                    </pic:cNvPicPr>
                   </pic:nvPicPr>
                   <pic:blipFill>
                     <a:blip r:embed="rId9">
@@ -2306,18 +2260,20 @@
                         </a:ext>
                       </a:extLst>
                     </a:blip>
+                    <a:srcRect/>
                     <a:stretch>
                       <a:fillRect/>
                     </a:stretch>
                   </pic:blipFill>
-                  <pic:spPr>
+                  <pic:spPr bwMode="auto">
                     <a:xfrm>
                       <a:off x="0" y="0"/>
-                      <a:ext cx="5760720" cy="4763135"/>
+                      <a:ext cx="5623310" cy="4639094"/>
                     </a:xfrm>
                     <a:prstGeom prst="rect">
                       <a:avLst/>
                     </a:prstGeom>
+                    <a:noFill/>
                   </pic:spPr>
                 </pic:pic>
               </a:graphicData>
@@ -2325,6 +2281,337 @@
           </wp:inline>
         </w:drawing>
       </w:r>
+    </w:p>
+    <w:p>
+      <w:pPr>
+        <w:rPr>
+          <w:rFonts w:ascii="Palatino Linotype" w:hAnsi="Palatino Linotype"/>
+          <w:color w:val="000000"/>
+          <w:sz w:val="22"/>
+          <w:szCs w:val="22"/>
+        </w:rPr>
+      </w:pPr>
+      <w:r>
+        <w:rPr>
+          <w:rFonts w:ascii="Palatino Linotype" w:hAnsi="Palatino Linotype"/>
+          <w:color w:val="000000"/>
+          <w:sz w:val="22"/>
+          <w:szCs w:val="22"/>
+        </w:rPr>
+        <w:br w:type="page"/>
+      </w:r>
+    </w:p>
+    <w:p>
+      <w:pPr>
+        <w:rPr>
+          <w:rFonts w:ascii="Palatino Linotype" w:hAnsi="Palatino Linotype"/>
+          <w:noProof/>
+          <w:color w:val="000000"/>
+          <w:sz w:val="22"/>
+          <w:szCs w:val="22"/>
+        </w:rPr>
+      </w:pPr>
+      <w:r>
+        <w:rPr>
+          <w:rFonts w:ascii="Palatino Linotype" w:hAnsi="Palatino Linotype"/>
+          <w:noProof/>
+          <w:color w:val="000000"/>
+          <w:sz w:val="22"/>
+          <w:szCs w:val="22"/>
+        </w:rPr>
+        <w:lastRenderedPageBreak/>
+        <w:t>Use case beschrijving</w:t>
+      </w:r>
+    </w:p>
+    <w:p>
+      <w:pPr>
+        <w:rPr>
+          <w:rFonts w:ascii="Palatino Linotype" w:hAnsi="Palatino Linotype"/>
+          <w:color w:val="000000"/>
+          <w:sz w:val="22"/>
+          <w:szCs w:val="22"/>
+        </w:rPr>
+      </w:pPr>
+    </w:p>
+    <w:tbl>
+      <w:tblPr>
+        <w:tblStyle w:val="Tabelraster"/>
+        <w:tblW w:w="0" w:type="auto"/>
+        <w:tblLook w:val="04A0" w:firstRow="1" w:lastRow="0" w:firstColumn="1" w:lastColumn="0" w:noHBand="0" w:noVBand="1"/>
+      </w:tblPr>
+      <w:tblGrid>
+        <w:gridCol w:w="2405"/>
+        <w:gridCol w:w="6657"/>
+      </w:tblGrid>
+      <w:tr>
+        <w:tc>
+          <w:tcPr>
+            <w:tcW w:w="2405" w:type="dxa"/>
+          </w:tcPr>
+          <w:p>
+            <w:pPr>
+              <w:rPr>
+                <w:rFonts w:ascii="Palatino Linotype" w:hAnsi="Palatino Linotype"/>
+                <w:color w:val="000000"/>
+                <w:sz w:val="22"/>
+                <w:szCs w:val="22"/>
+              </w:rPr>
+            </w:pPr>
+            <w:proofErr w:type="spellStart"/>
+            <w:r>
+              <w:rPr>
+                <w:rFonts w:ascii="Palatino Linotype" w:hAnsi="Palatino Linotype"/>
+                <w:color w:val="000000"/>
+                <w:sz w:val="22"/>
+                <w:szCs w:val="22"/>
+              </w:rPr>
+              <w:t>Use</w:t>
+            </w:r>
+            <w:proofErr w:type="spellEnd"/>
+            <w:r>
+              <w:rPr>
+                <w:rFonts w:ascii="Palatino Linotype" w:hAnsi="Palatino Linotype"/>
+                <w:color w:val="000000"/>
+                <w:sz w:val="22"/>
+                <w:szCs w:val="22"/>
+              </w:rPr>
+              <w:t>-case</w:t>
+            </w:r>
+          </w:p>
+        </w:tc>
+        <w:tc>
+          <w:tcPr>
+            <w:tcW w:w="6657" w:type="dxa"/>
+          </w:tcPr>
+          <w:p>
+            <w:pPr>
+              <w:rPr>
+                <w:rFonts w:ascii="Palatino Linotype" w:hAnsi="Palatino Linotype"/>
+                <w:color w:val="000000"/>
+                <w:sz w:val="22"/>
+                <w:szCs w:val="22"/>
+              </w:rPr>
+            </w:pPr>
+          </w:p>
+        </w:tc>
+      </w:tr>
+      <w:tr>
+        <w:tc>
+          <w:tcPr>
+            <w:tcW w:w="2405" w:type="dxa"/>
+          </w:tcPr>
+          <w:p>
+            <w:pPr>
+              <w:rPr>
+                <w:rFonts w:ascii="Palatino Linotype" w:hAnsi="Palatino Linotype"/>
+                <w:color w:val="000000"/>
+                <w:sz w:val="22"/>
+                <w:szCs w:val="22"/>
+              </w:rPr>
+            </w:pPr>
+            <w:r>
+              <w:rPr>
+                <w:rFonts w:ascii="Palatino Linotype" w:hAnsi="Palatino Linotype"/>
+                <w:color w:val="000000"/>
+                <w:sz w:val="22"/>
+                <w:szCs w:val="22"/>
+              </w:rPr>
+              <w:t>Actor(en)</w:t>
+            </w:r>
+          </w:p>
+        </w:tc>
+        <w:tc>
+          <w:tcPr>
+            <w:tcW w:w="6657" w:type="dxa"/>
+          </w:tcPr>
+          <w:p>
+            <w:pPr>
+              <w:rPr>
+                <w:rFonts w:ascii="Palatino Linotype" w:hAnsi="Palatino Linotype"/>
+                <w:color w:val="000000"/>
+                <w:sz w:val="22"/>
+                <w:szCs w:val="22"/>
+              </w:rPr>
+            </w:pPr>
+          </w:p>
+        </w:tc>
+      </w:tr>
+      <w:tr>
+        <w:tc>
+          <w:tcPr>
+            <w:tcW w:w="2405" w:type="dxa"/>
+          </w:tcPr>
+          <w:p>
+            <w:pPr>
+              <w:rPr>
+                <w:rFonts w:ascii="Palatino Linotype" w:hAnsi="Palatino Linotype"/>
+                <w:color w:val="000000"/>
+                <w:sz w:val="22"/>
+                <w:szCs w:val="22"/>
+              </w:rPr>
+            </w:pPr>
+            <w:r>
+              <w:rPr>
+                <w:rFonts w:ascii="Palatino Linotype" w:hAnsi="Palatino Linotype"/>
+                <w:color w:val="000000"/>
+                <w:sz w:val="22"/>
+                <w:szCs w:val="22"/>
+              </w:rPr>
+              <w:t>Preconditie</w:t>
+            </w:r>
+          </w:p>
+        </w:tc>
+        <w:tc>
+          <w:tcPr>
+            <w:tcW w:w="6657" w:type="dxa"/>
+          </w:tcPr>
+          <w:p>
+            <w:pPr>
+              <w:rPr>
+                <w:rFonts w:ascii="Palatino Linotype" w:hAnsi="Palatino Linotype"/>
+                <w:color w:val="000000"/>
+                <w:sz w:val="22"/>
+                <w:szCs w:val="22"/>
+              </w:rPr>
+            </w:pPr>
+          </w:p>
+        </w:tc>
+      </w:tr>
+      <w:tr>
+        <w:tc>
+          <w:tcPr>
+            <w:tcW w:w="2405" w:type="dxa"/>
+          </w:tcPr>
+          <w:p>
+            <w:pPr>
+              <w:rPr>
+                <w:rFonts w:ascii="Palatino Linotype" w:hAnsi="Palatino Linotype"/>
+                <w:color w:val="000000"/>
+                <w:sz w:val="22"/>
+                <w:szCs w:val="22"/>
+              </w:rPr>
+            </w:pPr>
+            <w:r>
+              <w:rPr>
+                <w:rFonts w:ascii="Palatino Linotype" w:hAnsi="Palatino Linotype"/>
+                <w:color w:val="000000"/>
+                <w:sz w:val="22"/>
+                <w:szCs w:val="22"/>
+              </w:rPr>
+              <w:t>Beschrijving</w:t>
+            </w:r>
+          </w:p>
+        </w:tc>
+        <w:tc>
+          <w:tcPr>
+            <w:tcW w:w="6657" w:type="dxa"/>
+          </w:tcPr>
+          <w:p>
+            <w:pPr>
+              <w:rPr>
+                <w:rFonts w:ascii="Palatino Linotype" w:hAnsi="Palatino Linotype"/>
+                <w:color w:val="000000"/>
+                <w:sz w:val="22"/>
+                <w:szCs w:val="22"/>
+              </w:rPr>
+            </w:pPr>
+          </w:p>
+        </w:tc>
+      </w:tr>
+      <w:tr>
+        <w:tc>
+          <w:tcPr>
+            <w:tcW w:w="2405" w:type="dxa"/>
+          </w:tcPr>
+          <w:p>
+            <w:pPr>
+              <w:rPr>
+                <w:rFonts w:ascii="Palatino Linotype" w:hAnsi="Palatino Linotype"/>
+                <w:color w:val="000000"/>
+                <w:sz w:val="22"/>
+                <w:szCs w:val="22"/>
+              </w:rPr>
+            </w:pPr>
+            <w:r>
+              <w:rPr>
+                <w:rFonts w:ascii="Palatino Linotype" w:hAnsi="Palatino Linotype"/>
+                <w:color w:val="000000"/>
+                <w:sz w:val="22"/>
+                <w:szCs w:val="22"/>
+              </w:rPr>
+              <w:t>Uitzonderingen</w:t>
+            </w:r>
+          </w:p>
+        </w:tc>
+        <w:tc>
+          <w:tcPr>
+            <w:tcW w:w="6657" w:type="dxa"/>
+          </w:tcPr>
+          <w:p>
+            <w:pPr>
+              <w:rPr>
+                <w:rFonts w:ascii="Palatino Linotype" w:hAnsi="Palatino Linotype"/>
+                <w:color w:val="000000"/>
+                <w:sz w:val="22"/>
+                <w:szCs w:val="22"/>
+              </w:rPr>
+            </w:pPr>
+          </w:p>
+        </w:tc>
+      </w:tr>
+      <w:tr>
+        <w:tc>
+          <w:tcPr>
+            <w:tcW w:w="2405" w:type="dxa"/>
+          </w:tcPr>
+          <w:p>
+            <w:pPr>
+              <w:rPr>
+                <w:rFonts w:ascii="Palatino Linotype" w:hAnsi="Palatino Linotype"/>
+                <w:color w:val="000000"/>
+                <w:sz w:val="22"/>
+                <w:szCs w:val="22"/>
+              </w:rPr>
+            </w:pPr>
+            <w:r>
+              <w:rPr>
+                <w:rFonts w:ascii="Palatino Linotype" w:hAnsi="Palatino Linotype"/>
+                <w:color w:val="000000"/>
+                <w:sz w:val="22"/>
+                <w:szCs w:val="22"/>
+              </w:rPr>
+              <w:t>Postconditie</w:t>
+            </w:r>
+            <w:bookmarkStart w:id="2" w:name="_GoBack"/>
+            <w:bookmarkEnd w:id="2"/>
+          </w:p>
+        </w:tc>
+        <w:tc>
+          <w:tcPr>
+            <w:tcW w:w="6657" w:type="dxa"/>
+          </w:tcPr>
+          <w:p>
+            <w:pPr>
+              <w:rPr>
+                <w:rFonts w:ascii="Palatino Linotype" w:hAnsi="Palatino Linotype"/>
+                <w:color w:val="000000"/>
+                <w:sz w:val="22"/>
+                <w:szCs w:val="22"/>
+              </w:rPr>
+            </w:pPr>
+          </w:p>
+        </w:tc>
+      </w:tr>
+    </w:tbl>
+    <w:p>
+      <w:pPr>
+        <w:rPr>
+          <w:rFonts w:ascii="Palatino Linotype" w:eastAsia="Times New Roman" w:hAnsi="Palatino Linotype" w:cs="Times New Roman"/>
+          <w:color w:val="000000"/>
+          <w:sz w:val="22"/>
+          <w:szCs w:val="22"/>
+        </w:rPr>
+      </w:pPr>
       <w:r>
         <w:rPr>
           <w:rFonts w:ascii="Palatino Linotype" w:hAnsi="Palatino Linotype"/>
@@ -5570,6 +5857,7 @@
     <w:rsid w:val="0040096B"/>
     <w:rsid w:val="004A2DED"/>
     <w:rsid w:val="0055348E"/>
+    <w:rsid w:val="005F330A"/>
     <w:rsid w:val="00691A84"/>
     <w:rsid w:val="008D5C8E"/>
     <w:rsid w:val="00A343AC"/>
@@ -6372,7 +6660,7 @@
 </file>
 
 <file path=customXml/itemProps2.xml><?xml version="1.0" encoding="utf-8"?>
-<ds:datastoreItem xmlns:ds="http://schemas.openxmlformats.org/officeDocument/2006/customXml" ds:itemID="{4DC809AF-A5BE-4FDE-93FA-0CE428663EF1}">
+<ds:datastoreItem xmlns:ds="http://schemas.openxmlformats.org/officeDocument/2006/customXml" ds:itemID="{E7A6CDAD-2C82-45BE-B2F2-186C5793DAAF}">
   <ds:schemaRefs>
     <ds:schemaRef ds:uri="http://schemas.openxmlformats.org/officeDocument/2006/bibliography"/>
   </ds:schemaRefs>

</xml_diff>

<commit_message>
FO: nav diagram erin gezet en lijst van paginas verwijderd
</commit_message>
<xml_diff>
--- a/documents/Functioneel Ontwerp/Functioneel_ontwerp.docx
+++ b/documents/Functioneel Ontwerp/Functioneel_ontwerp.docx
@@ -1,6 +1,6 @@
 
 <file path=word/document.xml><?xml version="1.0" encoding="utf-8"?>
-<w:document xmlns:wpc="http://schemas.microsoft.com/office/word/2010/wordprocessingCanvas" xmlns:mo="http://schemas.microsoft.com/office/mac/office/2008/main" xmlns:mc="http://schemas.openxmlformats.org/markup-compatibility/2006" xmlns:mv="urn:schemas-microsoft-com:mac:vml" xmlns:o="urn:schemas-microsoft-com:office:office" xmlns:r="http://schemas.openxmlformats.org/officeDocument/2006/relationships" xmlns:m="http://schemas.openxmlformats.org/officeDocument/2006/math" xmlns:v="urn:schemas-microsoft-com:vml" xmlns:wp14="http://schemas.microsoft.com/office/word/2010/wordprocessingDrawing" xmlns:wp="http://schemas.openxmlformats.org/drawingml/2006/wordprocessingDrawing" xmlns:w10="urn:schemas-microsoft-com:office:word" xmlns:w="http://schemas.openxmlformats.org/wordprocessingml/2006/main" xmlns:w14="http://schemas.microsoft.com/office/word/2010/wordml" xmlns:w15="http://schemas.microsoft.com/office/word/2012/wordml" xmlns:wpg="http://schemas.microsoft.com/office/word/2010/wordprocessingGroup" xmlns:wpi="http://schemas.microsoft.com/office/word/2010/wordprocessingInk" xmlns:wne="http://schemas.microsoft.com/office/word/2006/wordml" xmlns:wps="http://schemas.microsoft.com/office/word/2010/wordprocessingShape" mc:Ignorable="w14 w15 wp14">
+<w:document xmlns:wpc="http://schemas.microsoft.com/office/word/2010/wordprocessingCanvas" xmlns:cx="http://schemas.microsoft.com/office/drawing/2014/chartex" xmlns:cx1="http://schemas.microsoft.com/office/drawing/2015/9/8/chartex" xmlns:cx2="http://schemas.microsoft.com/office/drawing/2015/10/21/chartex" xmlns:cx3="http://schemas.microsoft.com/office/drawing/2016/5/9/chartex" xmlns:cx4="http://schemas.microsoft.com/office/drawing/2016/5/10/chartex" xmlns:cx5="http://schemas.microsoft.com/office/drawing/2016/5/11/chartex" xmlns:cx6="http://schemas.microsoft.com/office/drawing/2016/5/12/chartex" xmlns:cx7="http://schemas.microsoft.com/office/drawing/2016/5/13/chartex" xmlns:cx8="http://schemas.microsoft.com/office/drawing/2016/5/14/chartex" xmlns:mc="http://schemas.openxmlformats.org/markup-compatibility/2006" xmlns:aink="http://schemas.microsoft.com/office/drawing/2016/ink" xmlns:am3d="http://schemas.microsoft.com/office/drawing/2017/model3d" xmlns:o="urn:schemas-microsoft-com:office:office" xmlns:r="http://schemas.openxmlformats.org/officeDocument/2006/relationships" xmlns:m="http://schemas.openxmlformats.org/officeDocument/2006/math" xmlns:v="urn:schemas-microsoft-com:vml" xmlns:wp14="http://schemas.microsoft.com/office/word/2010/wordprocessingDrawing" xmlns:wp="http://schemas.openxmlformats.org/drawingml/2006/wordprocessingDrawing" xmlns:w10="urn:schemas-microsoft-com:office:word" xmlns:w="http://schemas.openxmlformats.org/wordprocessingml/2006/main" xmlns:w14="http://schemas.microsoft.com/office/word/2010/wordml" xmlns:w15="http://schemas.microsoft.com/office/word/2012/wordml" xmlns:w16cid="http://schemas.microsoft.com/office/word/2016/wordml/cid" xmlns:w16se="http://schemas.microsoft.com/office/word/2015/wordml/symex" xmlns:wpg="http://schemas.microsoft.com/office/word/2010/wordprocessingGroup" xmlns:wpi="http://schemas.microsoft.com/office/word/2010/wordprocessingInk" xmlns:wne="http://schemas.microsoft.com/office/word/2006/wordml" xmlns:wps="http://schemas.microsoft.com/office/word/2010/wordprocessingShape" mc:Ignorable="w14 w15 w16se w16cid wp14">
   <w:body>
     <w:sdt>
       <w:sdtPr>
@@ -21,7 +21,7 @@
       <w:sdtContent>
         <w:p>
           <w:pPr>
-            <w:pStyle w:val="NoSpacing"/>
+            <w:pStyle w:val="Geenafstand"/>
             <w:tabs>
               <w:tab w:val="left" w:pos="8789"/>
             </w:tabs>
@@ -111,7 +111,7 @@
                                 <w:sdtContent>
                                   <w:p>
                                     <w:pPr>
-                                      <w:pStyle w:val="NoSpacing"/>
+                                      <w:pStyle w:val="Geenafstand"/>
                                       <w:rPr>
                                         <w:rFonts w:asciiTheme="majorHAnsi" w:eastAsiaTheme="majorEastAsia" w:hAnsiTheme="majorHAnsi" w:cstheme="majorBidi"/>
                                         <w:caps/>
@@ -136,7 +136,7 @@
                               <w:bookmarkEnd w:id="0" w:displacedByCustomXml="prev"/>
                               <w:p>
                                 <w:pPr>
-                                  <w:pStyle w:val="NoSpacing"/>
+                                  <w:pStyle w:val="Geenafstand"/>
                                   <w:spacing w:before="120"/>
                                   <w:rPr>
                                     <w:color w:val="5B9BD5" w:themeColor="accent1"/>
@@ -193,11 +193,11 @@
               </mc:Choice>
               <mc:Fallback>
                 <w:pict>
-                  <v:shapetype w14:anchorId="0B79EAC9" id="_x0000_t202" coordsize="21600,21600" o:spt="202" path="m0,0l0,21600,21600,21600,21600,0xe">
+                  <v:shapetype w14:anchorId="0B79EAC9" id="_x0000_t202" coordsize="21600,21600" o:spt="202" path="m,l,21600r21600,l21600,xe">
                     <v:stroke joinstyle="miter"/>
                     <v:path gradientshapeok="t" o:connecttype="rect"/>
                   </v:shapetype>
-                  <v:shape id="Tekstvak 62" o:spid="_x0000_s1026" type="#_x0000_t202" style="position:absolute;margin-left:0;margin-top:0;width:455.4pt;height:108.75pt;z-index:251663360;visibility:visible;mso-wrap-style:square;mso-width-percent:765;mso-wrap-distance-left:9pt;mso-wrap-distance-top:0;mso-wrap-distance-right:9pt;mso-wrap-distance-bottom:0;mso-position-horizontal:center;mso-position-horizontal-relative:page;mso-position-vertical:top;mso-position-vertical-relative:margin;mso-width-percent:765;mso-width-relative:page;v-text-anchor:top" o:gfxdata="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" filled="f" stroked="f" strokeweight=".5pt">
+                  <v:shape id="Tekstvak 62" o:spid="_x0000_s1026" type="#_x0000_t202" style="position:absolute;margin-left:0;margin-top:0;width:455.4pt;height:108.75pt;z-index:251663360;visibility:visible;mso-wrap-style:square;mso-width-percent:765;mso-wrap-distance-left:9pt;mso-wrap-distance-top:0;mso-wrap-distance-right:9pt;mso-wrap-distance-bottom:0;mso-position-horizontal:center;mso-position-horizontal-relative:page;mso-position-vertical:top;mso-position-vertical-relative:margin;mso-width-percent:765;mso-width-relative:page;v-text-anchor:top" o:gfxdata="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" filled="f" stroked="f" strokeweight=".5pt">
                     <v:textbox style="mso-fit-shape-to-text:t">
                       <w:txbxContent>
                         <w:bookmarkStart w:id="1" w:name="_Hlk507076590" w:displacedByCustomXml="next"/>
@@ -225,7 +225,7 @@
                           <w:sdtContent>
                             <w:p>
                               <w:pPr>
-                                <w:pStyle w:val="NoSpacing"/>
+                                <w:pStyle w:val="Geenafstand"/>
                                 <w:rPr>
                                   <w:rFonts w:asciiTheme="majorHAnsi" w:eastAsiaTheme="majorEastAsia" w:hAnsiTheme="majorHAnsi" w:cstheme="majorBidi"/>
                                   <w:caps/>
@@ -250,7 +250,7 @@
                         <w:bookmarkEnd w:id="1" w:displacedByCustomXml="prev"/>
                         <w:p>
                           <w:pPr>
-                            <w:pStyle w:val="NoSpacing"/>
+                            <w:pStyle w:val="Geenafstand"/>
                             <w:spacing w:before="120"/>
                             <w:rPr>
                               <w:color w:val="5B9BD5" w:themeColor="accent1"/>
@@ -807,7 +807,7 @@
                   </wp:anchor>
                 </w:drawing>
               </mc:Choice>
-              <mc:Fallback xmlns:w16se="http://schemas.microsoft.com/office/word/2015/wordml/symex" xmlns:w16cid="http://schemas.microsoft.com/office/word/2016/wordml/cid" xmlns:am3d="http://schemas.microsoft.com/office/drawing/2017/model3d" xmlns:aink="http://schemas.microsoft.com/office/drawing/2016/ink" xmlns:cx8="http://schemas.microsoft.com/office/drawing/2016/5/14/chartex" xmlns:cx7="http://schemas.microsoft.com/office/drawing/2016/5/13/chartex" xmlns:cx6="http://schemas.microsoft.com/office/drawing/2016/5/12/chartex" xmlns:cx5="http://schemas.microsoft.com/office/drawing/2016/5/11/chartex" xmlns:cx4="http://schemas.microsoft.com/office/drawing/2016/5/10/chartex" xmlns:cx3="http://schemas.microsoft.com/office/drawing/2016/5/9/chartex" xmlns:cx2="http://schemas.microsoft.com/office/drawing/2015/10/21/chartex" xmlns:cx1="http://schemas.microsoft.com/office/drawing/2015/9/8/chartex" xmlns:cx="http://schemas.microsoft.com/office/drawing/2014/chartex">
+              <mc:Fallback xmlns:mv="urn:schemas-microsoft-com:mac:vml" xmlns:mo="http://schemas.microsoft.com/office/mac/office/2008/main">
                 <w:pict>
                   <v:group w14:anchorId="04F6EA08" id="Groep 2" o:spid="_x0000_s1026" style="position:absolute;margin-left:0;margin-top:0;width:432.65pt;height:448.55pt;z-index:-251654144;mso-width-percent:706;mso-height-percent:566;mso-left-percent:220;mso-top-percent:300;mso-position-horizontal-relative:page;mso-position-vertical-relative:page;mso-width-percent:706;mso-height-percent:566;mso-left-percent:220;mso-top-percent:300" coordsize="43291,44910" o:gfxdata="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">
                     <o:lock v:ext="edit" aspectratio="t"/>
@@ -891,7 +891,7 @@
                             <w:txbxContent>
                               <w:p>
                                 <w:pPr>
-                                  <w:pStyle w:val="NoSpacing"/>
+                                  <w:pStyle w:val="Geenafstand"/>
                                   <w:jc w:val="right"/>
                                   <w:rPr>
                                     <w:color w:val="5B9BD5" w:themeColor="accent1"/>
@@ -1070,7 +1070,7 @@
                               </w:p>
                               <w:p>
                                 <w:pPr>
-                                  <w:pStyle w:val="NoSpacing"/>
+                                  <w:pStyle w:val="Geenafstand"/>
                                   <w:jc w:val="right"/>
                                   <w:rPr>
                                     <w:color w:val="5B9BD5" w:themeColor="accent1"/>
@@ -1129,7 +1129,7 @@
                               </w:p>
                               <w:p>
                                 <w:pPr>
-                                  <w:pStyle w:val="NoSpacing"/>
+                                  <w:pStyle w:val="Geenafstand"/>
                                   <w:jc w:val="right"/>
                                   <w:rPr>
                                     <w:color w:val="5B9BD5" w:themeColor="accent1"/>
@@ -1172,7 +1172,7 @@
                               </w:p>
                               <w:p>
                                 <w:pPr>
-                                  <w:pStyle w:val="NoSpacing"/>
+                                  <w:pStyle w:val="Geenafstand"/>
                                   <w:jc w:val="right"/>
                                   <w:rPr>
                                     <w:color w:val="5B9BD5" w:themeColor="accent1"/>
@@ -1191,7 +1191,7 @@
                               </w:p>
                               <w:p>
                                 <w:pPr>
-                                  <w:pStyle w:val="NoSpacing"/>
+                                  <w:pStyle w:val="Geenafstand"/>
                                   <w:jc w:val="right"/>
                                   <w:rPr>
                                     <w:color w:val="5B9BD5" w:themeColor="accent1"/>
@@ -1264,7 +1264,7 @@
                               </w:p>
                               <w:p>
                                 <w:pPr>
-                                  <w:pStyle w:val="NoSpacing"/>
+                                  <w:pStyle w:val="Geenafstand"/>
                                   <w:jc w:val="right"/>
                                   <w:rPr>
                                     <w:color w:val="5B9BD5" w:themeColor="accent1"/>
@@ -1308,7 +1308,7 @@
                               </w:p>
                               <w:p>
                                 <w:pPr>
-                                  <w:pStyle w:val="NoSpacing"/>
+                                  <w:pStyle w:val="Geenafstand"/>
                                   <w:jc w:val="right"/>
                                   <w:rPr>
                                     <w:color w:val="5B9BD5" w:themeColor="accent1"/>
@@ -1337,9 +1337,9 @@
                   </wp:anchor>
                 </w:drawing>
               </mc:Choice>
-              <mc:Fallback xmlns:w16se="http://schemas.microsoft.com/office/word/2015/wordml/symex" xmlns:w16cid="http://schemas.microsoft.com/office/word/2016/wordml/cid" xmlns:am3d="http://schemas.microsoft.com/office/drawing/2017/model3d" xmlns:aink="http://schemas.microsoft.com/office/drawing/2016/ink" xmlns:cx8="http://schemas.microsoft.com/office/drawing/2016/5/14/chartex" xmlns:cx7="http://schemas.microsoft.com/office/drawing/2016/5/13/chartex" xmlns:cx6="http://schemas.microsoft.com/office/drawing/2016/5/12/chartex" xmlns:cx5="http://schemas.microsoft.com/office/drawing/2016/5/11/chartex" xmlns:cx4="http://schemas.microsoft.com/office/drawing/2016/5/10/chartex" xmlns:cx3="http://schemas.microsoft.com/office/drawing/2016/5/9/chartex" xmlns:cx2="http://schemas.microsoft.com/office/drawing/2015/10/21/chartex" xmlns:cx1="http://schemas.microsoft.com/office/drawing/2015/9/8/chartex" xmlns:cx="http://schemas.microsoft.com/office/drawing/2014/chartex">
+              <mc:Fallback>
                 <w:pict>
-                  <v:shape w14:anchorId="496A67BC" id="Tekstvak 69" o:spid="_x0000_s1027" type="#_x0000_t202" style="position:absolute;margin-left:69.75pt;margin-top:582.05pt;width:468pt;height:117.95pt;z-index:251661312;visibility:visible;mso-wrap-style:square;mso-width-percent:765;mso-height-percent:0;mso-wrap-distance-left:9pt;mso-wrap-distance-top:0;mso-wrap-distance-right:9pt;mso-wrap-distance-bottom:0;mso-position-horizontal:absolute;mso-position-horizontal-relative:page;mso-position-vertical:absolute;mso-position-vertical-relative:margin;mso-width-percent:765;mso-height-percent:0;mso-width-relative:page;mso-height-relative:margin;v-text-anchor:bottom" o:gfxdata="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" filled="f" stroked="f" strokeweight=".5pt">
+                  <v:shape w14:anchorId="4AA98033" id="Tekstvak 69" o:spid="_x0000_s1027" type="#_x0000_t202" style="position:absolute;margin-left:69.75pt;margin-top:582.05pt;width:468pt;height:117.95pt;z-index:251661312;visibility:visible;mso-wrap-style:square;mso-width-percent:765;mso-height-percent:0;mso-wrap-distance-left:9pt;mso-wrap-distance-top:0;mso-wrap-distance-right:9pt;mso-wrap-distance-bottom:0;mso-position-horizontal:absolute;mso-position-horizontal-relative:page;mso-position-vertical:absolute;mso-position-vertical-relative:margin;mso-width-percent:765;mso-height-percent:0;mso-width-relative:page;mso-height-relative:margin;v-text-anchor:bottom" o:gfxdata="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" filled="f" stroked="f" strokeweight=".5pt">
                     <v:textbox inset="0,0,0,0">
                       <w:txbxContent>
                         <w:p>
@@ -1376,7 +1376,6 @@
                             </w:rPr>
                             <w:t xml:space="preserve">. </w:t>
                           </w:r>
-                          <w:proofErr w:type="spellStart"/>
                           <w:r>
                             <w:rPr>
                               <w:color w:val="5B9BD5" w:themeColor="accent1"/>
@@ -1385,7 +1384,6 @@
                             </w:rPr>
                             <w:t>Vosselman</w:t>
                           </w:r>
-                          <w:proofErr w:type="spellEnd"/>
                           <w:r>
                             <w:rPr>
                               <w:color w:val="5B9BD5" w:themeColor="accent1"/>
@@ -1514,7 +1512,6 @@
                             </w:rPr>
                             <w:t xml:space="preserve">. </w:t>
                           </w:r>
-                          <w:proofErr w:type="spellStart"/>
                           <w:r>
                             <w:rPr>
                               <w:color w:val="5B9BD5" w:themeColor="accent1"/>
@@ -1523,7 +1520,6 @@
                             </w:rPr>
                             <w:t>Shamoian</w:t>
                           </w:r>
-                          <w:proofErr w:type="spellEnd"/>
                         </w:p>
                         <w:p>
                           <w:pPr>
@@ -1643,18 +1639,8 @@
                               <w:sz w:val="24"/>
                               <w:szCs w:val="24"/>
                             </w:rPr>
-                            <w:t xml:space="preserve">Projectleider: M. </w:t>
+                            <w:t>Projectleider: M. Boukiour</w:t>
                           </w:r>
-                          <w:proofErr w:type="spellStart"/>
-                          <w:r>
-                            <w:rPr>
-                              <w:color w:val="5B9BD5" w:themeColor="accent1"/>
-                              <w:sz w:val="24"/>
-                              <w:szCs w:val="24"/>
-                            </w:rPr>
-                            <w:t>Boukiour</w:t>
-                          </w:r>
-                          <w:proofErr w:type="spellEnd"/>
                         </w:p>
                         <w:p>
                           <w:pPr>
@@ -1822,7 +1808,7 @@
       <w:sdtContent>
         <w:p>
           <w:pPr>
-            <w:pStyle w:val="TOCHeading"/>
+            <w:pStyle w:val="Kopvaninhoudsopgave"/>
           </w:pPr>
           <w:r>
             <w:t>Inhoud</w:t>
@@ -1830,7 +1816,7 @@
         </w:p>
         <w:p>
           <w:pPr>
-            <w:pStyle w:val="TOC1"/>
+            <w:pStyle w:val="Inhopg1"/>
             <w:tabs>
               <w:tab w:val="right" w:leader="dot" w:pos="9062"/>
             </w:tabs>
@@ -1928,7 +1914,7 @@
         </w:p>
         <w:p>
           <w:pPr>
-            <w:pStyle w:val="TOC1"/>
+            <w:pStyle w:val="Inhopg1"/>
             <w:tabs>
               <w:tab w:val="right" w:leader="dot" w:pos="9062"/>
             </w:tabs>
@@ -2002,7 +1988,7 @@
         </w:p>
         <w:p>
           <w:pPr>
-            <w:pStyle w:val="TOC1"/>
+            <w:pStyle w:val="Inhopg1"/>
             <w:tabs>
               <w:tab w:val="right" w:leader="dot" w:pos="9062"/>
             </w:tabs>
@@ -2076,7 +2062,7 @@
         </w:p>
         <w:p>
           <w:pPr>
-            <w:pStyle w:val="TOC1"/>
+            <w:pStyle w:val="Inhopg1"/>
             <w:tabs>
               <w:tab w:val="right" w:leader="dot" w:pos="9062"/>
             </w:tabs>
@@ -2168,7 +2154,7 @@
     </w:p>
     <w:p>
       <w:pPr>
-        <w:pStyle w:val="Heading1"/>
+        <w:pStyle w:val="Kop1"/>
       </w:pPr>
       <w:bookmarkStart w:id="2" w:name="_Toc508963561"/>
       <w:r>
@@ -2179,7 +2165,7 @@
     </w:p>
     <w:p>
       <w:pPr>
-        <w:pStyle w:val="NormalWeb"/>
+        <w:pStyle w:val="Normaalweb"/>
         <w:spacing w:before="0" w:beforeAutospacing="0" w:after="200" w:afterAutospacing="0"/>
         <w:rPr>
           <w:rFonts w:ascii="Palatino Linotype" w:hAnsi="Palatino Linotype"/>
@@ -2191,7 +2177,7 @@
     </w:p>
     <w:p>
       <w:pPr>
-        <w:pStyle w:val="NormalWeb"/>
+        <w:pStyle w:val="Normaalweb"/>
         <w:spacing w:before="0" w:beforeAutospacing="0" w:after="200" w:afterAutospacing="0"/>
         <w:rPr>
           <w:rFonts w:ascii="Palatino Linotype" w:hAnsi="Palatino Linotype"/>
@@ -2339,7 +2325,7 @@
     </w:p>
     <w:tbl>
       <w:tblPr>
-        <w:tblStyle w:val="TableGrid"/>
+        <w:tblStyle w:val="Tabelraster"/>
         <w:tblW w:w="0" w:type="auto"/>
         <w:tblLook w:val="04A0" w:firstRow="1" w:lastRow="0" w:firstColumn="1" w:lastColumn="0" w:noHBand="0" w:noVBand="1"/>
       </w:tblPr>
@@ -2673,8 +2659,6 @@
               </w:rPr>
               <w:t>Word doorgestuurd naar de homepagina.</w:t>
             </w:r>
-            <w:bookmarkStart w:id="3" w:name="_GoBack"/>
-            <w:bookmarkEnd w:id="3"/>
           </w:p>
         </w:tc>
       </w:tr>
@@ -2700,19 +2684,17 @@
     </w:p>
     <w:p>
       <w:pPr>
-        <w:pStyle w:val="Heading1"/>
-      </w:pPr>
-      <w:bookmarkStart w:id="4" w:name="_Toc508963562"/>
+        <w:pStyle w:val="Kop1"/>
+      </w:pPr>
+      <w:bookmarkStart w:id="3" w:name="_Toc508963562"/>
       <w:r>
         <w:lastRenderedPageBreak/>
         <w:t>Navigatiediagram</w:t>
       </w:r>
-      <w:bookmarkEnd w:id="4"/>
+      <w:bookmarkEnd w:id="3"/>
     </w:p>
     <w:p>
       <w:pPr>
-        <w:pStyle w:val="NormalWeb"/>
-        <w:spacing w:before="0" w:beforeAutospacing="0" w:after="200" w:afterAutospacing="0"/>
         <w:rPr>
           <w:rFonts w:ascii="Palatino Linotype" w:hAnsi="Palatino Linotype"/>
           <w:color w:val="000000"/>
@@ -2720,26 +2702,6 @@
           <w:szCs w:val="22"/>
         </w:rPr>
       </w:pPr>
-      <w:r>
-        <w:rPr>
-          <w:rFonts w:ascii="Palatino Linotype" w:hAnsi="Palatino Linotype"/>
-          <w:b/>
-          <w:bCs/>
-          <w:color w:val="000000"/>
-          <w:sz w:val="22"/>
-          <w:szCs w:val="22"/>
-        </w:rPr>
-        <w:t>[Navigatiediagram: Z</w:t>
-      </w:r>
-      <w:r>
-        <w:rPr>
-          <w:rFonts w:ascii="Palatino Linotype" w:hAnsi="Palatino Linotype"/>
-          <w:color w:val="000000"/>
-          <w:sz w:val="22"/>
-          <w:szCs w:val="22"/>
-        </w:rPr>
-        <w:t>ie bijlage 2. Maak dit met Visio.]</w:t>
-      </w:r>
     </w:p>
     <w:p>
       <w:pPr>
@@ -2750,6 +2712,58 @@
           <w:szCs w:val="22"/>
         </w:rPr>
       </w:pPr>
+      <w:bookmarkStart w:id="4" w:name="_GoBack"/>
+      <w:r>
+        <w:rPr>
+          <w:rFonts w:ascii="Palatino Linotype" w:hAnsi="Palatino Linotype"/>
+          <w:noProof/>
+          <w:color w:val="000000"/>
+          <w:sz w:val="22"/>
+          <w:szCs w:val="22"/>
+        </w:rPr>
+        <w:drawing>
+          <wp:inline distT="0" distB="0" distL="0" distR="0" wp14:anchorId="7B86FBF4" wp14:editId="5FF354C8">
+            <wp:extent cx="5618743" cy="2247900"/>
+            <wp:effectExtent l="0" t="0" r="1270" b="0"/>
+            <wp:docPr id="1" name="Afbeelding 1"/>
+            <wp:cNvGraphicFramePr>
+              <a:graphicFrameLocks xmlns:a="http://schemas.openxmlformats.org/drawingml/2006/main" noChangeAspect="1"/>
+            </wp:cNvGraphicFramePr>
+            <a:graphic xmlns:a="http://schemas.openxmlformats.org/drawingml/2006/main">
+              <a:graphicData uri="http://schemas.openxmlformats.org/drawingml/2006/picture">
+                <pic:pic xmlns:pic="http://schemas.openxmlformats.org/drawingml/2006/picture">
+                  <pic:nvPicPr>
+                    <pic:cNvPr id="1" name="NavigatieDiagram.jpg"/>
+                    <pic:cNvPicPr/>
+                  </pic:nvPicPr>
+                  <pic:blipFill>
+                    <a:blip r:embed="rId10" cstate="print">
+                      <a:extLst>
+                        <a:ext uri="{28A0092B-C50C-407E-A947-70E740481C1C}">
+                          <a14:useLocalDpi xmlns:a14="http://schemas.microsoft.com/office/drawing/2010/main" val="0"/>
+                        </a:ext>
+                      </a:extLst>
+                    </a:blip>
+                    <a:stretch>
+                      <a:fillRect/>
+                    </a:stretch>
+                  </pic:blipFill>
+                  <pic:spPr>
+                    <a:xfrm>
+                      <a:off x="0" y="0"/>
+                      <a:ext cx="5625801" cy="2250724"/>
+                    </a:xfrm>
+                    <a:prstGeom prst="rect">
+                      <a:avLst/>
+                    </a:prstGeom>
+                  </pic:spPr>
+                </pic:pic>
+              </a:graphicData>
+            </a:graphic>
+          </wp:inline>
+        </w:drawing>
+      </w:r>
+      <w:bookmarkEnd w:id="4"/>
       <w:r>
         <w:rPr>
           <w:rFonts w:ascii="Palatino Linotype" w:hAnsi="Palatino Linotype"/>
@@ -2762,7 +2776,7 @@
     </w:p>
     <w:p>
       <w:pPr>
-        <w:pStyle w:val="Heading1"/>
+        <w:pStyle w:val="Kop1"/>
       </w:pPr>
       <w:bookmarkStart w:id="5" w:name="_Toc508963563"/>
       <w:r>
@@ -2773,7 +2787,7 @@
     </w:p>
     <w:p>
       <w:pPr>
-        <w:pStyle w:val="NormalWeb"/>
+        <w:pStyle w:val="Normaalweb"/>
         <w:spacing w:before="0" w:beforeAutospacing="0" w:after="200" w:afterAutospacing="0"/>
         <w:rPr>
           <w:rFonts w:ascii="Palatino Linotype" w:hAnsi="Palatino Linotype"/>
@@ -3139,7 +3153,7 @@
     </w:tbl>
     <w:p>
       <w:pPr>
-        <w:pStyle w:val="NormalWeb"/>
+        <w:pStyle w:val="Normaalweb"/>
         <w:spacing w:before="0" w:beforeAutospacing="0" w:after="200" w:afterAutospacing="0"/>
         <w:rPr>
           <w:rFonts w:ascii="Palatino Linotype" w:hAnsi="Palatino Linotype"/>
@@ -3170,7 +3184,7 @@
     </w:p>
     <w:p>
       <w:pPr>
-        <w:pStyle w:val="Heading1"/>
+        <w:pStyle w:val="Kop1"/>
       </w:pPr>
       <w:bookmarkStart w:id="6" w:name="_Toc508963564"/>
       <w:r>
@@ -3181,7 +3195,7 @@
     </w:p>
     <w:p>
       <w:pPr>
-        <w:pStyle w:val="NormalWeb"/>
+        <w:pStyle w:val="Normaalweb"/>
         <w:spacing w:before="0" w:beforeAutospacing="0" w:after="200" w:afterAutospacing="0"/>
       </w:pPr>
       <w:r>
@@ -3206,8 +3220,8 @@
       </w:r>
     </w:p>
     <w:sectPr>
-      <w:headerReference w:type="default" r:id="rId10"/>
-      <w:footerReference w:type="default" r:id="rId11"/>
+      <w:headerReference w:type="default" r:id="rId11"/>
+      <w:footerReference w:type="default" r:id="rId12"/>
       <w:pgSz w:w="11906" w:h="16838"/>
       <w:pgMar w:top="1417" w:right="1417" w:bottom="1417" w:left="1417" w:header="708" w:footer="708" w:gutter="0"/>
       <w:pgNumType w:start="0"/>
@@ -3220,7 +3234,7 @@
 </file>
 
 <file path=word/endnotes.xml><?xml version="1.0" encoding="utf-8"?>
-<w:endnotes xmlns:wpc="http://schemas.microsoft.com/office/word/2010/wordprocessingCanvas" xmlns:mo="http://schemas.microsoft.com/office/mac/office/2008/main" xmlns:mc="http://schemas.openxmlformats.org/markup-compatibility/2006" xmlns:mv="urn:schemas-microsoft-com:mac:vml" xmlns:o="urn:schemas-microsoft-com:office:office" xmlns:r="http://schemas.openxmlformats.org/officeDocument/2006/relationships" xmlns:m="http://schemas.openxmlformats.org/officeDocument/2006/math" xmlns:v="urn:schemas-microsoft-com:vml" xmlns:wp14="http://schemas.microsoft.com/office/word/2010/wordprocessingDrawing" xmlns:wp="http://schemas.openxmlformats.org/drawingml/2006/wordprocessingDrawing" xmlns:w10="urn:schemas-microsoft-com:office:word" xmlns:w="http://schemas.openxmlformats.org/wordprocessingml/2006/main" xmlns:w14="http://schemas.microsoft.com/office/word/2010/wordml" xmlns:w15="http://schemas.microsoft.com/office/word/2012/wordml" xmlns:wpg="http://schemas.microsoft.com/office/word/2010/wordprocessingGroup" xmlns:wpi="http://schemas.microsoft.com/office/word/2010/wordprocessingInk" xmlns:wne="http://schemas.microsoft.com/office/word/2006/wordml" xmlns:wps="http://schemas.microsoft.com/office/word/2010/wordprocessingShape" mc:Ignorable="w14 w15 wp14">
+<w:endnotes xmlns:wpc="http://schemas.microsoft.com/office/word/2010/wordprocessingCanvas" xmlns:cx="http://schemas.microsoft.com/office/drawing/2014/chartex" xmlns:cx1="http://schemas.microsoft.com/office/drawing/2015/9/8/chartex" xmlns:cx2="http://schemas.microsoft.com/office/drawing/2015/10/21/chartex" xmlns:cx3="http://schemas.microsoft.com/office/drawing/2016/5/9/chartex" xmlns:cx4="http://schemas.microsoft.com/office/drawing/2016/5/10/chartex" xmlns:cx5="http://schemas.microsoft.com/office/drawing/2016/5/11/chartex" xmlns:cx6="http://schemas.microsoft.com/office/drawing/2016/5/12/chartex" xmlns:cx7="http://schemas.microsoft.com/office/drawing/2016/5/13/chartex" xmlns:cx8="http://schemas.microsoft.com/office/drawing/2016/5/14/chartex" xmlns:mc="http://schemas.openxmlformats.org/markup-compatibility/2006" xmlns:aink="http://schemas.microsoft.com/office/drawing/2016/ink" xmlns:am3d="http://schemas.microsoft.com/office/drawing/2017/model3d" xmlns:o="urn:schemas-microsoft-com:office:office" xmlns:r="http://schemas.openxmlformats.org/officeDocument/2006/relationships" xmlns:m="http://schemas.openxmlformats.org/officeDocument/2006/math" xmlns:v="urn:schemas-microsoft-com:vml" xmlns:wp14="http://schemas.microsoft.com/office/word/2010/wordprocessingDrawing" xmlns:wp="http://schemas.openxmlformats.org/drawingml/2006/wordprocessingDrawing" xmlns:w10="urn:schemas-microsoft-com:office:word" xmlns:w="http://schemas.openxmlformats.org/wordprocessingml/2006/main" xmlns:w14="http://schemas.microsoft.com/office/word/2010/wordml" xmlns:w15="http://schemas.microsoft.com/office/word/2012/wordml" xmlns:w16cid="http://schemas.microsoft.com/office/word/2016/wordml/cid" xmlns:w16se="http://schemas.microsoft.com/office/word/2015/wordml/symex" xmlns:wpg="http://schemas.microsoft.com/office/word/2010/wordprocessingGroup" xmlns:wpi="http://schemas.microsoft.com/office/word/2010/wordprocessingInk" xmlns:wne="http://schemas.microsoft.com/office/word/2006/wordml" xmlns:wps="http://schemas.microsoft.com/office/word/2010/wordprocessingShape" mc:Ignorable="w14 w15 w16se w16cid wp14">
   <w:endnote w:type="separator" w:id="-1">
     <w:p>
       <w:pPr>
@@ -3245,10 +3259,10 @@
 </file>
 
 <file path=word/footer1.xml><?xml version="1.0" encoding="utf-8"?>
-<w:ftr xmlns:wpc="http://schemas.microsoft.com/office/word/2010/wordprocessingCanvas" xmlns:mo="http://schemas.microsoft.com/office/mac/office/2008/main" xmlns:mc="http://schemas.openxmlformats.org/markup-compatibility/2006" xmlns:mv="urn:schemas-microsoft-com:mac:vml" xmlns:o="urn:schemas-microsoft-com:office:office" xmlns:r="http://schemas.openxmlformats.org/officeDocument/2006/relationships" xmlns:m="http://schemas.openxmlformats.org/officeDocument/2006/math" xmlns:v="urn:schemas-microsoft-com:vml" xmlns:wp14="http://schemas.microsoft.com/office/word/2010/wordprocessingDrawing" xmlns:wp="http://schemas.openxmlformats.org/drawingml/2006/wordprocessingDrawing" xmlns:w10="urn:schemas-microsoft-com:office:word" xmlns:w="http://schemas.openxmlformats.org/wordprocessingml/2006/main" xmlns:w14="http://schemas.microsoft.com/office/word/2010/wordml" xmlns:w15="http://schemas.microsoft.com/office/word/2012/wordml" xmlns:wpg="http://schemas.microsoft.com/office/word/2010/wordprocessingGroup" xmlns:wpi="http://schemas.microsoft.com/office/word/2010/wordprocessingInk" xmlns:wne="http://schemas.microsoft.com/office/word/2006/wordml" xmlns:wps="http://schemas.microsoft.com/office/word/2010/wordprocessingShape" mc:Ignorable="w14 w15 wp14">
+<w:ftr xmlns:wpc="http://schemas.microsoft.com/office/word/2010/wordprocessingCanvas" xmlns:cx="http://schemas.microsoft.com/office/drawing/2014/chartex" xmlns:cx1="http://schemas.microsoft.com/office/drawing/2015/9/8/chartex" xmlns:cx2="http://schemas.microsoft.com/office/drawing/2015/10/21/chartex" xmlns:cx3="http://schemas.microsoft.com/office/drawing/2016/5/9/chartex" xmlns:cx4="http://schemas.microsoft.com/office/drawing/2016/5/10/chartex" xmlns:cx5="http://schemas.microsoft.com/office/drawing/2016/5/11/chartex" xmlns:cx6="http://schemas.microsoft.com/office/drawing/2016/5/12/chartex" xmlns:cx7="http://schemas.microsoft.com/office/drawing/2016/5/13/chartex" xmlns:cx8="http://schemas.microsoft.com/office/drawing/2016/5/14/chartex" xmlns:mc="http://schemas.openxmlformats.org/markup-compatibility/2006" xmlns:aink="http://schemas.microsoft.com/office/drawing/2016/ink" xmlns:am3d="http://schemas.microsoft.com/office/drawing/2017/model3d" xmlns:o="urn:schemas-microsoft-com:office:office" xmlns:r="http://schemas.openxmlformats.org/officeDocument/2006/relationships" xmlns:m="http://schemas.openxmlformats.org/officeDocument/2006/math" xmlns:v="urn:schemas-microsoft-com:vml" xmlns:wp14="http://schemas.microsoft.com/office/word/2010/wordprocessingDrawing" xmlns:wp="http://schemas.openxmlformats.org/drawingml/2006/wordprocessingDrawing" xmlns:w10="urn:schemas-microsoft-com:office:word" xmlns:w="http://schemas.openxmlformats.org/wordprocessingml/2006/main" xmlns:w14="http://schemas.microsoft.com/office/word/2010/wordml" xmlns:w15="http://schemas.microsoft.com/office/word/2012/wordml" xmlns:w16cid="http://schemas.microsoft.com/office/word/2016/wordml/cid" xmlns:w16se="http://schemas.microsoft.com/office/word/2015/wordml/symex" xmlns:wpg="http://schemas.microsoft.com/office/word/2010/wordprocessingGroup" xmlns:wpi="http://schemas.microsoft.com/office/word/2010/wordprocessingInk" xmlns:wne="http://schemas.microsoft.com/office/word/2006/wordml" xmlns:wps="http://schemas.microsoft.com/office/word/2010/wordprocessingShape" mc:Ignorable="w14 w15 w16se w16cid wp14">
   <w:p>
     <w:pPr>
-      <w:pStyle w:val="NoSpacing"/>
+      <w:pStyle w:val="Geenafstand"/>
       <w:rPr>
         <w:color w:val="5B9BD5" w:themeColor="accent1"/>
         <w:sz w:val="24"/>
@@ -3331,7 +3345,7 @@
 </file>
 
 <file path=word/footnotes.xml><?xml version="1.0" encoding="utf-8"?>
-<w:footnotes xmlns:wpc="http://schemas.microsoft.com/office/word/2010/wordprocessingCanvas" xmlns:mo="http://schemas.microsoft.com/office/mac/office/2008/main" xmlns:mc="http://schemas.openxmlformats.org/markup-compatibility/2006" xmlns:mv="urn:schemas-microsoft-com:mac:vml" xmlns:o="urn:schemas-microsoft-com:office:office" xmlns:r="http://schemas.openxmlformats.org/officeDocument/2006/relationships" xmlns:m="http://schemas.openxmlformats.org/officeDocument/2006/math" xmlns:v="urn:schemas-microsoft-com:vml" xmlns:wp14="http://schemas.microsoft.com/office/word/2010/wordprocessingDrawing" xmlns:wp="http://schemas.openxmlformats.org/drawingml/2006/wordprocessingDrawing" xmlns:w10="urn:schemas-microsoft-com:office:word" xmlns:w="http://schemas.openxmlformats.org/wordprocessingml/2006/main" xmlns:w14="http://schemas.microsoft.com/office/word/2010/wordml" xmlns:w15="http://schemas.microsoft.com/office/word/2012/wordml" xmlns:wpg="http://schemas.microsoft.com/office/word/2010/wordprocessingGroup" xmlns:wpi="http://schemas.microsoft.com/office/word/2010/wordprocessingInk" xmlns:wne="http://schemas.microsoft.com/office/word/2006/wordml" xmlns:wps="http://schemas.microsoft.com/office/word/2010/wordprocessingShape" mc:Ignorable="w14 w15 wp14">
+<w:footnotes xmlns:wpc="http://schemas.microsoft.com/office/word/2010/wordprocessingCanvas" xmlns:cx="http://schemas.microsoft.com/office/drawing/2014/chartex" xmlns:cx1="http://schemas.microsoft.com/office/drawing/2015/9/8/chartex" xmlns:cx2="http://schemas.microsoft.com/office/drawing/2015/10/21/chartex" xmlns:cx3="http://schemas.microsoft.com/office/drawing/2016/5/9/chartex" xmlns:cx4="http://schemas.microsoft.com/office/drawing/2016/5/10/chartex" xmlns:cx5="http://schemas.microsoft.com/office/drawing/2016/5/11/chartex" xmlns:cx6="http://schemas.microsoft.com/office/drawing/2016/5/12/chartex" xmlns:cx7="http://schemas.microsoft.com/office/drawing/2016/5/13/chartex" xmlns:cx8="http://schemas.microsoft.com/office/drawing/2016/5/14/chartex" xmlns:mc="http://schemas.openxmlformats.org/markup-compatibility/2006" xmlns:aink="http://schemas.microsoft.com/office/drawing/2016/ink" xmlns:am3d="http://schemas.microsoft.com/office/drawing/2017/model3d" xmlns:o="urn:schemas-microsoft-com:office:office" xmlns:r="http://schemas.openxmlformats.org/officeDocument/2006/relationships" xmlns:m="http://schemas.openxmlformats.org/officeDocument/2006/math" xmlns:v="urn:schemas-microsoft-com:vml" xmlns:wp14="http://schemas.microsoft.com/office/word/2010/wordprocessingDrawing" xmlns:wp="http://schemas.openxmlformats.org/drawingml/2006/wordprocessingDrawing" xmlns:w10="urn:schemas-microsoft-com:office:word" xmlns:w="http://schemas.openxmlformats.org/wordprocessingml/2006/main" xmlns:w14="http://schemas.microsoft.com/office/word/2010/wordml" xmlns:w15="http://schemas.microsoft.com/office/word/2012/wordml" xmlns:w16cid="http://schemas.microsoft.com/office/word/2016/wordml/cid" xmlns:w16se="http://schemas.microsoft.com/office/word/2015/wordml/symex" xmlns:wpg="http://schemas.microsoft.com/office/word/2010/wordprocessingGroup" xmlns:wpi="http://schemas.microsoft.com/office/word/2010/wordprocessingInk" xmlns:wne="http://schemas.microsoft.com/office/word/2006/wordml" xmlns:wps="http://schemas.microsoft.com/office/word/2010/wordprocessingShape" mc:Ignorable="w14 w15 w16se w16cid wp14">
   <w:footnote w:type="separator" w:id="-1">
     <w:p>
       <w:pPr>
@@ -3356,10 +3370,10 @@
 </file>
 
 <file path=word/header1.xml><?xml version="1.0" encoding="utf-8"?>
-<w:hdr xmlns:wpc="http://schemas.microsoft.com/office/word/2010/wordprocessingCanvas" xmlns:mo="http://schemas.microsoft.com/office/mac/office/2008/main" xmlns:mc="http://schemas.openxmlformats.org/markup-compatibility/2006" xmlns:mv="urn:schemas-microsoft-com:mac:vml" xmlns:o="urn:schemas-microsoft-com:office:office" xmlns:r="http://schemas.openxmlformats.org/officeDocument/2006/relationships" xmlns:m="http://schemas.openxmlformats.org/officeDocument/2006/math" xmlns:v="urn:schemas-microsoft-com:vml" xmlns:wp14="http://schemas.microsoft.com/office/word/2010/wordprocessingDrawing" xmlns:wp="http://schemas.openxmlformats.org/drawingml/2006/wordprocessingDrawing" xmlns:w10="urn:schemas-microsoft-com:office:word" xmlns:w="http://schemas.openxmlformats.org/wordprocessingml/2006/main" xmlns:w14="http://schemas.microsoft.com/office/word/2010/wordml" xmlns:w15="http://schemas.microsoft.com/office/word/2012/wordml" xmlns:wpg="http://schemas.microsoft.com/office/word/2010/wordprocessingGroup" xmlns:wpi="http://schemas.microsoft.com/office/word/2010/wordprocessingInk" xmlns:wne="http://schemas.microsoft.com/office/word/2006/wordml" xmlns:wps="http://schemas.microsoft.com/office/word/2010/wordprocessingShape" mc:Ignorable="w14 w15 wp14">
+<w:hdr xmlns:wpc="http://schemas.microsoft.com/office/word/2010/wordprocessingCanvas" xmlns:cx="http://schemas.microsoft.com/office/drawing/2014/chartex" xmlns:cx1="http://schemas.microsoft.com/office/drawing/2015/9/8/chartex" xmlns:cx2="http://schemas.microsoft.com/office/drawing/2015/10/21/chartex" xmlns:cx3="http://schemas.microsoft.com/office/drawing/2016/5/9/chartex" xmlns:cx4="http://schemas.microsoft.com/office/drawing/2016/5/10/chartex" xmlns:cx5="http://schemas.microsoft.com/office/drawing/2016/5/11/chartex" xmlns:cx6="http://schemas.microsoft.com/office/drawing/2016/5/12/chartex" xmlns:cx7="http://schemas.microsoft.com/office/drawing/2016/5/13/chartex" xmlns:cx8="http://schemas.microsoft.com/office/drawing/2016/5/14/chartex" xmlns:mc="http://schemas.openxmlformats.org/markup-compatibility/2006" xmlns:aink="http://schemas.microsoft.com/office/drawing/2016/ink" xmlns:am3d="http://schemas.microsoft.com/office/drawing/2017/model3d" xmlns:o="urn:schemas-microsoft-com:office:office" xmlns:r="http://schemas.openxmlformats.org/officeDocument/2006/relationships" xmlns:m="http://schemas.openxmlformats.org/officeDocument/2006/math" xmlns:v="urn:schemas-microsoft-com:vml" xmlns:wp14="http://schemas.microsoft.com/office/word/2010/wordprocessingDrawing" xmlns:wp="http://schemas.openxmlformats.org/drawingml/2006/wordprocessingDrawing" xmlns:w10="urn:schemas-microsoft-com:office:word" xmlns:w="http://schemas.openxmlformats.org/wordprocessingml/2006/main" xmlns:w14="http://schemas.microsoft.com/office/word/2010/wordml" xmlns:w15="http://schemas.microsoft.com/office/word/2012/wordml" xmlns:w16cid="http://schemas.microsoft.com/office/word/2016/wordml/cid" xmlns:w16se="http://schemas.microsoft.com/office/word/2015/wordml/symex" xmlns:wpg="http://schemas.microsoft.com/office/word/2010/wordprocessingGroup" xmlns:wpi="http://schemas.microsoft.com/office/word/2010/wordprocessingInk" xmlns:wne="http://schemas.microsoft.com/office/word/2006/wordml" xmlns:wps="http://schemas.microsoft.com/office/word/2010/wordprocessingShape" mc:Ignorable="w14 w15 w16se w16cid wp14">
   <w:p>
     <w:pPr>
-      <w:pStyle w:val="Header"/>
+      <w:pStyle w:val="Koptekst"/>
     </w:pPr>
     <w:sdt>
       <w:sdtPr>
@@ -3381,7 +3395,7 @@
   </w:p>
   <w:p>
     <w:pPr>
-      <w:pStyle w:val="Header"/>
+      <w:pStyle w:val="Koptekst"/>
     </w:pPr>
     <w:r>
       <w:rPr>
@@ -3658,7 +3672,7 @@
             </wp:anchor>
           </w:drawing>
         </mc:Choice>
-        <mc:Fallback xmlns:w16se="http://schemas.microsoft.com/office/word/2015/wordml/symex" xmlns:w16cid="http://schemas.microsoft.com/office/word/2016/wordml/cid" xmlns:am3d="http://schemas.microsoft.com/office/drawing/2017/model3d" xmlns:aink="http://schemas.microsoft.com/office/drawing/2016/ink" xmlns:cx8="http://schemas.microsoft.com/office/drawing/2016/5/14/chartex" xmlns:cx7="http://schemas.microsoft.com/office/drawing/2016/5/13/chartex" xmlns:cx6="http://schemas.microsoft.com/office/drawing/2016/5/12/chartex" xmlns:cx5="http://schemas.microsoft.com/office/drawing/2016/5/11/chartex" xmlns:cx4="http://schemas.microsoft.com/office/drawing/2016/5/10/chartex" xmlns:cx3="http://schemas.microsoft.com/office/drawing/2016/5/9/chartex" xmlns:cx2="http://schemas.microsoft.com/office/drawing/2015/10/21/chartex" xmlns:cx1="http://schemas.microsoft.com/office/drawing/2015/9/8/chartex" xmlns:cx="http://schemas.microsoft.com/office/drawing/2014/chartex">
+        <mc:Fallback xmlns:mv="urn:schemas-microsoft-com:mac:vml" xmlns:mo="http://schemas.microsoft.com/office/mac/office/2008/main">
           <w:pict>
             <v:group w14:anchorId="35E0D1E5" id="Groep 7" o:spid="_x0000_s1026" style="position:absolute;margin-left:454.05pt;margin-top:17.55pt;width:72.05pt;height:708pt;z-index:-251657216;mso-width-relative:margin;mso-height-relative:margin" coordsize="9146,93726" o:gfxdata="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">
               <v:rect id="Rechthoek 8" o:spid="_x0000_s1027" style="position:absolute;width:9146;height:93726;visibility:visible;mso-wrap-style:square;v-text-anchor:middle" o:gfxdata="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" fillcolor="white [3212]" stroked="f" strokeweight="1pt">
@@ -3683,8 +3697,8 @@
 </file>
 
 <file path=word/numbering.xml><?xml version="1.0" encoding="utf-8"?>
-<w:numbering xmlns:wpc="http://schemas.microsoft.com/office/word/2010/wordprocessingCanvas" xmlns:mo="http://schemas.microsoft.com/office/mac/office/2008/main" xmlns:mc="http://schemas.openxmlformats.org/markup-compatibility/2006" xmlns:mv="urn:schemas-microsoft-com:mac:vml" xmlns:o="urn:schemas-microsoft-com:office:office" xmlns:r="http://schemas.openxmlformats.org/officeDocument/2006/relationships" xmlns:m="http://schemas.openxmlformats.org/officeDocument/2006/math" xmlns:v="urn:schemas-microsoft-com:vml" xmlns:wp14="http://schemas.microsoft.com/office/word/2010/wordprocessingDrawing" xmlns:wp="http://schemas.openxmlformats.org/drawingml/2006/wordprocessingDrawing" xmlns:w10="urn:schemas-microsoft-com:office:word" xmlns:w="http://schemas.openxmlformats.org/wordprocessingml/2006/main" xmlns:w14="http://schemas.microsoft.com/office/word/2010/wordml" xmlns:w15="http://schemas.microsoft.com/office/word/2012/wordml" xmlns:wpg="http://schemas.microsoft.com/office/word/2010/wordprocessingGroup" xmlns:wpi="http://schemas.microsoft.com/office/word/2010/wordprocessingInk" xmlns:wne="http://schemas.microsoft.com/office/word/2006/wordml" xmlns:wps="http://schemas.microsoft.com/office/word/2010/wordprocessingShape" mc:Ignorable="w14 w15 wp14">
-  <w:abstractNum w:abstractNumId="0">
+<w:numbering xmlns:wpc="http://schemas.microsoft.com/office/word/2010/wordprocessingCanvas" xmlns:cx="http://schemas.microsoft.com/office/drawing/2014/chartex" xmlns:cx1="http://schemas.microsoft.com/office/drawing/2015/9/8/chartex" xmlns:cx2="http://schemas.microsoft.com/office/drawing/2015/10/21/chartex" xmlns:cx3="http://schemas.microsoft.com/office/drawing/2016/5/9/chartex" xmlns:cx4="http://schemas.microsoft.com/office/drawing/2016/5/10/chartex" xmlns:cx5="http://schemas.microsoft.com/office/drawing/2016/5/11/chartex" xmlns:cx6="http://schemas.microsoft.com/office/drawing/2016/5/12/chartex" xmlns:cx7="http://schemas.microsoft.com/office/drawing/2016/5/13/chartex" xmlns:cx8="http://schemas.microsoft.com/office/drawing/2016/5/14/chartex" xmlns:mc="http://schemas.openxmlformats.org/markup-compatibility/2006" xmlns:aink="http://schemas.microsoft.com/office/drawing/2016/ink" xmlns:am3d="http://schemas.microsoft.com/office/drawing/2017/model3d" xmlns:o="urn:schemas-microsoft-com:office:office" xmlns:r="http://schemas.openxmlformats.org/officeDocument/2006/relationships" xmlns:m="http://schemas.openxmlformats.org/officeDocument/2006/math" xmlns:v="urn:schemas-microsoft-com:vml" xmlns:wp14="http://schemas.microsoft.com/office/word/2010/wordprocessingDrawing" xmlns:wp="http://schemas.openxmlformats.org/drawingml/2006/wordprocessingDrawing" xmlns:w10="urn:schemas-microsoft-com:office:word" xmlns:w="http://schemas.openxmlformats.org/wordprocessingml/2006/main" xmlns:w14="http://schemas.microsoft.com/office/word/2010/wordml" xmlns:w15="http://schemas.microsoft.com/office/word/2012/wordml" xmlns:w16cid="http://schemas.microsoft.com/office/word/2016/wordml/cid" xmlns:w16se="http://schemas.microsoft.com/office/word/2015/wordml/symex" xmlns:wpg="http://schemas.microsoft.com/office/word/2010/wordprocessingGroup" xmlns:wpi="http://schemas.microsoft.com/office/word/2010/wordprocessingInk" xmlns:wne="http://schemas.microsoft.com/office/word/2006/wordml" xmlns:wps="http://schemas.microsoft.com/office/word/2010/wordprocessingShape" mc:Ignorable="w14 w15 w16se w16cid wp14">
+  <w:abstractNum w:abstractNumId="0" w15:restartNumberingAfterBreak="0">
     <w:nsid w:val="13236B65"/>
     <w:multiLevelType w:val="hybridMultilevel"/>
     <w:tmpl w:val="8D684E0E"/>
@@ -3797,7 +3811,7 @@
       </w:rPr>
     </w:lvl>
   </w:abstractNum>
-  <w:abstractNum w:abstractNumId="1">
+  <w:abstractNum w:abstractNumId="1" w15:restartNumberingAfterBreak="0">
     <w:nsid w:val="56205A70"/>
     <w:multiLevelType w:val="hybridMultilevel"/>
     <w:tmpl w:val="6CEE8756"/>
@@ -3883,7 +3897,7 @@
       </w:pPr>
     </w:lvl>
   </w:abstractNum>
-  <w:abstractNum w:abstractNumId="2">
+  <w:abstractNum w:abstractNumId="2" w15:restartNumberingAfterBreak="0">
     <w:nsid w:val="6AE51AAE"/>
     <w:multiLevelType w:val="hybridMultilevel"/>
     <w:tmpl w:val="F4CA9DF2"/>
@@ -3996,7 +4010,7 @@
       </w:rPr>
     </w:lvl>
   </w:abstractNum>
-  <w:abstractNum w:abstractNumId="3">
+  <w:abstractNum w:abstractNumId="3" w15:restartNumberingAfterBreak="0">
     <w:nsid w:val="6AEB7D6F"/>
     <w:multiLevelType w:val="hybridMultilevel"/>
     <w:tmpl w:val="4B16198E"/>
@@ -4109,7 +4123,7 @@
       </w:rPr>
     </w:lvl>
   </w:abstractNum>
-  <w:abstractNum w:abstractNumId="4">
+  <w:abstractNum w:abstractNumId="4" w15:restartNumberingAfterBreak="0">
     <w:nsid w:val="728E013A"/>
     <w:multiLevelType w:val="hybridMultilevel"/>
     <w:tmpl w:val="F35A7770"/>
@@ -4241,7 +4255,7 @@
 </file>
 
 <file path=word/styles.xml><?xml version="1.0" encoding="utf-8"?>
-<w:styles xmlns:mc="http://schemas.openxmlformats.org/markup-compatibility/2006" xmlns:r="http://schemas.openxmlformats.org/officeDocument/2006/relationships" xmlns:w="http://schemas.openxmlformats.org/wordprocessingml/2006/main" xmlns:w14="http://schemas.microsoft.com/office/word/2010/wordml" xmlns:w15="http://schemas.microsoft.com/office/word/2012/wordml" mc:Ignorable="w14 w15">
+<w:styles xmlns:mc="http://schemas.openxmlformats.org/markup-compatibility/2006" xmlns:r="http://schemas.openxmlformats.org/officeDocument/2006/relationships" xmlns:w="http://schemas.openxmlformats.org/wordprocessingml/2006/main" xmlns:w14="http://schemas.microsoft.com/office/word/2010/wordml" xmlns:w15="http://schemas.microsoft.com/office/word/2012/wordml" xmlns:w16cid="http://schemas.microsoft.com/office/word/2016/wordml/cid" xmlns:w16se="http://schemas.microsoft.com/office/word/2015/wordml/symex" mc:Ignorable="w14 w15 w16se w16cid">
   <w:docDefaults>
     <w:rPrDefault>
       <w:rPr>
@@ -4255,7 +4269,7 @@
       </w:pPr>
     </w:pPrDefault>
   </w:docDefaults>
-  <w:latentStyles w:defLockedState="0" w:defUIPriority="99" w:defSemiHidden="0" w:defUnhideWhenUsed="0" w:defQFormat="0" w:count="382">
+  <w:latentStyles w:defLockedState="0" w:defUIPriority="99" w:defSemiHidden="0" w:defUnhideWhenUsed="0" w:defQFormat="0" w:count="375">
     <w:lsdException w:name="Normal" w:uiPriority="0" w:qFormat="1"/>
     <w:lsdException w:name="heading 1" w:uiPriority="9" w:qFormat="1"/>
     <w:lsdException w:name="heading 2" w:semiHidden="1" w:uiPriority="9" w:unhideWhenUsed="1" w:qFormat="1"/>
@@ -4630,16 +4644,16 @@
     <w:lsdException w:name="Mention" w:semiHidden="1" w:unhideWhenUsed="1"/>
     <w:lsdException w:name="Smart Hyperlink" w:semiHidden="1" w:unhideWhenUsed="1"/>
   </w:latentStyles>
-  <w:style w:type="paragraph" w:default="1" w:styleId="Normal">
+  <w:style w:type="paragraph" w:default="1" w:styleId="Standaard">
     <w:name w:val="Normal"/>
     <w:qFormat/>
     <w:rsid w:val="007F65CB"/>
   </w:style>
-  <w:style w:type="paragraph" w:styleId="Heading1">
+  <w:style w:type="paragraph" w:styleId="Kop1">
     <w:name w:val="heading 1"/>
-    <w:basedOn w:val="Normal"/>
-    <w:next w:val="Normal"/>
-    <w:link w:val="Heading1Char"/>
+    <w:basedOn w:val="Standaard"/>
+    <w:next w:val="Standaard"/>
+    <w:link w:val="Kop1Char"/>
     <w:autoRedefine/>
     <w:uiPriority w:val="9"/>
     <w:qFormat/>
@@ -4663,11 +4677,11 @@
       <w:szCs w:val="44"/>
     </w:rPr>
   </w:style>
-  <w:style w:type="paragraph" w:styleId="Heading2">
+  <w:style w:type="paragraph" w:styleId="Kop2">
     <w:name w:val="heading 2"/>
-    <w:basedOn w:val="Normal"/>
-    <w:next w:val="Normal"/>
-    <w:link w:val="Heading2Char"/>
+    <w:basedOn w:val="Standaard"/>
+    <w:next w:val="Standaard"/>
+    <w:link w:val="Kop2Char"/>
     <w:uiPriority w:val="9"/>
     <w:semiHidden/>
     <w:unhideWhenUsed/>
@@ -4689,11 +4703,11 @@
       <w:spacing w:val="15"/>
     </w:rPr>
   </w:style>
-  <w:style w:type="paragraph" w:styleId="Heading3">
+  <w:style w:type="paragraph" w:styleId="Kop3">
     <w:name w:val="heading 3"/>
-    <w:basedOn w:val="Normal"/>
-    <w:next w:val="Normal"/>
-    <w:link w:val="Heading3Char"/>
+    <w:basedOn w:val="Standaard"/>
+    <w:next w:val="Standaard"/>
+    <w:link w:val="Kop3Char"/>
     <w:uiPriority w:val="9"/>
     <w:semiHidden/>
     <w:unhideWhenUsed/>
@@ -4712,11 +4726,11 @@
       <w:spacing w:val="15"/>
     </w:rPr>
   </w:style>
-  <w:style w:type="paragraph" w:styleId="Heading4">
+  <w:style w:type="paragraph" w:styleId="Kop4">
     <w:name w:val="heading 4"/>
-    <w:basedOn w:val="Normal"/>
-    <w:next w:val="Normal"/>
-    <w:link w:val="Heading4Char"/>
+    <w:basedOn w:val="Standaard"/>
+    <w:next w:val="Standaard"/>
+    <w:link w:val="Kop4Char"/>
     <w:uiPriority w:val="9"/>
     <w:semiHidden/>
     <w:unhideWhenUsed/>
@@ -4735,11 +4749,11 @@
       <w:spacing w:val="10"/>
     </w:rPr>
   </w:style>
-  <w:style w:type="paragraph" w:styleId="Heading5">
+  <w:style w:type="paragraph" w:styleId="Kop5">
     <w:name w:val="heading 5"/>
-    <w:basedOn w:val="Normal"/>
-    <w:next w:val="Normal"/>
-    <w:link w:val="Heading5Char"/>
+    <w:basedOn w:val="Standaard"/>
+    <w:next w:val="Standaard"/>
+    <w:link w:val="Kop5Char"/>
     <w:uiPriority w:val="9"/>
     <w:semiHidden/>
     <w:unhideWhenUsed/>
@@ -4758,11 +4772,11 @@
       <w:spacing w:val="10"/>
     </w:rPr>
   </w:style>
-  <w:style w:type="paragraph" w:styleId="Heading6">
+  <w:style w:type="paragraph" w:styleId="Kop6">
     <w:name w:val="heading 6"/>
-    <w:basedOn w:val="Normal"/>
-    <w:next w:val="Normal"/>
-    <w:link w:val="Heading6Char"/>
+    <w:basedOn w:val="Standaard"/>
+    <w:next w:val="Standaard"/>
+    <w:link w:val="Kop6Char"/>
     <w:uiPriority w:val="9"/>
     <w:semiHidden/>
     <w:unhideWhenUsed/>
@@ -4781,11 +4795,11 @@
       <w:spacing w:val="10"/>
     </w:rPr>
   </w:style>
-  <w:style w:type="paragraph" w:styleId="Heading7">
+  <w:style w:type="paragraph" w:styleId="Kop7">
     <w:name w:val="heading 7"/>
-    <w:basedOn w:val="Normal"/>
-    <w:next w:val="Normal"/>
-    <w:link w:val="Heading7Char"/>
+    <w:basedOn w:val="Standaard"/>
+    <w:next w:val="Standaard"/>
+    <w:link w:val="Kop7Char"/>
     <w:uiPriority w:val="9"/>
     <w:semiHidden/>
     <w:unhideWhenUsed/>
@@ -4801,11 +4815,11 @@
       <w:spacing w:val="10"/>
     </w:rPr>
   </w:style>
-  <w:style w:type="paragraph" w:styleId="Heading8">
+  <w:style w:type="paragraph" w:styleId="Kop8">
     <w:name w:val="heading 8"/>
-    <w:basedOn w:val="Normal"/>
-    <w:next w:val="Normal"/>
-    <w:link w:val="Heading8Char"/>
+    <w:basedOn w:val="Standaard"/>
+    <w:next w:val="Standaard"/>
+    <w:link w:val="Kop8Char"/>
     <w:uiPriority w:val="9"/>
     <w:semiHidden/>
     <w:unhideWhenUsed/>
@@ -4822,11 +4836,11 @@
       <w:szCs w:val="18"/>
     </w:rPr>
   </w:style>
-  <w:style w:type="paragraph" w:styleId="Heading9">
+  <w:style w:type="paragraph" w:styleId="Kop9">
     <w:name w:val="heading 9"/>
-    <w:basedOn w:val="Normal"/>
-    <w:next w:val="Normal"/>
-    <w:link w:val="Heading9Char"/>
+    <w:basedOn w:val="Standaard"/>
+    <w:next w:val="Standaard"/>
+    <w:link w:val="Kop9Char"/>
     <w:uiPriority w:val="9"/>
     <w:semiHidden/>
     <w:unhideWhenUsed/>
@@ -4845,13 +4859,13 @@
       <w:szCs w:val="18"/>
     </w:rPr>
   </w:style>
-  <w:style w:type="character" w:default="1" w:styleId="DefaultParagraphFont">
+  <w:style w:type="character" w:default="1" w:styleId="Standaardalinea-lettertype">
     <w:name w:val="Default Paragraph Font"/>
     <w:uiPriority w:val="1"/>
     <w:semiHidden/>
     <w:unhideWhenUsed/>
   </w:style>
-  <w:style w:type="table" w:default="1" w:styleId="TableNormal">
+  <w:style w:type="table" w:default="1" w:styleId="Standaardtabel">
     <w:name w:val="Normal Table"/>
     <w:uiPriority w:val="99"/>
     <w:semiHidden/>
@@ -4866,15 +4880,15 @@
       </w:tblCellMar>
     </w:tblPr>
   </w:style>
-  <w:style w:type="numbering" w:default="1" w:styleId="NoList">
+  <w:style w:type="numbering" w:default="1" w:styleId="Geenlijst">
     <w:name w:val="No List"/>
     <w:uiPriority w:val="99"/>
     <w:semiHidden/>
     <w:unhideWhenUsed/>
   </w:style>
-  <w:style w:type="paragraph" w:styleId="ListParagraph">
+  <w:style w:type="paragraph" w:styleId="Lijstalinea">
     <w:name w:val="List Paragraph"/>
-    <w:basedOn w:val="Normal"/>
+    <w:basedOn w:val="Standaard"/>
     <w:uiPriority w:val="34"/>
     <w:qFormat/>
     <w:rsid w:val="000C0D3C"/>
@@ -4883,10 +4897,10 @@
       <w:contextualSpacing/>
     </w:pPr>
   </w:style>
-  <w:style w:type="character" w:customStyle="1" w:styleId="Heading1Char">
-    <w:name w:val="Heading 1 Char"/>
-    <w:basedOn w:val="DefaultParagraphFont"/>
-    <w:link w:val="Heading1"/>
+  <w:style w:type="character" w:customStyle="1" w:styleId="Kop1Char">
+    <w:name w:val="Kop 1 Char"/>
+    <w:basedOn w:val="Standaardalinea-lettertype"/>
+    <w:link w:val="Kop1"/>
     <w:uiPriority w:val="9"/>
     <w:rsid w:val="007F65CB"/>
     <w:rPr>
@@ -4898,10 +4912,10 @@
       <w:shd w:val="clear" w:color="auto" w:fill="5B9BD5" w:themeFill="accent1"/>
     </w:rPr>
   </w:style>
-  <w:style w:type="paragraph" w:styleId="TOCHeading">
+  <w:style w:type="paragraph" w:styleId="Kopvaninhoudsopgave">
     <w:name w:val="TOC Heading"/>
-    <w:basedOn w:val="Heading1"/>
-    <w:next w:val="Normal"/>
+    <w:basedOn w:val="Kop1"/>
+    <w:next w:val="Standaard"/>
     <w:uiPriority w:val="39"/>
     <w:unhideWhenUsed/>
     <w:qFormat/>
@@ -4910,10 +4924,10 @@
       <w:outlineLvl w:val="9"/>
     </w:pPr>
   </w:style>
-  <w:style w:type="paragraph" w:styleId="TOC1">
+  <w:style w:type="paragraph" w:styleId="Inhopg1">
     <w:name w:val="toc 1"/>
-    <w:basedOn w:val="Normal"/>
-    <w:next w:val="Normal"/>
+    <w:basedOn w:val="Standaard"/>
+    <w:next w:val="Standaard"/>
     <w:autoRedefine/>
     <w:uiPriority w:val="39"/>
     <w:unhideWhenUsed/>
@@ -4930,7 +4944,7 @@
   </w:style>
   <w:style w:type="character" w:styleId="Hyperlink">
     <w:name w:val="Hyperlink"/>
-    <w:basedOn w:val="DefaultParagraphFont"/>
+    <w:basedOn w:val="Standaardalinea-lettertype"/>
     <w:uiPriority w:val="99"/>
     <w:unhideWhenUsed/>
     <w:rsid w:val="000C0D3C"/>
@@ -4939,10 +4953,10 @@
       <w:u w:val="single"/>
     </w:rPr>
   </w:style>
-  <w:style w:type="paragraph" w:styleId="TOC2">
+  <w:style w:type="paragraph" w:styleId="Inhopg2">
     <w:name w:val="toc 2"/>
-    <w:basedOn w:val="Normal"/>
-    <w:next w:val="Normal"/>
+    <w:basedOn w:val="Standaard"/>
+    <w:next w:val="Standaard"/>
     <w:autoRedefine/>
     <w:uiPriority w:val="39"/>
     <w:unhideWhenUsed/>
@@ -4956,10 +4970,10 @@
       <w:smallCaps/>
     </w:rPr>
   </w:style>
-  <w:style w:type="paragraph" w:styleId="TOC3">
+  <w:style w:type="paragraph" w:styleId="Inhopg3">
     <w:name w:val="toc 3"/>
-    <w:basedOn w:val="Normal"/>
-    <w:next w:val="Normal"/>
+    <w:basedOn w:val="Standaard"/>
+    <w:next w:val="Standaard"/>
     <w:autoRedefine/>
     <w:uiPriority w:val="39"/>
     <w:unhideWhenUsed/>
@@ -4974,10 +4988,10 @@
       <w:iCs/>
     </w:rPr>
   </w:style>
-  <w:style w:type="paragraph" w:styleId="TOC4">
+  <w:style w:type="paragraph" w:styleId="Inhopg4">
     <w:name w:val="toc 4"/>
-    <w:basedOn w:val="Normal"/>
-    <w:next w:val="Normal"/>
+    <w:basedOn w:val="Standaard"/>
+    <w:next w:val="Standaard"/>
     <w:autoRedefine/>
     <w:uiPriority w:val="39"/>
     <w:unhideWhenUsed/>
@@ -4992,10 +5006,10 @@
       <w:szCs w:val="18"/>
     </w:rPr>
   </w:style>
-  <w:style w:type="paragraph" w:styleId="TOC5">
+  <w:style w:type="paragraph" w:styleId="Inhopg5">
     <w:name w:val="toc 5"/>
-    <w:basedOn w:val="Normal"/>
-    <w:next w:val="Normal"/>
+    <w:basedOn w:val="Standaard"/>
+    <w:next w:val="Standaard"/>
     <w:autoRedefine/>
     <w:uiPriority w:val="39"/>
     <w:unhideWhenUsed/>
@@ -5010,10 +5024,10 @@
       <w:szCs w:val="18"/>
     </w:rPr>
   </w:style>
-  <w:style w:type="paragraph" w:styleId="TOC6">
+  <w:style w:type="paragraph" w:styleId="Inhopg6">
     <w:name w:val="toc 6"/>
-    <w:basedOn w:val="Normal"/>
-    <w:next w:val="Normal"/>
+    <w:basedOn w:val="Standaard"/>
+    <w:next w:val="Standaard"/>
     <w:autoRedefine/>
     <w:uiPriority w:val="39"/>
     <w:unhideWhenUsed/>
@@ -5028,10 +5042,10 @@
       <w:szCs w:val="18"/>
     </w:rPr>
   </w:style>
-  <w:style w:type="paragraph" w:styleId="TOC7">
+  <w:style w:type="paragraph" w:styleId="Inhopg7">
     <w:name w:val="toc 7"/>
-    <w:basedOn w:val="Normal"/>
-    <w:next w:val="Normal"/>
+    <w:basedOn w:val="Standaard"/>
+    <w:next w:val="Standaard"/>
     <w:autoRedefine/>
     <w:uiPriority w:val="39"/>
     <w:unhideWhenUsed/>
@@ -5046,10 +5060,10 @@
       <w:szCs w:val="18"/>
     </w:rPr>
   </w:style>
-  <w:style w:type="paragraph" w:styleId="TOC8">
+  <w:style w:type="paragraph" w:styleId="Inhopg8">
     <w:name w:val="toc 8"/>
-    <w:basedOn w:val="Normal"/>
-    <w:next w:val="Normal"/>
+    <w:basedOn w:val="Standaard"/>
+    <w:next w:val="Standaard"/>
     <w:autoRedefine/>
     <w:uiPriority w:val="39"/>
     <w:unhideWhenUsed/>
@@ -5064,10 +5078,10 @@
       <w:szCs w:val="18"/>
     </w:rPr>
   </w:style>
-  <w:style w:type="paragraph" w:styleId="TOC9">
+  <w:style w:type="paragraph" w:styleId="Inhopg9">
     <w:name w:val="toc 9"/>
-    <w:basedOn w:val="Normal"/>
-    <w:next w:val="Normal"/>
+    <w:basedOn w:val="Standaard"/>
+    <w:next w:val="Standaard"/>
     <w:autoRedefine/>
     <w:uiPriority w:val="39"/>
     <w:unhideWhenUsed/>
@@ -5082,9 +5096,9 @@
       <w:szCs w:val="18"/>
     </w:rPr>
   </w:style>
-  <w:style w:type="paragraph" w:styleId="NoSpacing">
+  <w:style w:type="paragraph" w:styleId="Geenafstand">
     <w:name w:val="No Spacing"/>
-    <w:link w:val="NoSpacingChar"/>
+    <w:link w:val="GeenafstandChar"/>
     <w:uiPriority w:val="1"/>
     <w:qFormat/>
     <w:rsid w:val="007F65CB"/>
@@ -5092,10 +5106,10 @@
       <w:spacing w:after="0" w:line="240" w:lineRule="auto"/>
     </w:pPr>
   </w:style>
-  <w:style w:type="paragraph" w:styleId="Header">
+  <w:style w:type="paragraph" w:styleId="Koptekst">
     <w:name w:val="header"/>
-    <w:basedOn w:val="Normal"/>
-    <w:link w:val="HeaderChar"/>
+    <w:basedOn w:val="Standaard"/>
+    <w:link w:val="KoptekstChar"/>
     <w:uiPriority w:val="99"/>
     <w:unhideWhenUsed/>
     <w:rsid w:val="007F65CB"/>
@@ -5107,20 +5121,20 @@
       <w:spacing w:after="0" w:line="240" w:lineRule="auto"/>
     </w:pPr>
   </w:style>
-  <w:style w:type="character" w:customStyle="1" w:styleId="HeaderChar">
-    <w:name w:val="Header Char"/>
-    <w:basedOn w:val="DefaultParagraphFont"/>
-    <w:link w:val="Header"/>
+  <w:style w:type="character" w:customStyle="1" w:styleId="KoptekstChar">
+    <w:name w:val="Koptekst Char"/>
+    <w:basedOn w:val="Standaardalinea-lettertype"/>
+    <w:link w:val="Koptekst"/>
     <w:uiPriority w:val="99"/>
     <w:rsid w:val="007F65CB"/>
     <w:rPr>
       <w:lang w:val="en-GB"/>
     </w:rPr>
   </w:style>
-  <w:style w:type="paragraph" w:styleId="Footer">
+  <w:style w:type="paragraph" w:styleId="Voettekst">
     <w:name w:val="footer"/>
-    <w:basedOn w:val="Normal"/>
-    <w:link w:val="FooterChar"/>
+    <w:basedOn w:val="Standaard"/>
+    <w:link w:val="VoettekstChar"/>
     <w:uiPriority w:val="99"/>
     <w:unhideWhenUsed/>
     <w:rsid w:val="007F65CB"/>
@@ -5132,19 +5146,19 @@
       <w:spacing w:after="0" w:line="240" w:lineRule="auto"/>
     </w:pPr>
   </w:style>
-  <w:style w:type="character" w:customStyle="1" w:styleId="FooterChar">
-    <w:name w:val="Footer Char"/>
-    <w:basedOn w:val="DefaultParagraphFont"/>
-    <w:link w:val="Footer"/>
+  <w:style w:type="character" w:customStyle="1" w:styleId="VoettekstChar">
+    <w:name w:val="Voettekst Char"/>
+    <w:basedOn w:val="Standaardalinea-lettertype"/>
+    <w:link w:val="Voettekst"/>
     <w:uiPriority w:val="99"/>
     <w:rsid w:val="007F65CB"/>
     <w:rPr>
       <w:lang w:val="en-GB"/>
     </w:rPr>
   </w:style>
-  <w:style w:type="table" w:styleId="PlainTable3">
+  <w:style w:type="table" w:styleId="Onopgemaaktetabel3">
     <w:name w:val="Plain Table 3"/>
-    <w:basedOn w:val="TableNormal"/>
+    <w:basedOn w:val="Standaardtabel"/>
     <w:uiPriority w:val="43"/>
     <w:rsid w:val="007F65CB"/>
     <w:pPr>
@@ -5153,13 +5167,6 @@
     <w:tblPr>
       <w:tblStyleRowBandSize w:val="1"/>
       <w:tblStyleColBandSize w:val="1"/>
-      <w:tblInd w:w="0" w:type="dxa"/>
-      <w:tblCellMar>
-        <w:top w:w="0" w:type="dxa"/>
-        <w:left w:w="108" w:type="dxa"/>
-        <w:bottom w:w="0" w:type="dxa"/>
-        <w:right w:w="108" w:type="dxa"/>
-      </w:tblCellMar>
     </w:tblPr>
     <w:tblStylePr w:type="firstRow">
       <w:rPr>
@@ -5242,9 +5249,9 @@
       </w:tcPr>
     </w:tblStylePr>
   </w:style>
-  <w:style w:type="table" w:styleId="PlainTable4">
+  <w:style w:type="table" w:styleId="Onopgemaaktetabel4">
     <w:name w:val="Plain Table 4"/>
-    <w:basedOn w:val="TableNormal"/>
+    <w:basedOn w:val="Standaardtabel"/>
     <w:uiPriority w:val="44"/>
     <w:rsid w:val="007F65CB"/>
     <w:pPr>
@@ -5253,13 +5260,6 @@
     <w:tblPr>
       <w:tblStyleRowBandSize w:val="1"/>
       <w:tblStyleColBandSize w:val="1"/>
-      <w:tblInd w:w="0" w:type="dxa"/>
-      <w:tblCellMar>
-        <w:top w:w="0" w:type="dxa"/>
-        <w:left w:w="108" w:type="dxa"/>
-        <w:bottom w:w="0" w:type="dxa"/>
-        <w:right w:w="108" w:type="dxa"/>
-      </w:tblCellMar>
     </w:tblPr>
     <w:tblStylePr w:type="firstRow">
       <w:rPr>
@@ -5298,16 +5298,15 @@
       </w:tcPr>
     </w:tblStylePr>
   </w:style>
-  <w:style w:type="table" w:styleId="TableGrid">
+  <w:style w:type="table" w:styleId="Tabelraster">
     <w:name w:val="Table Grid"/>
-    <w:basedOn w:val="TableNormal"/>
+    <w:basedOn w:val="Standaardtabel"/>
     <w:uiPriority w:val="39"/>
     <w:rsid w:val="007F65CB"/>
     <w:pPr>
       <w:spacing w:after="0" w:line="240" w:lineRule="auto"/>
     </w:pPr>
     <w:tblPr>
-      <w:tblInd w:w="0" w:type="dxa"/>
       <w:tblBorders>
         <w:top w:val="single" w:sz="4" w:space="0" w:color="auto"/>
         <w:left w:val="single" w:sz="4" w:space="0" w:color="auto"/>
@@ -5316,17 +5315,11 @@
         <w:insideH w:val="single" w:sz="4" w:space="0" w:color="auto"/>
         <w:insideV w:val="single" w:sz="4" w:space="0" w:color="auto"/>
       </w:tblBorders>
-      <w:tblCellMar>
-        <w:top w:w="0" w:type="dxa"/>
-        <w:left w:w="108" w:type="dxa"/>
-        <w:bottom w:w="0" w:type="dxa"/>
-        <w:right w:w="108" w:type="dxa"/>
-      </w:tblCellMar>
     </w:tblPr>
   </w:style>
-  <w:style w:type="table" w:styleId="GridTable5Dark-Accent5">
+  <w:style w:type="table" w:styleId="Rastertabel5donker-Accent5">
     <w:name w:val="Grid Table 5 Dark Accent 5"/>
-    <w:basedOn w:val="TableNormal"/>
+    <w:basedOn w:val="Standaardtabel"/>
     <w:uiPriority w:val="50"/>
     <w:rsid w:val="007F65CB"/>
     <w:pPr>
@@ -5335,13 +5328,6 @@
     <w:tblPr>
       <w:tblStyleRowBandSize w:val="1"/>
       <w:tblStyleColBandSize w:val="1"/>
-      <w:tblInd w:w="0" w:type="dxa"/>
-      <w:tblCellMar>
-        <w:top w:w="0" w:type="dxa"/>
-        <w:left w:w="108" w:type="dxa"/>
-        <w:bottom w:w="0" w:type="dxa"/>
-        <w:right w:w="108" w:type="dxa"/>
-      </w:tblCellMar>
     </w:tblPr>
     <w:tcPr>
       <w:shd w:val="clear" w:color="auto" w:fill="D9E2F3" w:themeFill="accent5" w:themeFillTint="33"/>
@@ -5429,10 +5415,10 @@
       </w:tcPr>
     </w:tblStylePr>
   </w:style>
-  <w:style w:type="character" w:customStyle="1" w:styleId="Heading2Char">
-    <w:name w:val="Heading 2 Char"/>
-    <w:basedOn w:val="DefaultParagraphFont"/>
-    <w:link w:val="Heading2"/>
+  <w:style w:type="character" w:customStyle="1" w:styleId="Kop2Char">
+    <w:name w:val="Kop 2 Char"/>
+    <w:basedOn w:val="Standaardalinea-lettertype"/>
+    <w:link w:val="Kop2"/>
     <w:uiPriority w:val="9"/>
     <w:semiHidden/>
     <w:rsid w:val="007F65CB"/>
@@ -5442,10 +5428,10 @@
       <w:shd w:val="clear" w:color="auto" w:fill="DEEAF6" w:themeFill="accent1" w:themeFillTint="33"/>
     </w:rPr>
   </w:style>
-  <w:style w:type="character" w:customStyle="1" w:styleId="Heading3Char">
-    <w:name w:val="Heading 3 Char"/>
-    <w:basedOn w:val="DefaultParagraphFont"/>
-    <w:link w:val="Heading3"/>
+  <w:style w:type="character" w:customStyle="1" w:styleId="Kop3Char">
+    <w:name w:val="Kop 3 Char"/>
+    <w:basedOn w:val="Standaardalinea-lettertype"/>
+    <w:link w:val="Kop3"/>
     <w:uiPriority w:val="9"/>
     <w:semiHidden/>
     <w:rsid w:val="007F65CB"/>
@@ -5455,10 +5441,10 @@
       <w:spacing w:val="15"/>
     </w:rPr>
   </w:style>
-  <w:style w:type="character" w:customStyle="1" w:styleId="Heading4Char">
-    <w:name w:val="Heading 4 Char"/>
-    <w:basedOn w:val="DefaultParagraphFont"/>
-    <w:link w:val="Heading4"/>
+  <w:style w:type="character" w:customStyle="1" w:styleId="Kop4Char">
+    <w:name w:val="Kop 4 Char"/>
+    <w:basedOn w:val="Standaardalinea-lettertype"/>
+    <w:link w:val="Kop4"/>
     <w:uiPriority w:val="9"/>
     <w:semiHidden/>
     <w:rsid w:val="007F65CB"/>
@@ -5468,10 +5454,10 @@
       <w:spacing w:val="10"/>
     </w:rPr>
   </w:style>
-  <w:style w:type="character" w:customStyle="1" w:styleId="Heading5Char">
-    <w:name w:val="Heading 5 Char"/>
-    <w:basedOn w:val="DefaultParagraphFont"/>
-    <w:link w:val="Heading5"/>
+  <w:style w:type="character" w:customStyle="1" w:styleId="Kop5Char">
+    <w:name w:val="Kop 5 Char"/>
+    <w:basedOn w:val="Standaardalinea-lettertype"/>
+    <w:link w:val="Kop5"/>
     <w:uiPriority w:val="9"/>
     <w:semiHidden/>
     <w:rsid w:val="007F65CB"/>
@@ -5481,10 +5467,10 @@
       <w:spacing w:val="10"/>
     </w:rPr>
   </w:style>
-  <w:style w:type="character" w:customStyle="1" w:styleId="Heading6Char">
-    <w:name w:val="Heading 6 Char"/>
-    <w:basedOn w:val="DefaultParagraphFont"/>
-    <w:link w:val="Heading6"/>
+  <w:style w:type="character" w:customStyle="1" w:styleId="Kop6Char">
+    <w:name w:val="Kop 6 Char"/>
+    <w:basedOn w:val="Standaardalinea-lettertype"/>
+    <w:link w:val="Kop6"/>
     <w:uiPriority w:val="9"/>
     <w:semiHidden/>
     <w:rsid w:val="007F65CB"/>
@@ -5494,10 +5480,10 @@
       <w:spacing w:val="10"/>
     </w:rPr>
   </w:style>
-  <w:style w:type="character" w:customStyle="1" w:styleId="Heading7Char">
-    <w:name w:val="Heading 7 Char"/>
-    <w:basedOn w:val="DefaultParagraphFont"/>
-    <w:link w:val="Heading7"/>
+  <w:style w:type="character" w:customStyle="1" w:styleId="Kop7Char">
+    <w:name w:val="Kop 7 Char"/>
+    <w:basedOn w:val="Standaardalinea-lettertype"/>
+    <w:link w:val="Kop7"/>
     <w:uiPriority w:val="9"/>
     <w:semiHidden/>
     <w:rsid w:val="007F65CB"/>
@@ -5507,10 +5493,10 @@
       <w:spacing w:val="10"/>
     </w:rPr>
   </w:style>
-  <w:style w:type="character" w:customStyle="1" w:styleId="Heading8Char">
-    <w:name w:val="Heading 8 Char"/>
-    <w:basedOn w:val="DefaultParagraphFont"/>
-    <w:link w:val="Heading8"/>
+  <w:style w:type="character" w:customStyle="1" w:styleId="Kop8Char">
+    <w:name w:val="Kop 8 Char"/>
+    <w:basedOn w:val="Standaardalinea-lettertype"/>
+    <w:link w:val="Kop8"/>
     <w:uiPriority w:val="9"/>
     <w:semiHidden/>
     <w:rsid w:val="007F65CB"/>
@@ -5521,10 +5507,10 @@
       <w:szCs w:val="18"/>
     </w:rPr>
   </w:style>
-  <w:style w:type="character" w:customStyle="1" w:styleId="Heading9Char">
-    <w:name w:val="Heading 9 Char"/>
-    <w:basedOn w:val="DefaultParagraphFont"/>
-    <w:link w:val="Heading9"/>
+  <w:style w:type="character" w:customStyle="1" w:styleId="Kop9Char">
+    <w:name w:val="Kop 9 Char"/>
+    <w:basedOn w:val="Standaardalinea-lettertype"/>
+    <w:link w:val="Kop9"/>
     <w:uiPriority w:val="9"/>
     <w:semiHidden/>
     <w:rsid w:val="007F65CB"/>
@@ -5537,10 +5523,10 @@
       <w:szCs w:val="18"/>
     </w:rPr>
   </w:style>
-  <w:style w:type="paragraph" w:styleId="Caption">
+  <w:style w:type="paragraph" w:styleId="Bijschrift">
     <w:name w:val="caption"/>
-    <w:basedOn w:val="Normal"/>
-    <w:next w:val="Normal"/>
+    <w:basedOn w:val="Standaard"/>
+    <w:next w:val="Standaard"/>
     <w:uiPriority w:val="35"/>
     <w:semiHidden/>
     <w:unhideWhenUsed/>
@@ -5554,11 +5540,11 @@
       <w:szCs w:val="16"/>
     </w:rPr>
   </w:style>
-  <w:style w:type="paragraph" w:styleId="Title">
+  <w:style w:type="paragraph" w:styleId="Titel">
     <w:name w:val="Title"/>
-    <w:basedOn w:val="Normal"/>
-    <w:next w:val="Normal"/>
-    <w:link w:val="TitleChar"/>
+    <w:basedOn w:val="Standaard"/>
+    <w:next w:val="Standaard"/>
+    <w:link w:val="TitelChar"/>
     <w:uiPriority w:val="10"/>
     <w:qFormat/>
     <w:rsid w:val="007F65CB"/>
@@ -5574,10 +5560,10 @@
       <w:szCs w:val="52"/>
     </w:rPr>
   </w:style>
-  <w:style w:type="character" w:customStyle="1" w:styleId="TitleChar">
-    <w:name w:val="Title Char"/>
-    <w:basedOn w:val="DefaultParagraphFont"/>
-    <w:link w:val="Title"/>
+  <w:style w:type="character" w:customStyle="1" w:styleId="TitelChar">
+    <w:name w:val="Titel Char"/>
+    <w:basedOn w:val="Standaardalinea-lettertype"/>
+    <w:link w:val="Titel"/>
     <w:uiPriority w:val="10"/>
     <w:rsid w:val="007F65CB"/>
     <w:rPr>
@@ -5589,11 +5575,11 @@
       <w:szCs w:val="52"/>
     </w:rPr>
   </w:style>
-  <w:style w:type="paragraph" w:styleId="Subtitle">
+  <w:style w:type="paragraph" w:styleId="Ondertitel">
     <w:name w:val="Subtitle"/>
-    <w:basedOn w:val="Normal"/>
-    <w:next w:val="Normal"/>
-    <w:link w:val="SubtitleChar"/>
+    <w:basedOn w:val="Standaard"/>
+    <w:next w:val="Standaard"/>
+    <w:link w:val="OndertitelChar"/>
     <w:uiPriority w:val="11"/>
     <w:qFormat/>
     <w:rsid w:val="007F65CB"/>
@@ -5608,10 +5594,10 @@
       <w:szCs w:val="21"/>
     </w:rPr>
   </w:style>
-  <w:style w:type="character" w:customStyle="1" w:styleId="SubtitleChar">
-    <w:name w:val="Subtitle Char"/>
-    <w:basedOn w:val="DefaultParagraphFont"/>
-    <w:link w:val="Subtitle"/>
+  <w:style w:type="character" w:customStyle="1" w:styleId="OndertitelChar">
+    <w:name w:val="Ondertitel Char"/>
+    <w:basedOn w:val="Standaardalinea-lettertype"/>
+    <w:link w:val="Ondertitel"/>
     <w:uiPriority w:val="11"/>
     <w:rsid w:val="007F65CB"/>
     <w:rPr>
@@ -5622,7 +5608,7 @@
       <w:szCs w:val="21"/>
     </w:rPr>
   </w:style>
-  <w:style w:type="character" w:styleId="Strong">
+  <w:style w:type="character" w:styleId="Zwaar">
     <w:name w:val="Strong"/>
     <w:uiPriority w:val="22"/>
     <w:qFormat/>
@@ -5632,7 +5618,7 @@
       <w:bCs/>
     </w:rPr>
   </w:style>
-  <w:style w:type="character" w:styleId="Emphasis">
+  <w:style w:type="character" w:styleId="Nadruk">
     <w:name w:val="Emphasis"/>
     <w:uiPriority w:val="20"/>
     <w:qFormat/>
@@ -5643,11 +5629,11 @@
       <w:spacing w:val="5"/>
     </w:rPr>
   </w:style>
-  <w:style w:type="paragraph" w:styleId="Quote">
+  <w:style w:type="paragraph" w:styleId="Citaat">
     <w:name w:val="Quote"/>
-    <w:basedOn w:val="Normal"/>
-    <w:next w:val="Normal"/>
-    <w:link w:val="QuoteChar"/>
+    <w:basedOn w:val="Standaard"/>
+    <w:next w:val="Standaard"/>
+    <w:link w:val="CitaatChar"/>
     <w:uiPriority w:val="29"/>
     <w:qFormat/>
     <w:rsid w:val="007F65CB"/>
@@ -5658,10 +5644,10 @@
       <w:szCs w:val="24"/>
     </w:rPr>
   </w:style>
-  <w:style w:type="character" w:customStyle="1" w:styleId="QuoteChar">
-    <w:name w:val="Quote Char"/>
-    <w:basedOn w:val="DefaultParagraphFont"/>
-    <w:link w:val="Quote"/>
+  <w:style w:type="character" w:customStyle="1" w:styleId="CitaatChar">
+    <w:name w:val="Citaat Char"/>
+    <w:basedOn w:val="Standaardalinea-lettertype"/>
+    <w:link w:val="Citaat"/>
     <w:uiPriority w:val="29"/>
     <w:rsid w:val="007F65CB"/>
     <w:rPr>
@@ -5671,11 +5657,11 @@
       <w:szCs w:val="24"/>
     </w:rPr>
   </w:style>
-  <w:style w:type="paragraph" w:styleId="IntenseQuote">
+  <w:style w:type="paragraph" w:styleId="Duidelijkcitaat">
     <w:name w:val="Intense Quote"/>
-    <w:basedOn w:val="Normal"/>
-    <w:next w:val="Normal"/>
-    <w:link w:val="IntenseQuoteChar"/>
+    <w:basedOn w:val="Standaard"/>
+    <w:next w:val="Standaard"/>
+    <w:link w:val="DuidelijkcitaatChar"/>
     <w:uiPriority w:val="30"/>
     <w:qFormat/>
     <w:rsid w:val="007F65CB"/>
@@ -5690,10 +5676,10 @@
       <w:szCs w:val="24"/>
     </w:rPr>
   </w:style>
-  <w:style w:type="character" w:customStyle="1" w:styleId="IntenseQuoteChar">
-    <w:name w:val="Intense Quote Char"/>
-    <w:basedOn w:val="DefaultParagraphFont"/>
-    <w:link w:val="IntenseQuote"/>
+  <w:style w:type="character" w:customStyle="1" w:styleId="DuidelijkcitaatChar">
+    <w:name w:val="Duidelijk citaat Char"/>
+    <w:basedOn w:val="Standaardalinea-lettertype"/>
+    <w:link w:val="Duidelijkcitaat"/>
     <w:uiPriority w:val="30"/>
     <w:rsid w:val="007F65CB"/>
     <w:rPr>
@@ -5702,7 +5688,7 @@
       <w:szCs w:val="24"/>
     </w:rPr>
   </w:style>
-  <w:style w:type="character" w:styleId="SubtleEmphasis">
+  <w:style w:type="character" w:styleId="Subtielebenadrukking">
     <w:name w:val="Subtle Emphasis"/>
     <w:uiPriority w:val="19"/>
     <w:qFormat/>
@@ -5713,7 +5699,7 @@
       <w:color w:val="1F4D78" w:themeColor="accent1" w:themeShade="7F"/>
     </w:rPr>
   </w:style>
-  <w:style w:type="character" w:styleId="IntenseEmphasis">
+  <w:style w:type="character" w:styleId="Intensievebenadrukking">
     <w:name w:val="Intense Emphasis"/>
     <w:uiPriority w:val="21"/>
     <w:qFormat/>
@@ -5726,7 +5712,7 @@
       <w:spacing w:val="10"/>
     </w:rPr>
   </w:style>
-  <w:style w:type="character" w:styleId="SubtleReference">
+  <w:style w:type="character" w:styleId="Subtieleverwijzing">
     <w:name w:val="Subtle Reference"/>
     <w:uiPriority w:val="31"/>
     <w:qFormat/>
@@ -5737,7 +5723,7 @@
       <w:color w:val="5B9BD5" w:themeColor="accent1"/>
     </w:rPr>
   </w:style>
-  <w:style w:type="character" w:styleId="IntenseReference">
+  <w:style w:type="character" w:styleId="Intensieveverwijzing">
     <w:name w:val="Intense Reference"/>
     <w:uiPriority w:val="32"/>
     <w:qFormat/>
@@ -5751,7 +5737,7 @@
       <w:color w:val="5B9BD5" w:themeColor="accent1"/>
     </w:rPr>
   </w:style>
-  <w:style w:type="character" w:styleId="BookTitle">
+  <w:style w:type="character" w:styleId="Titelvanboek">
     <w:name w:val="Book Title"/>
     <w:uiPriority w:val="33"/>
     <w:qFormat/>
@@ -5764,10 +5750,10 @@
       <w:spacing w:val="0"/>
     </w:rPr>
   </w:style>
-  <w:style w:type="paragraph" w:styleId="FootnoteText">
+  <w:style w:type="paragraph" w:styleId="Voetnoottekst">
     <w:name w:val="footnote text"/>
-    <w:basedOn w:val="Normal"/>
-    <w:link w:val="FootnoteTextChar"/>
+    <w:basedOn w:val="Standaard"/>
+    <w:link w:val="VoetnoottekstChar"/>
     <w:uiPriority w:val="99"/>
     <w:semiHidden/>
     <w:unhideWhenUsed/>
@@ -5776,17 +5762,17 @@
       <w:spacing w:before="0" w:after="0" w:line="240" w:lineRule="auto"/>
     </w:pPr>
   </w:style>
-  <w:style w:type="character" w:customStyle="1" w:styleId="FootnoteTextChar">
-    <w:name w:val="Footnote Text Char"/>
-    <w:basedOn w:val="DefaultParagraphFont"/>
-    <w:link w:val="FootnoteText"/>
+  <w:style w:type="character" w:customStyle="1" w:styleId="VoetnoottekstChar">
+    <w:name w:val="Voetnoottekst Char"/>
+    <w:basedOn w:val="Standaardalinea-lettertype"/>
+    <w:link w:val="Voetnoottekst"/>
     <w:uiPriority w:val="99"/>
     <w:semiHidden/>
     <w:rsid w:val="00D85789"/>
   </w:style>
-  <w:style w:type="character" w:styleId="FootnoteReference">
+  <w:style w:type="character" w:styleId="Voetnootmarkering">
     <w:name w:val="footnote reference"/>
-    <w:basedOn w:val="DefaultParagraphFont"/>
+    <w:basedOn w:val="Standaardalinea-lettertype"/>
     <w:uiPriority w:val="99"/>
     <w:semiHidden/>
     <w:unhideWhenUsed/>
@@ -5795,16 +5781,16 @@
       <w:vertAlign w:val="superscript"/>
     </w:rPr>
   </w:style>
-  <w:style w:type="character" w:customStyle="1" w:styleId="NoSpacingChar">
-    <w:name w:val="No Spacing Char"/>
-    <w:basedOn w:val="DefaultParagraphFont"/>
-    <w:link w:val="NoSpacing"/>
+  <w:style w:type="character" w:customStyle="1" w:styleId="GeenafstandChar">
+    <w:name w:val="Geen afstand Char"/>
+    <w:basedOn w:val="Standaardalinea-lettertype"/>
+    <w:link w:val="Geenafstand"/>
     <w:uiPriority w:val="1"/>
     <w:rsid w:val="00BA3F1E"/>
   </w:style>
-  <w:style w:type="character" w:styleId="PlaceholderText">
+  <w:style w:type="character" w:styleId="Tekstvantijdelijkeaanduiding">
     <w:name w:val="Placeholder Text"/>
-    <w:basedOn w:val="DefaultParagraphFont"/>
+    <w:basedOn w:val="Standaardalinea-lettertype"/>
     <w:uiPriority w:val="99"/>
     <w:semiHidden/>
     <w:rsid w:val="00DE3EB9"/>
@@ -5812,9 +5798,9 @@
       <w:color w:val="808080"/>
     </w:rPr>
   </w:style>
-  <w:style w:type="paragraph" w:styleId="NormalWeb">
+  <w:style w:type="paragraph" w:styleId="Normaalweb">
     <w:name w:val="Normal (Web)"/>
-    <w:basedOn w:val="Normal"/>
+    <w:basedOn w:val="Standaard"/>
     <w:uiPriority w:val="99"/>
     <w:unhideWhenUsed/>
     <w:rsid w:val="001C4E96"/>
@@ -5827,9 +5813,9 @@
       <w:szCs w:val="24"/>
     </w:rPr>
   </w:style>
-  <w:style w:type="character" w:customStyle="1" w:styleId="UnresolvedMention">
-    <w:name w:val="Unresolved Mention"/>
-    <w:basedOn w:val="DefaultParagraphFont"/>
+  <w:style w:type="character" w:customStyle="1" w:styleId="Onopgelostemelding1">
+    <w:name w:val="Onopgeloste melding1"/>
+    <w:basedOn w:val="Standaardalinea-lettertype"/>
     <w:uiPriority w:val="99"/>
     <w:semiHidden/>
     <w:unhideWhenUsed/>
@@ -5843,7 +5829,7 @@
 </file>
 
 <file path=word/glossary/document.xml><?xml version="1.0" encoding="utf-8"?>
-<w:glossaryDocument xmlns:wpc="http://schemas.microsoft.com/office/word/2010/wordprocessingCanvas" xmlns:mo="http://schemas.microsoft.com/office/mac/office/2008/main" xmlns:mc="http://schemas.openxmlformats.org/markup-compatibility/2006" xmlns:mv="urn:schemas-microsoft-com:mac:vml" xmlns:o="urn:schemas-microsoft-com:office:office" xmlns:r="http://schemas.openxmlformats.org/officeDocument/2006/relationships" xmlns:m="http://schemas.openxmlformats.org/officeDocument/2006/math" xmlns:v="urn:schemas-microsoft-com:vml" xmlns:wp14="http://schemas.microsoft.com/office/word/2010/wordprocessingDrawing" xmlns:wp="http://schemas.openxmlformats.org/drawingml/2006/wordprocessingDrawing" xmlns:w10="urn:schemas-microsoft-com:office:word" xmlns:w="http://schemas.openxmlformats.org/wordprocessingml/2006/main" xmlns:w14="http://schemas.microsoft.com/office/word/2010/wordml" xmlns:w15="http://schemas.microsoft.com/office/word/2012/wordml" xmlns:wpg="http://schemas.microsoft.com/office/word/2010/wordprocessingGroup" xmlns:wpi="http://schemas.microsoft.com/office/word/2010/wordprocessingInk" xmlns:wne="http://schemas.microsoft.com/office/word/2006/wordml" xmlns:wps="http://schemas.microsoft.com/office/word/2010/wordprocessingShape" mc:Ignorable="w14 w15 wp14">
+<w:glossaryDocument xmlns:wpc="http://schemas.microsoft.com/office/word/2010/wordprocessingCanvas" xmlns:cx="http://schemas.microsoft.com/office/drawing/2014/chartex" xmlns:cx1="http://schemas.microsoft.com/office/drawing/2015/9/8/chartex" xmlns:cx2="http://schemas.microsoft.com/office/drawing/2015/10/21/chartex" xmlns:cx3="http://schemas.microsoft.com/office/drawing/2016/5/9/chartex" xmlns:cx4="http://schemas.microsoft.com/office/drawing/2016/5/10/chartex" xmlns:cx5="http://schemas.microsoft.com/office/drawing/2016/5/11/chartex" xmlns:cx6="http://schemas.microsoft.com/office/drawing/2016/5/12/chartex" xmlns:cx7="http://schemas.microsoft.com/office/drawing/2016/5/13/chartex" xmlns:cx8="http://schemas.microsoft.com/office/drawing/2016/5/14/chartex" xmlns:mc="http://schemas.openxmlformats.org/markup-compatibility/2006" xmlns:aink="http://schemas.microsoft.com/office/drawing/2016/ink" xmlns:am3d="http://schemas.microsoft.com/office/drawing/2017/model3d" xmlns:o="urn:schemas-microsoft-com:office:office" xmlns:r="http://schemas.openxmlformats.org/officeDocument/2006/relationships" xmlns:m="http://schemas.openxmlformats.org/officeDocument/2006/math" xmlns:v="urn:schemas-microsoft-com:vml" xmlns:wp14="http://schemas.microsoft.com/office/word/2010/wordprocessingDrawing" xmlns:wp="http://schemas.openxmlformats.org/drawingml/2006/wordprocessingDrawing" xmlns:w10="urn:schemas-microsoft-com:office:word" xmlns:w="http://schemas.openxmlformats.org/wordprocessingml/2006/main" xmlns:w14="http://schemas.microsoft.com/office/word/2010/wordml" xmlns:w15="http://schemas.microsoft.com/office/word/2012/wordml" xmlns:w16cid="http://schemas.microsoft.com/office/word/2016/wordml/cid" xmlns:w16se="http://schemas.microsoft.com/office/word/2015/wordml/symex" xmlns:wpg="http://schemas.microsoft.com/office/word/2010/wordprocessingGroup" xmlns:wpi="http://schemas.microsoft.com/office/word/2010/wordprocessingInk" xmlns:wne="http://schemas.microsoft.com/office/word/2006/wordml" xmlns:wps="http://schemas.microsoft.com/office/word/2010/wordprocessingShape" mc:Ignorable="w14 w15 w16se w16cid wp14">
   <w:docParts>
     <w:docPart>
       <w:docPartPr>
@@ -5864,7 +5850,7 @@
         <w:p>
           <w:r>
             <w:rPr>
-              <w:rStyle w:val="PlaceholderText"/>
+              <w:rStyle w:val="Tekstvantijdelijkeaanduiding"/>
             </w:rPr>
             <w:t>[Publicatiedatum]</w:t>
           </w:r>
@@ -5876,20 +5862,20 @@
 </file>
 
 <file path=word/glossary/fontTable.xml><?xml version="1.0" encoding="utf-8"?>
-<w:fonts xmlns:mc="http://schemas.openxmlformats.org/markup-compatibility/2006" xmlns:r="http://schemas.openxmlformats.org/officeDocument/2006/relationships" xmlns:w="http://schemas.openxmlformats.org/wordprocessingml/2006/main" xmlns:w14="http://schemas.microsoft.com/office/word/2010/wordml" xmlns:w15="http://schemas.microsoft.com/office/word/2012/wordml" mc:Ignorable="w14 w15">
+<w:fonts xmlns:mc="http://schemas.openxmlformats.org/markup-compatibility/2006" xmlns:r="http://schemas.openxmlformats.org/officeDocument/2006/relationships" xmlns:w="http://schemas.openxmlformats.org/wordprocessingml/2006/main" xmlns:w14="http://schemas.microsoft.com/office/word/2010/wordml" xmlns:w15="http://schemas.microsoft.com/office/word/2012/wordml" xmlns:w16cid="http://schemas.microsoft.com/office/word/2016/wordml/cid" xmlns:w16se="http://schemas.microsoft.com/office/word/2015/wordml/symex" mc:Ignorable="w14 w15 w16se w16cid">
   <w:font w:name="Courier New">
     <w:panose1 w:val="02070309020205020404"/>
     <w:charset w:val="00"/>
-    <w:family w:val="roman"/>
+    <w:family w:val="modern"/>
     <w:pitch w:val="fixed"/>
-    <w:sig w:usb0="E0002AFF" w:usb1="C0007843" w:usb2="00000009" w:usb3="00000000" w:csb0="000001FF" w:csb1="00000000"/>
+    <w:sig w:usb0="E0002EFF" w:usb1="C0007843" w:usb2="00000009" w:usb3="00000000" w:csb0="000001FF" w:csb1="00000000"/>
   </w:font>
   <w:font w:name="Times New Roman">
     <w:panose1 w:val="02020603050405020304"/>
     <w:charset w:val="00"/>
     <w:family w:val="roman"/>
     <w:pitch w:val="variable"/>
-    <w:sig w:usb0="E0002AEF" w:usb1="C0007841" w:usb2="00000009" w:usb3="00000000" w:csb0="000001FF" w:csb1="00000000"/>
+    <w:sig w:usb0="E0002EFF" w:usb1="C000785B" w:usb2="00000009" w:usb3="00000000" w:csb0="000001FF" w:csb1="00000000"/>
   </w:font>
   <w:font w:name="Wingdings">
     <w:panose1 w:val="05000000000000000000"/>
@@ -5901,7 +5887,7 @@
   <w:font w:name="Symbol">
     <w:panose1 w:val="05050102010706020507"/>
     <w:charset w:val="02"/>
-    <w:family w:val="auto"/>
+    <w:family w:val="roman"/>
     <w:pitch w:val="variable"/>
     <w:sig w:usb0="00000000" w:usb1="10000000" w:usb2="00000000" w:usb3="00000000" w:csb0="80000000" w:csb1="00000000"/>
   </w:font>
@@ -5910,21 +5896,21 @@
     <w:charset w:val="00"/>
     <w:family w:val="swiss"/>
     <w:pitch w:val="variable"/>
-    <w:sig w:usb0="E00002FF" w:usb1="4000ACFF" w:usb2="00000001" w:usb3="00000000" w:csb0="0000019F" w:csb1="00000000"/>
+    <w:sig w:usb0="E0002AFF" w:usb1="C000247B" w:usb2="00000009" w:usb3="00000000" w:csb0="000001FF" w:csb1="00000000"/>
   </w:font>
   <w:font w:name="Arial">
     <w:panose1 w:val="020B0604020202020204"/>
     <w:charset w:val="00"/>
     <w:family w:val="swiss"/>
     <w:pitch w:val="variable"/>
-    <w:sig w:usb0="E0002AFF" w:usb1="C0007843" w:usb2="00000009" w:usb3="00000000" w:csb0="000001FF" w:csb1="00000000"/>
+    <w:sig w:usb0="E0002EFF" w:usb1="C0007843" w:usb2="00000009" w:usb3="00000000" w:csb0="000001FF" w:csb1="00000000"/>
   </w:font>
   <w:font w:name="Calibri Light">
     <w:panose1 w:val="020F0302020204030204"/>
     <w:charset w:val="00"/>
     <w:family w:val="swiss"/>
     <w:pitch w:val="variable"/>
-    <w:sig w:usb0="A00002EF" w:usb1="4000207B" w:usb2="00000000" w:usb3="00000000" w:csb0="0000019F" w:csb1="00000000"/>
+    <w:sig w:usb0="E0002AFF" w:usb1="C000247B" w:usb2="00000009" w:usb3="00000000" w:csb0="000001FF" w:csb1="00000000"/>
   </w:font>
   <w:font w:name="Palatino Linotype">
     <w:panose1 w:val="02040502050505030304"/>
@@ -5937,7 +5923,7 @@
 </file>
 
 <file path=word/glossary/settings.xml><?xml version="1.0" encoding="utf-8"?>
-<w:settings xmlns:mc="http://schemas.openxmlformats.org/markup-compatibility/2006" xmlns:o="urn:schemas-microsoft-com:office:office" xmlns:r="http://schemas.openxmlformats.org/officeDocument/2006/relationships" xmlns:m="http://schemas.openxmlformats.org/officeDocument/2006/math" xmlns:v="urn:schemas-microsoft-com:vml" xmlns:w10="urn:schemas-microsoft-com:office:word" xmlns:w="http://schemas.openxmlformats.org/wordprocessingml/2006/main" xmlns:w14="http://schemas.microsoft.com/office/word/2010/wordml" xmlns:w15="http://schemas.microsoft.com/office/word/2012/wordml" xmlns:sl="http://schemas.openxmlformats.org/schemaLibrary/2006/main" mc:Ignorable="w14 w15">
+<w:settings xmlns:mc="http://schemas.openxmlformats.org/markup-compatibility/2006" xmlns:o="urn:schemas-microsoft-com:office:office" xmlns:r="http://schemas.openxmlformats.org/officeDocument/2006/relationships" xmlns:m="http://schemas.openxmlformats.org/officeDocument/2006/math" xmlns:v="urn:schemas-microsoft-com:vml" xmlns:w10="urn:schemas-microsoft-com:office:word" xmlns:w="http://schemas.openxmlformats.org/wordprocessingml/2006/main" xmlns:w14="http://schemas.microsoft.com/office/word/2010/wordml" xmlns:w15="http://schemas.microsoft.com/office/word/2012/wordml" xmlns:w16cid="http://schemas.microsoft.com/office/word/2016/wordml/cid" xmlns:w16se="http://schemas.microsoft.com/office/word/2015/wordml/symex" xmlns:sl="http://schemas.openxmlformats.org/schemaLibrary/2006/main" mc:Ignorable="w14 w15 w16se w16cid">
   <w:view w:val="normal"/>
   <w:defaultTabStop w:val="708"/>
   <w:hyphenationZone w:val="425"/>
@@ -5949,12 +5935,14 @@
     <w:compatSetting w:name="enableOpenTypeFeatures" w:uri="http://schemas.microsoft.com/office/word" w:val="1"/>
     <w:compatSetting w:name="doNotFlipMirrorIndents" w:uri="http://schemas.microsoft.com/office/word" w:val="1"/>
     <w:compatSetting w:name="differentiateMultirowTableHeaders" w:uri="http://schemas.microsoft.com/office/word" w:val="1"/>
+    <w:compatSetting w:name="useWord2013TrackBottomHyphenation" w:uri="http://schemas.microsoft.com/office/word" w:val="1"/>
   </w:compat>
   <w:rsids>
     <w:rsidRoot w:val="000C6519"/>
     <w:rsid w:val="00074631"/>
     <w:rsid w:val="000C287F"/>
     <w:rsid w:val="000C6519"/>
+    <w:rsid w:val="00273766"/>
     <w:rsid w:val="00361192"/>
     <w:rsid w:val="003D3F5E"/>
     <w:rsid w:val="0040096B"/>
@@ -5988,13 +5976,13 @@
   <w:themeFontLang w:val="nl-NL"/>
   <w:clrSchemeMapping w:bg1="light1" w:t1="dark1" w:bg2="light2" w:t2="dark2" w:accent1="accent1" w:accent2="accent2" w:accent3="accent3" w:accent4="accent4" w:accent5="accent5" w:accent6="accent6" w:hyperlink="hyperlink" w:followedHyperlink="followedHyperlink"/>
   <w:decimalSymbol w:val=","/>
-  <w:listSeparator w:val=","/>
+  <w:listSeparator w:val=";"/>
   <w15:chartTrackingRefBased/>
 </w:settings>
 </file>
 
 <file path=word/glossary/styles.xml><?xml version="1.0" encoding="utf-8"?>
-<w:styles xmlns:mc="http://schemas.openxmlformats.org/markup-compatibility/2006" xmlns:r="http://schemas.openxmlformats.org/officeDocument/2006/relationships" xmlns:w="http://schemas.openxmlformats.org/wordprocessingml/2006/main" xmlns:w14="http://schemas.microsoft.com/office/word/2010/wordml" xmlns:w15="http://schemas.microsoft.com/office/word/2012/wordml" mc:Ignorable="w14 w15">
+<w:styles xmlns:mc="http://schemas.openxmlformats.org/markup-compatibility/2006" xmlns:r="http://schemas.openxmlformats.org/officeDocument/2006/relationships" xmlns:w="http://schemas.openxmlformats.org/wordprocessingml/2006/main" xmlns:w14="http://schemas.microsoft.com/office/word/2010/wordml" xmlns:w15="http://schemas.microsoft.com/office/word/2012/wordml" xmlns:w16cid="http://schemas.microsoft.com/office/word/2016/wordml/cid" xmlns:w16se="http://schemas.microsoft.com/office/word/2015/wordml/symex" mc:Ignorable="w14 w15 w16se w16cid">
   <w:docDefaults>
     <w:rPrDefault>
       <w:rPr>
@@ -6010,7 +5998,7 @@
       </w:pPr>
     </w:pPrDefault>
   </w:docDefaults>
-  <w:latentStyles w:defLockedState="0" w:defUIPriority="99" w:defSemiHidden="0" w:defUnhideWhenUsed="0" w:defQFormat="0" w:count="382">
+  <w:latentStyles w:defLockedState="0" w:defUIPriority="99" w:defSemiHidden="0" w:defUnhideWhenUsed="0" w:defQFormat="0" w:count="375">
     <w:lsdException w:name="Normal" w:uiPriority="0" w:qFormat="1"/>
     <w:lsdException w:name="heading 1" w:uiPriority="9" w:qFormat="1"/>
     <w:lsdException w:name="heading 2" w:semiHidden="1" w:uiPriority="9" w:unhideWhenUsed="1" w:qFormat="1"/>
@@ -6385,7 +6373,7 @@
     <w:lsdException w:name="Mention" w:semiHidden="1" w:unhideWhenUsed="1"/>
     <w:lsdException w:name="Smart Hyperlink" w:semiHidden="1" w:unhideWhenUsed="1"/>
   </w:latentStyles>
-  <w:style w:type="paragraph" w:default="1" w:styleId="Normal">
+  <w:style w:type="paragraph" w:default="1" w:styleId="Standaard">
     <w:name w:val="Normal"/>
     <w:qFormat/>
     <w:rsid w:val="000C6519"/>
@@ -6395,13 +6383,13 @@
       <w:szCs w:val="3276"/>
     </w:rPr>
   </w:style>
-  <w:style w:type="character" w:default="1" w:styleId="DefaultParagraphFont">
+  <w:style w:type="character" w:default="1" w:styleId="Standaardalinea-lettertype">
     <w:name w:val="Default Paragraph Font"/>
     <w:uiPriority w:val="1"/>
     <w:semiHidden/>
     <w:unhideWhenUsed/>
   </w:style>
-  <w:style w:type="table" w:default="1" w:styleId="TableNormal">
+  <w:style w:type="table" w:default="1" w:styleId="Standaardtabel">
     <w:name w:val="Normal Table"/>
     <w:uiPriority w:val="99"/>
     <w:semiHidden/>
@@ -6416,15 +6404,15 @@
       </w:tblCellMar>
     </w:tblPr>
   </w:style>
-  <w:style w:type="numbering" w:default="1" w:styleId="NoList">
+  <w:style w:type="numbering" w:default="1" w:styleId="Geenlijst">
     <w:name w:val="No List"/>
     <w:uiPriority w:val="99"/>
     <w:semiHidden/>
     <w:unhideWhenUsed/>
   </w:style>
-  <w:style w:type="character" w:styleId="PlaceholderText">
+  <w:style w:type="character" w:styleId="Tekstvantijdelijkeaanduiding">
     <w:name w:val="Placeholder Text"/>
-    <w:basedOn w:val="DefaultParagraphFont"/>
+    <w:basedOn w:val="Standaardalinea-lettertype"/>
     <w:uiPriority w:val="99"/>
     <w:semiHidden/>
     <w:rsid w:val="000C6519"/>
@@ -6436,10 +6424,9 @@
 </file>
 
 <file path=word/glossary/webSettings.xml><?xml version="1.0" encoding="utf-8"?>
-<w:webSettings xmlns:mc="http://schemas.openxmlformats.org/markup-compatibility/2006" xmlns:r="http://schemas.openxmlformats.org/officeDocument/2006/relationships" xmlns:w="http://schemas.openxmlformats.org/wordprocessingml/2006/main" xmlns:w14="http://schemas.microsoft.com/office/word/2010/wordml" xmlns:w15="http://schemas.microsoft.com/office/word/2012/wordml" mc:Ignorable="w14 w15">
+<w:webSettings xmlns:mc="http://schemas.openxmlformats.org/markup-compatibility/2006" xmlns:r="http://schemas.openxmlformats.org/officeDocument/2006/relationships" xmlns:w="http://schemas.openxmlformats.org/wordprocessingml/2006/main" xmlns:w14="http://schemas.microsoft.com/office/word/2010/wordml" xmlns:w15="http://schemas.microsoft.com/office/word/2012/wordml" xmlns:w16cid="http://schemas.microsoft.com/office/word/2016/wordml/cid" xmlns:w16se="http://schemas.microsoft.com/office/word/2015/wordml/symex" mc:Ignorable="w14 w15 w16se w16cid">
   <w:optimizeForBrowser/>
   <w:allowPNG/>
-  <w:doNotSaveAsSingleFile/>
 </w:webSettings>
 </file>
 
@@ -6762,7 +6749,7 @@
 </file>
 
 <file path=customXml/itemProps2.xml><?xml version="1.0" encoding="utf-8"?>
-<ds:datastoreItem xmlns:ds="http://schemas.openxmlformats.org/officeDocument/2006/customXml" ds:itemID="{1A3B1462-007B-334F-868F-F928B48EC7D4}">
+<ds:datastoreItem xmlns:ds="http://schemas.openxmlformats.org/officeDocument/2006/customXml" ds:itemID="{291F0DDD-3A69-4C06-835E-892C21E153F6}">
   <ds:schemaRefs>
     <ds:schemaRef ds:uri="http://schemas.openxmlformats.org/officeDocument/2006/bibliography"/>
   </ds:schemaRefs>

</xml_diff>

<commit_message>
Pagina lijst goed gemaakt, map verplaatst
</commit_message>
<xml_diff>
--- a/documents/Functioneel Ontwerp/Functioneel_ontwerp.docx
+++ b/documents/Functioneel Ontwerp/Functioneel_ontwerp.docx
@@ -807,7 +807,7 @@
                   </wp:anchor>
                 </w:drawing>
               </mc:Choice>
-              <mc:Fallback xmlns:mo="http://schemas.microsoft.com/office/mac/office/2008/main" xmlns:mv="urn:schemas-microsoft-com:mac:vml">
+              <mc:Fallback xmlns:mv="urn:schemas-microsoft-com:mac:vml" xmlns:mo="http://schemas.microsoft.com/office/mac/office/2008/main">
                 <w:pict>
                   <v:group w14:anchorId="04F6EA08" id="Groep 2" o:spid="_x0000_s1026" style="position:absolute;margin-left:0;margin-top:0;width:432.65pt;height:448.55pt;z-index:-251654144;mso-width-percent:706;mso-height-percent:566;mso-left-percent:220;mso-top-percent:300;mso-position-horizontal-relative:page;mso-position-vertical-relative:page;mso-width-percent:706;mso-height-percent:566;mso-left-percent:220;mso-top-percent:300" coordsize="43291,44910" o:gfxdata="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">
                     <o:lock v:ext="edit" aspectratio="t"/>
@@ -2156,12 +2156,12 @@
       <w:pPr>
         <w:pStyle w:val="Kop1"/>
       </w:pPr>
-      <w:bookmarkStart w:id="2" w:name="_Toc508963561"/>
+      <w:bookmarkStart w:id="1" w:name="_Toc508963561"/>
       <w:r>
         <w:lastRenderedPageBreak/>
         <w:t>Functionaliteiten</w:t>
       </w:r>
-      <w:bookmarkEnd w:id="2"/>
+      <w:bookmarkEnd w:id="1"/>
     </w:p>
     <w:p>
       <w:pPr>
@@ -2664,12 +2664,12 @@
       <w:pPr>
         <w:pStyle w:val="Kop1"/>
       </w:pPr>
-      <w:bookmarkStart w:id="3" w:name="_Toc508963562"/>
+      <w:bookmarkStart w:id="2" w:name="_Toc508963562"/>
       <w:r>
         <w:lastRenderedPageBreak/>
         <w:t>Navigatiediagram</w:t>
       </w:r>
-      <w:bookmarkEnd w:id="3"/>
+      <w:bookmarkEnd w:id="2"/>
     </w:p>
     <w:p>
       <w:pPr>
@@ -2754,12 +2754,12 @@
       <w:pPr>
         <w:pStyle w:val="Kop1"/>
       </w:pPr>
-      <w:bookmarkStart w:id="4" w:name="_Toc508963563"/>
+      <w:bookmarkStart w:id="3" w:name="_Toc508963563"/>
       <w:r>
         <w:lastRenderedPageBreak/>
         <w:t>Pagina’s</w:t>
       </w:r>
-      <w:bookmarkEnd w:id="4"/>
+      <w:bookmarkEnd w:id="3"/>
     </w:p>
     <w:p>
       <w:pPr>
@@ -2817,8 +2817,8 @@
       <w:tblGrid>
         <w:gridCol w:w="2110"/>
         <w:gridCol w:w="1176"/>
-        <w:gridCol w:w="2493"/>
-        <w:gridCol w:w="2171"/>
+        <w:gridCol w:w="3697"/>
+        <w:gridCol w:w="2079"/>
       </w:tblGrid>
       <w:tr>
         <w:trPr>
@@ -3086,6 +3086,33 @@
                 <w:szCs w:val="24"/>
               </w:rPr>
             </w:pPr>
+            <w:r>
+              <w:rPr>
+                <w:rFonts w:ascii="Times New Roman" w:eastAsia="Times New Roman" w:hAnsi="Times New Roman" w:cs="Times New Roman"/>
+                <w:sz w:val="24"/>
+                <w:szCs w:val="24"/>
+              </w:rPr>
+              <w:t>Content aanpassen</w:t>
+            </w:r>
+          </w:p>
+          <w:p>
+            <w:pPr>
+              <w:spacing w:before="0" w:after="0" w:line="240" w:lineRule="auto"/>
+              <w:jc w:val="both"/>
+              <w:rPr>
+                <w:rFonts w:ascii="Times New Roman" w:eastAsia="Times New Roman" w:hAnsi="Times New Roman" w:cs="Times New Roman"/>
+                <w:sz w:val="24"/>
+                <w:szCs w:val="24"/>
+              </w:rPr>
+            </w:pPr>
+            <w:r>
+              <w:rPr>
+                <w:rFonts w:ascii="Times New Roman" w:eastAsia="Times New Roman" w:hAnsi="Times New Roman" w:cs="Times New Roman"/>
+                <w:sz w:val="24"/>
+                <w:szCs w:val="24"/>
+              </w:rPr>
+              <w:t>(Administrators en content beheerders)</w:t>
+            </w:r>
           </w:p>
         </w:tc>
         <w:tc>
@@ -3242,6 +3269,33 @@
                 <w:szCs w:val="24"/>
               </w:rPr>
             </w:pPr>
+            <w:r>
+              <w:rPr>
+                <w:rFonts w:ascii="Times New Roman" w:eastAsia="Times New Roman" w:hAnsi="Times New Roman" w:cs="Times New Roman"/>
+                <w:sz w:val="24"/>
+                <w:szCs w:val="24"/>
+              </w:rPr>
+              <w:t>Activiteiten toevoegen</w:t>
+            </w:r>
+          </w:p>
+          <w:p>
+            <w:pPr>
+              <w:spacing w:before="0" w:after="0" w:line="240" w:lineRule="auto"/>
+              <w:jc w:val="both"/>
+              <w:rPr>
+                <w:rFonts w:ascii="Times New Roman" w:eastAsia="Times New Roman" w:hAnsi="Times New Roman" w:cs="Times New Roman"/>
+                <w:sz w:val="24"/>
+                <w:szCs w:val="24"/>
+              </w:rPr>
+            </w:pPr>
+            <w:r>
+              <w:rPr>
+                <w:rFonts w:ascii="Times New Roman" w:eastAsia="Times New Roman" w:hAnsi="Times New Roman" w:cs="Times New Roman"/>
+                <w:sz w:val="24"/>
+                <w:szCs w:val="24"/>
+              </w:rPr>
+              <w:t>(Administrators en content beheerders)</w:t>
+            </w:r>
           </w:p>
         </w:tc>
         <w:tc>
@@ -3396,7 +3450,26 @@
                 <w:sz w:val="24"/>
                 <w:szCs w:val="24"/>
               </w:rPr>
-              <w:t xml:space="preserve">Foto’s kunnen uploaden </w:t>
+              <w:t>Foto’s uploaden</w:t>
+            </w:r>
+          </w:p>
+          <w:p>
+            <w:pPr>
+              <w:spacing w:before="0" w:after="0" w:line="240" w:lineRule="auto"/>
+              <w:jc w:val="both"/>
+              <w:rPr>
+                <w:rFonts w:ascii="Times New Roman" w:eastAsia="Times New Roman" w:hAnsi="Times New Roman" w:cs="Times New Roman"/>
+                <w:sz w:val="24"/>
+                <w:szCs w:val="24"/>
+              </w:rPr>
+            </w:pPr>
+            <w:r>
+              <w:rPr>
+                <w:rFonts w:ascii="Times New Roman" w:eastAsia="Times New Roman" w:hAnsi="Times New Roman" w:cs="Times New Roman"/>
+                <w:sz w:val="24"/>
+                <w:szCs w:val="24"/>
+              </w:rPr>
+              <w:t xml:space="preserve">(Administrators en content beheerders) </w:t>
             </w:r>
           </w:p>
         </w:tc>
@@ -3546,8 +3619,33 @@
                 <w:szCs w:val="24"/>
               </w:rPr>
             </w:pPr>
-            <w:bookmarkStart w:id="5" w:name="_GoBack"/>
-            <w:bookmarkEnd w:id="5"/>
+            <w:r>
+              <w:rPr>
+                <w:rFonts w:ascii="Times New Roman" w:eastAsia="Times New Roman" w:hAnsi="Times New Roman" w:cs="Times New Roman"/>
+                <w:sz w:val="24"/>
+                <w:szCs w:val="24"/>
+              </w:rPr>
+              <w:t>Content aanpassen</w:t>
+            </w:r>
+          </w:p>
+          <w:p>
+            <w:pPr>
+              <w:spacing w:before="0" w:after="0" w:line="240" w:lineRule="auto"/>
+              <w:jc w:val="both"/>
+              <w:rPr>
+                <w:rFonts w:ascii="Times New Roman" w:eastAsia="Times New Roman" w:hAnsi="Times New Roman" w:cs="Times New Roman"/>
+                <w:sz w:val="24"/>
+                <w:szCs w:val="24"/>
+              </w:rPr>
+            </w:pPr>
+            <w:r>
+              <w:rPr>
+                <w:rFonts w:ascii="Times New Roman" w:eastAsia="Times New Roman" w:hAnsi="Times New Roman" w:cs="Times New Roman"/>
+                <w:sz w:val="24"/>
+                <w:szCs w:val="24"/>
+              </w:rPr>
+              <w:t>(Administrators en content beheerders)</w:t>
+            </w:r>
           </w:p>
         </w:tc>
         <w:tc>
@@ -3711,8 +3809,29 @@
                 <w:sz w:val="24"/>
                 <w:szCs w:val="24"/>
               </w:rPr>
-              <w:t>Gegevens versturen</w:t>
-            </w:r>
+              <w:t xml:space="preserve">Bericht sturen </w:t>
+            </w:r>
+          </w:p>
+          <w:p>
+            <w:pPr>
+              <w:spacing w:before="0" w:after="0" w:line="240" w:lineRule="auto"/>
+              <w:jc w:val="both"/>
+              <w:rPr>
+                <w:rFonts w:ascii="Times New Roman" w:eastAsia="Times New Roman" w:hAnsi="Times New Roman" w:cs="Times New Roman"/>
+                <w:sz w:val="24"/>
+                <w:szCs w:val="24"/>
+              </w:rPr>
+            </w:pPr>
+            <w:r>
+              <w:rPr>
+                <w:rFonts w:ascii="Times New Roman" w:eastAsia="Times New Roman" w:hAnsi="Times New Roman" w:cs="Times New Roman"/>
+                <w:sz w:val="24"/>
+                <w:szCs w:val="24"/>
+              </w:rPr>
+              <w:t>(Bezoekers van website)</w:t>
+            </w:r>
+            <w:bookmarkStart w:id="4" w:name="_GoBack"/>
+            <w:bookmarkEnd w:id="4"/>
           </w:p>
         </w:tc>
         <w:tc>
@@ -3791,7 +3910,7 @@
                 <w:sz w:val="22"/>
                 <w:szCs w:val="22"/>
               </w:rPr>
-              <w:t xml:space="preserve">       Theehuis</w:t>
+              <w:t>Theehuis</w:t>
             </w:r>
           </w:p>
         </w:tc>
@@ -3821,6 +3940,15 @@
                 <w:szCs w:val="22"/>
               </w:rPr>
             </w:pPr>
+            <w:r>
+              <w:rPr>
+                <w:rFonts w:ascii="Palatino Linotype" w:eastAsia="Times New Roman" w:hAnsi="Palatino Linotype" w:cs="Times New Roman"/>
+                <w:color w:val="000000"/>
+                <w:sz w:val="22"/>
+                <w:szCs w:val="22"/>
+              </w:rPr>
+              <w:t>Nee</w:t>
+            </w:r>
           </w:p>
         </w:tc>
         <w:tc>
@@ -3849,6 +3977,33 @@
                 <w:szCs w:val="24"/>
               </w:rPr>
             </w:pPr>
+            <w:r>
+              <w:rPr>
+                <w:rFonts w:ascii="Times New Roman" w:eastAsia="Times New Roman" w:hAnsi="Times New Roman" w:cs="Times New Roman"/>
+                <w:sz w:val="24"/>
+                <w:szCs w:val="24"/>
+              </w:rPr>
+              <w:t>Content aanpassen</w:t>
+            </w:r>
+          </w:p>
+          <w:p>
+            <w:pPr>
+              <w:spacing w:before="0" w:after="0" w:line="240" w:lineRule="auto"/>
+              <w:jc w:val="both"/>
+              <w:rPr>
+                <w:rFonts w:ascii="Times New Roman" w:eastAsia="Times New Roman" w:hAnsi="Times New Roman" w:cs="Times New Roman"/>
+                <w:sz w:val="24"/>
+                <w:szCs w:val="24"/>
+              </w:rPr>
+            </w:pPr>
+            <w:r>
+              <w:rPr>
+                <w:rFonts w:ascii="Times New Roman" w:eastAsia="Times New Roman" w:hAnsi="Times New Roman" w:cs="Times New Roman"/>
+                <w:sz w:val="24"/>
+                <w:szCs w:val="24"/>
+              </w:rPr>
+              <w:t>(Administrators en content beheerders)</w:t>
+            </w:r>
           </w:p>
         </w:tc>
         <w:tc>
@@ -3877,6 +4032,15 @@
                 <w:szCs w:val="22"/>
               </w:rPr>
             </w:pPr>
+            <w:r>
+              <w:rPr>
+                <w:rFonts w:ascii="Palatino Linotype" w:eastAsia="Times New Roman" w:hAnsi="Palatino Linotype" w:cs="Times New Roman"/>
+                <w:color w:val="000000"/>
+                <w:sz w:val="22"/>
+                <w:szCs w:val="22"/>
+              </w:rPr>
+              <w:t>Nee</w:t>
+            </w:r>
           </w:p>
         </w:tc>
       </w:tr>
@@ -3987,6 +4151,33 @@
                 <w:szCs w:val="24"/>
               </w:rPr>
             </w:pPr>
+            <w:r>
+              <w:rPr>
+                <w:rFonts w:ascii="Times New Roman" w:eastAsia="Times New Roman" w:hAnsi="Times New Roman" w:cs="Times New Roman"/>
+                <w:sz w:val="24"/>
+                <w:szCs w:val="24"/>
+              </w:rPr>
+              <w:t>Content aanpassen</w:t>
+            </w:r>
+          </w:p>
+          <w:p>
+            <w:pPr>
+              <w:spacing w:before="0" w:after="0" w:line="240" w:lineRule="auto"/>
+              <w:jc w:val="both"/>
+              <w:rPr>
+                <w:rFonts w:ascii="Times New Roman" w:eastAsia="Times New Roman" w:hAnsi="Times New Roman" w:cs="Times New Roman"/>
+                <w:sz w:val="24"/>
+                <w:szCs w:val="24"/>
+              </w:rPr>
+            </w:pPr>
+            <w:r>
+              <w:rPr>
+                <w:rFonts w:ascii="Times New Roman" w:eastAsia="Times New Roman" w:hAnsi="Times New Roman" w:cs="Times New Roman"/>
+                <w:sz w:val="24"/>
+                <w:szCs w:val="24"/>
+              </w:rPr>
+              <w:t>(Administrators en content beheerders)</w:t>
+            </w:r>
           </w:p>
         </w:tc>
         <w:tc>
@@ -4064,12 +4255,12 @@
       <w:pPr>
         <w:pStyle w:val="Kop1"/>
       </w:pPr>
-      <w:bookmarkStart w:id="6" w:name="_Toc508963564"/>
+      <w:bookmarkStart w:id="5" w:name="_Toc508963564"/>
       <w:r>
         <w:lastRenderedPageBreak/>
         <w:t>Schermontwerp</w:t>
       </w:r>
-      <w:bookmarkEnd w:id="6"/>
+      <w:bookmarkEnd w:id="5"/>
     </w:p>
     <w:p>
       <w:pPr>
@@ -4548,7 +4739,7 @@
             </wp:anchor>
           </w:drawing>
         </mc:Choice>
-        <mc:Fallback xmlns:mo="http://schemas.microsoft.com/office/mac/office/2008/main" xmlns:mv="urn:schemas-microsoft-com:mac:vml">
+        <mc:Fallback xmlns:mv="urn:schemas-microsoft-com:mac:vml" xmlns:mo="http://schemas.microsoft.com/office/mac/office/2008/main">
           <w:pict>
             <v:group w14:anchorId="35E0D1E5" id="Groep 7" o:spid="_x0000_s1026" style="position:absolute;margin-left:454.05pt;margin-top:17.55pt;width:72.05pt;height:708pt;z-index:-251657216;mso-width-relative:margin;mso-height-relative:margin" coordsize="9146,93726" o:gfxdata="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">
               <v:rect id="Rechthoek 8" o:spid="_x0000_s1027" style="position:absolute;width:9146;height:93726;visibility:visible;mso-wrap-style:square;v-text-anchor:middle" o:gfxdata="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" fillcolor="white [3212]" stroked="f" strokeweight="1pt">
@@ -6819,6 +7010,7 @@
     <w:rsid w:val="000C287F"/>
     <w:rsid w:val="000C6519"/>
     <w:rsid w:val="00273766"/>
+    <w:rsid w:val="0035554B"/>
     <w:rsid w:val="00361192"/>
     <w:rsid w:val="003D3F5E"/>
     <w:rsid w:val="0040096B"/>
@@ -6852,8 +7044,8 @@
   </m:mathPr>
   <w:themeFontLang w:val="nl-NL"/>
   <w:clrSchemeMapping w:bg1="light1" w:t1="dark1" w:bg2="light2" w:t2="dark2" w:accent1="accent1" w:accent2="accent2" w:accent3="accent3" w:accent4="accent4" w:accent5="accent5" w:accent6="accent6" w:hyperlink="hyperlink" w:followedHyperlink="followedHyperlink"/>
-  <w:decimalSymbol w:val="."/>
-  <w:listSeparator w:val=","/>
+  <w:decimalSymbol w:val=","/>
+  <w:listSeparator w:val=";"/>
   <w15:chartTrackingRefBased/>
 </w:settings>
 </file>
@@ -7626,7 +7818,7 @@
 </file>
 
 <file path=customXml/itemProps2.xml><?xml version="1.0" encoding="utf-8"?>
-<ds:datastoreItem xmlns:ds="http://schemas.openxmlformats.org/officeDocument/2006/customXml" ds:itemID="{724D4842-1340-4D2B-9A6E-2EBA5B02D7BE}">
+<ds:datastoreItem xmlns:ds="http://schemas.openxmlformats.org/officeDocument/2006/customXml" ds:itemID="{3DEB1726-C9AE-4FB2-815B-CEE5280BA331}">
   <ds:schemaRefs>
     <ds:schemaRef ds:uri="http://schemas.openxmlformats.org/officeDocument/2006/bibliography"/>
   </ds:schemaRefs>

</xml_diff>

<commit_message>
FO: Wireframe Home en beschrijving ingezet.
</commit_message>
<xml_diff>
--- a/documents/Functioneel Ontwerp/Functioneel_ontwerp.docx
+++ b/documents/Functioneel Ontwerp/Functioneel_ontwerp.docx
@@ -807,7 +807,7 @@
                   </wp:anchor>
                 </w:drawing>
               </mc:Choice>
-              <mc:Fallback xmlns:mv="urn:schemas-microsoft-com:mac:vml" xmlns:mo="http://schemas.microsoft.com/office/mac/office/2008/main">
+              <mc:Fallback xmlns:mo="http://schemas.microsoft.com/office/mac/office/2008/main" xmlns:mv="urn:schemas-microsoft-com:mac:vml">
                 <w:pict>
                   <v:group w14:anchorId="04F6EA08" id="Groep 2" o:spid="_x0000_s1026" style="position:absolute;margin-left:0;margin-top:0;width:432.65pt;height:448.55pt;z-index:-251654144;mso-width-percent:706;mso-height-percent:566;mso-left-percent:220;mso-top-percent:300;mso-position-horizontal-relative:page;mso-position-vertical-relative:page;mso-width-percent:706;mso-height-percent:566;mso-left-percent:220;mso-top-percent:300" coordsize="43291,44910" o:gfxdata="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">
                     <o:lock v:ext="edit" aspectratio="t"/>
@@ -3830,8 +3830,6 @@
               </w:rPr>
               <w:t>(Bezoekers van website)</w:t>
             </w:r>
-            <w:bookmarkStart w:id="4" w:name="_GoBack"/>
-            <w:bookmarkEnd w:id="4"/>
           </w:p>
         </w:tc>
         <w:tc>
@@ -4255,17 +4253,23 @@
       <w:pPr>
         <w:pStyle w:val="Kop1"/>
       </w:pPr>
-      <w:bookmarkStart w:id="5" w:name="_Toc508963564"/>
+      <w:bookmarkStart w:id="4" w:name="_Toc508963564"/>
       <w:r>
         <w:lastRenderedPageBreak/>
         <w:t>Schermontwerp</w:t>
       </w:r>
-      <w:bookmarkEnd w:id="5"/>
+      <w:bookmarkEnd w:id="4"/>
     </w:p>
     <w:p>
       <w:pPr>
         <w:pStyle w:val="Normaalweb"/>
         <w:spacing w:before="0" w:beforeAutospacing="0" w:after="200" w:afterAutospacing="0"/>
+        <w:rPr>
+          <w:rFonts w:ascii="Palatino Linotype" w:hAnsi="Palatino Linotype"/>
+          <w:color w:val="000000"/>
+          <w:sz w:val="22"/>
+          <w:szCs w:val="22"/>
+        </w:rPr>
       </w:pPr>
       <w:r>
         <w:rPr>
@@ -4288,9 +4292,245 @@
         <w:t>Maak dit met Visio.]</w:t>
       </w:r>
     </w:p>
+    <w:p>
+      <w:pPr>
+        <w:pStyle w:val="Normaalweb"/>
+        <w:spacing w:before="0" w:beforeAutospacing="0" w:after="200" w:afterAutospacing="0"/>
+      </w:pPr>
+    </w:p>
+    <w:p>
+      <w:pPr>
+        <w:pStyle w:val="Normaalweb"/>
+        <w:spacing w:before="0" w:beforeAutospacing="0" w:after="200" w:afterAutospacing="0"/>
+      </w:pPr>
+      <w:r>
+        <w:t>Home</w:t>
+      </w:r>
+    </w:p>
+    <w:p>
+      <w:pPr>
+        <w:pStyle w:val="Normaalweb"/>
+        <w:spacing w:before="0" w:beforeAutospacing="0" w:after="200" w:afterAutospacing="0"/>
+      </w:pPr>
+      <w:r>
+        <w:rPr>
+          <w:noProof/>
+        </w:rPr>
+        <w:drawing>
+          <wp:inline distT="0" distB="0" distL="0" distR="0" wp14:anchorId="3807CC93" wp14:editId="13580650">
+            <wp:extent cx="5760720" cy="3992880"/>
+            <wp:effectExtent l="0" t="0" r="0" b="7620"/>
+            <wp:docPr id="2" name="Afbeelding 2"/>
+            <wp:cNvGraphicFramePr>
+              <a:graphicFrameLocks xmlns:a="http://schemas.openxmlformats.org/drawingml/2006/main" noChangeAspect="1"/>
+            </wp:cNvGraphicFramePr>
+            <a:graphic xmlns:a="http://schemas.openxmlformats.org/drawingml/2006/main">
+              <a:graphicData uri="http://schemas.openxmlformats.org/drawingml/2006/picture">
+                <pic:pic xmlns:pic="http://schemas.openxmlformats.org/drawingml/2006/picture">
+                  <pic:nvPicPr>
+                    <pic:cNvPr id="2" name="Home.png"/>
+                    <pic:cNvPicPr/>
+                  </pic:nvPicPr>
+                  <pic:blipFill>
+                    <a:blip r:embed="rId11">
+                      <a:extLst>
+                        <a:ext uri="{28A0092B-C50C-407E-A947-70E740481C1C}">
+                          <a14:useLocalDpi xmlns:a14="http://schemas.microsoft.com/office/drawing/2010/main" val="0"/>
+                        </a:ext>
+                      </a:extLst>
+                    </a:blip>
+                    <a:stretch>
+                      <a:fillRect/>
+                    </a:stretch>
+                  </pic:blipFill>
+                  <pic:spPr>
+                    <a:xfrm>
+                      <a:off x="0" y="0"/>
+                      <a:ext cx="5760720" cy="3992880"/>
+                    </a:xfrm>
+                    <a:prstGeom prst="rect">
+                      <a:avLst/>
+                    </a:prstGeom>
+                  </pic:spPr>
+                </pic:pic>
+              </a:graphicData>
+            </a:graphic>
+          </wp:inline>
+        </w:drawing>
+      </w:r>
+    </w:p>
+    <w:p>
+      <w:pPr>
+        <w:pStyle w:val="Normaalweb"/>
+        <w:spacing w:before="0" w:beforeAutospacing="0" w:after="200" w:afterAutospacing="0"/>
+      </w:pPr>
+      <w:r>
+        <w:t>Beschrijving:</w:t>
+      </w:r>
+    </w:p>
+    <w:p>
+      <w:pPr>
+        <w:pStyle w:val="Normaalweb"/>
+        <w:numPr>
+          <w:ilvl w:val="0"/>
+          <w:numId w:val="6"/>
+        </w:numPr>
+        <w:spacing w:before="0" w:beforeAutospacing="0" w:after="200" w:afterAutospacing="0"/>
+      </w:pPr>
+      <w:r>
+        <w:t>Logo: Responsive afbeelding dat nog gemaakt moet worden.</w:t>
+      </w:r>
+    </w:p>
+    <w:p>
+      <w:pPr>
+        <w:pStyle w:val="Normaalweb"/>
+        <w:numPr>
+          <w:ilvl w:val="0"/>
+          <w:numId w:val="6"/>
+        </w:numPr>
+        <w:spacing w:before="0" w:beforeAutospacing="0" w:after="200" w:afterAutospacing="0"/>
+      </w:pPr>
+      <w:r>
+        <w:t>Navigatiebar: Links naar de rest van de pagina’s (behalve de inlog en registratie).</w:t>
+      </w:r>
+    </w:p>
+    <w:p>
+      <w:pPr>
+        <w:pStyle w:val="Normaalweb"/>
+        <w:numPr>
+          <w:ilvl w:val="0"/>
+          <w:numId w:val="6"/>
+        </w:numPr>
+        <w:spacing w:before="0" w:beforeAutospacing="0" w:after="200" w:afterAutospacing="0"/>
+      </w:pPr>
+      <w:r>
+        <w:t>NL/EN: De website zal beschikbaar zijn in Nederlands en Engels.</w:t>
+      </w:r>
+    </w:p>
+    <w:p>
+      <w:pPr>
+        <w:pStyle w:val="Normaalweb"/>
+        <w:numPr>
+          <w:ilvl w:val="0"/>
+          <w:numId w:val="6"/>
+        </w:numPr>
+        <w:spacing w:before="0" w:beforeAutospacing="0" w:after="200" w:afterAutospacing="0"/>
+      </w:pPr>
+      <w:r>
+        <w:t>Contact gegevens: Een E-mail adres en een telefoonnummer (niet klikbaar).</w:t>
+      </w:r>
+    </w:p>
+    <w:p>
+      <w:pPr>
+        <w:pStyle w:val="Normaalweb"/>
+        <w:numPr>
+          <w:ilvl w:val="0"/>
+          <w:numId w:val="6"/>
+        </w:numPr>
+        <w:spacing w:before="0" w:beforeAutospacing="0" w:after="200" w:afterAutospacing="0"/>
+      </w:pPr>
+      <w:r>
+        <w:t xml:space="preserve">Carousel: Meerdere afwisselende afbeeldingen van Natuur en Cronesteyn. </w:t>
+      </w:r>
+      <w:r>
+        <w:t>Tekst in Carousel: Veranderd per afbeelding, met link naar pagina als dat nodig</w:t>
+      </w:r>
+      <w:r>
+        <w:t>. Heeft navigatie knoppen aan de zijkant om naar een afbeelding te gaan en heeft bullets onderaan voor navigatie.</w:t>
+      </w:r>
+    </w:p>
+    <w:p>
+      <w:pPr>
+        <w:pStyle w:val="Normaalweb"/>
+        <w:numPr>
+          <w:ilvl w:val="0"/>
+          <w:numId w:val="6"/>
+        </w:numPr>
+        <w:spacing w:before="0" w:beforeAutospacing="0" w:after="200" w:afterAutospacing="0"/>
+      </w:pPr>
+      <w:r>
+        <w:t>Content: Bevat een welkomst tekst en het recents nieuws.</w:t>
+      </w:r>
+      <w:r>
+        <w:t xml:space="preserve"> </w:t>
+      </w:r>
+    </w:p>
+    <w:p>
+      <w:pPr>
+        <w:pStyle w:val="Normaalweb"/>
+        <w:numPr>
+          <w:ilvl w:val="0"/>
+          <w:numId w:val="6"/>
+        </w:numPr>
+        <w:spacing w:before="0" w:beforeAutospacing="0" w:after="200" w:afterAutospacing="0"/>
+      </w:pPr>
+      <w:r>
+        <w:t>Footer: Bevat een Copyright tekstje, een link naar de Google Maps en een link van Contact.</w:t>
+      </w:r>
+    </w:p>
+    <w:p>
+      <w:pPr>
+        <w:pStyle w:val="Normaalweb"/>
+        <w:spacing w:before="0" w:beforeAutospacing="0" w:after="200" w:afterAutospacing="0"/>
+      </w:pPr>
+    </w:p>
+    <w:p>
+      <w:pPr>
+        <w:pStyle w:val="Normaalweb"/>
+        <w:spacing w:before="0" w:beforeAutospacing="0" w:after="200" w:afterAutospacing="0"/>
+      </w:pPr>
+      <w:r>
+        <w:lastRenderedPageBreak/>
+        <w:t>Foto’s</w:t>
+      </w:r>
+    </w:p>
+    <w:p>
+      <w:pPr>
+        <w:pStyle w:val="Normaalweb"/>
+        <w:spacing w:before="0" w:beforeAutospacing="0" w:after="200" w:afterAutospacing="0"/>
+      </w:pPr>
+    </w:p>
+    <w:p>
+      <w:pPr>
+        <w:pStyle w:val="Normaalweb"/>
+        <w:spacing w:before="0" w:beforeAutospacing="0" w:after="200" w:afterAutospacing="0"/>
+      </w:pPr>
+      <w:r>
+        <w:t>Contact</w:t>
+      </w:r>
+    </w:p>
+    <w:p>
+      <w:pPr>
+        <w:pStyle w:val="Normaalweb"/>
+        <w:spacing w:before="0" w:beforeAutospacing="0" w:after="200" w:afterAutospacing="0"/>
+      </w:pPr>
+    </w:p>
+    <w:p>
+      <w:pPr>
+        <w:pStyle w:val="Normaalweb"/>
+        <w:spacing w:before="0" w:beforeAutospacing="0" w:after="200" w:afterAutospacing="0"/>
+      </w:pPr>
+      <w:r>
+        <w:t>Activiteiten</w:t>
+      </w:r>
+    </w:p>
+    <w:p>
+      <w:pPr>
+        <w:pStyle w:val="Normaalweb"/>
+        <w:spacing w:before="0" w:beforeAutospacing="0" w:after="200" w:afterAutospacing="0"/>
+      </w:pPr>
+    </w:p>
+    <w:p>
+      <w:pPr>
+        <w:pStyle w:val="Normaalweb"/>
+        <w:spacing w:before="0" w:beforeAutospacing="0" w:after="200" w:afterAutospacing="0"/>
+      </w:pPr>
+      <w:bookmarkStart w:id="5" w:name="_GoBack"/>
+      <w:bookmarkEnd w:id="5"/>
+    </w:p>
     <w:sectPr>
-      <w:headerReference w:type="default" r:id="rId11"/>
-      <w:footerReference w:type="default" r:id="rId12"/>
+      <w:headerReference w:type="default" r:id="rId12"/>
+      <w:footerReference w:type="default" r:id="rId13"/>
       <w:pgSz w:w="11906" w:h="16838"/>
       <w:pgMar w:top="1417" w:right="1417" w:bottom="1417" w:left="1417" w:header="708" w:footer="708" w:gutter="0"/>
       <w:pgNumType w:start="0"/>
@@ -4739,7 +4979,7 @@
             </wp:anchor>
           </w:drawing>
         </mc:Choice>
-        <mc:Fallback xmlns:mv="urn:schemas-microsoft-com:mac:vml" xmlns:mo="http://schemas.microsoft.com/office/mac/office/2008/main">
+        <mc:Fallback xmlns:mo="http://schemas.microsoft.com/office/mac/office/2008/main" xmlns:mv="urn:schemas-microsoft-com:mac:vml">
           <w:pict>
             <v:group w14:anchorId="35E0D1E5" id="Groep 7" o:spid="_x0000_s1026" style="position:absolute;margin-left:454.05pt;margin-top:17.55pt;width:72.05pt;height:708pt;z-index:-251657216;mso-width-relative:margin;mso-height-relative:margin" coordsize="9146,93726" o:gfxdata="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">
               <v:rect id="Rechthoek 8" o:spid="_x0000_s1027" style="position:absolute;width:9146;height:93726;visibility:visible;mso-wrap-style:square;v-text-anchor:middle" o:gfxdata="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" fillcolor="white [3212]" stroked="f" strokeweight="1pt">
@@ -5303,6 +5543,118 @@
       </w:rPr>
     </w:lvl>
   </w:abstractNum>
+  <w:abstractNum w:abstractNumId="5" w15:restartNumberingAfterBreak="0">
+    <w:nsid w:val="7A23661C"/>
+    <w:multiLevelType w:val="hybridMultilevel"/>
+    <w:tmpl w:val="23DE5EDA"/>
+    <w:lvl w:ilvl="0" w:tplc="5E02D2A8">
+      <w:numFmt w:val="bullet"/>
+      <w:lvlText w:val="-"/>
+      <w:lvlJc w:val="left"/>
+      <w:pPr>
+        <w:ind w:left="720" w:hanging="360"/>
+      </w:pPr>
+      <w:rPr>
+        <w:rFonts w:ascii="Times New Roman" w:eastAsia="Times New Roman" w:hAnsi="Times New Roman" w:cs="Times New Roman" w:hint="default"/>
+      </w:rPr>
+    </w:lvl>
+    <w:lvl w:ilvl="1" w:tplc="04130003" w:tentative="1">
+      <w:start w:val="1"/>
+      <w:numFmt w:val="bullet"/>
+      <w:lvlText w:val="o"/>
+      <w:lvlJc w:val="left"/>
+      <w:pPr>
+        <w:ind w:left="1440" w:hanging="360"/>
+      </w:pPr>
+      <w:rPr>
+        <w:rFonts w:ascii="Courier New" w:hAnsi="Courier New" w:cs="Courier New" w:hint="default"/>
+      </w:rPr>
+    </w:lvl>
+    <w:lvl w:ilvl="2" w:tplc="04130005" w:tentative="1">
+      <w:start w:val="1"/>
+      <w:numFmt w:val="bullet"/>
+      <w:lvlText w:val=""/>
+      <w:lvlJc w:val="left"/>
+      <w:pPr>
+        <w:ind w:left="2160" w:hanging="360"/>
+      </w:pPr>
+      <w:rPr>
+        <w:rFonts w:ascii="Wingdings" w:hAnsi="Wingdings" w:hint="default"/>
+      </w:rPr>
+    </w:lvl>
+    <w:lvl w:ilvl="3" w:tplc="04130001" w:tentative="1">
+      <w:start w:val="1"/>
+      <w:numFmt w:val="bullet"/>
+      <w:lvlText w:val=""/>
+      <w:lvlJc w:val="left"/>
+      <w:pPr>
+        <w:ind w:left="2880" w:hanging="360"/>
+      </w:pPr>
+      <w:rPr>
+        <w:rFonts w:ascii="Symbol" w:hAnsi="Symbol" w:hint="default"/>
+      </w:rPr>
+    </w:lvl>
+    <w:lvl w:ilvl="4" w:tplc="04130003" w:tentative="1">
+      <w:start w:val="1"/>
+      <w:numFmt w:val="bullet"/>
+      <w:lvlText w:val="o"/>
+      <w:lvlJc w:val="left"/>
+      <w:pPr>
+        <w:ind w:left="3600" w:hanging="360"/>
+      </w:pPr>
+      <w:rPr>
+        <w:rFonts w:ascii="Courier New" w:hAnsi="Courier New" w:cs="Courier New" w:hint="default"/>
+      </w:rPr>
+    </w:lvl>
+    <w:lvl w:ilvl="5" w:tplc="04130005" w:tentative="1">
+      <w:start w:val="1"/>
+      <w:numFmt w:val="bullet"/>
+      <w:lvlText w:val=""/>
+      <w:lvlJc w:val="left"/>
+      <w:pPr>
+        <w:ind w:left="4320" w:hanging="360"/>
+      </w:pPr>
+      <w:rPr>
+        <w:rFonts w:ascii="Wingdings" w:hAnsi="Wingdings" w:hint="default"/>
+      </w:rPr>
+    </w:lvl>
+    <w:lvl w:ilvl="6" w:tplc="04130001" w:tentative="1">
+      <w:start w:val="1"/>
+      <w:numFmt w:val="bullet"/>
+      <w:lvlText w:val=""/>
+      <w:lvlJc w:val="left"/>
+      <w:pPr>
+        <w:ind w:left="5040" w:hanging="360"/>
+      </w:pPr>
+      <w:rPr>
+        <w:rFonts w:ascii="Symbol" w:hAnsi="Symbol" w:hint="default"/>
+      </w:rPr>
+    </w:lvl>
+    <w:lvl w:ilvl="7" w:tplc="04130003" w:tentative="1">
+      <w:start w:val="1"/>
+      <w:numFmt w:val="bullet"/>
+      <w:lvlText w:val="o"/>
+      <w:lvlJc w:val="left"/>
+      <w:pPr>
+        <w:ind w:left="5760" w:hanging="360"/>
+      </w:pPr>
+      <w:rPr>
+        <w:rFonts w:ascii="Courier New" w:hAnsi="Courier New" w:cs="Courier New" w:hint="default"/>
+      </w:rPr>
+    </w:lvl>
+    <w:lvl w:ilvl="8" w:tplc="04130005" w:tentative="1">
+      <w:start w:val="1"/>
+      <w:numFmt w:val="bullet"/>
+      <w:lvlText w:val=""/>
+      <w:lvlJc w:val="left"/>
+      <w:pPr>
+        <w:ind w:left="6480" w:hanging="360"/>
+      </w:pPr>
+      <w:rPr>
+        <w:rFonts w:ascii="Wingdings" w:hAnsi="Wingdings" w:hint="default"/>
+      </w:rPr>
+    </w:lvl>
+  </w:abstractNum>
   <w:num w:numId="1">
     <w:abstractNumId w:val="1"/>
   </w:num>
@@ -5317,6 +5669,9 @@
   </w:num>
   <w:num w:numId="5">
     <w:abstractNumId w:val="0"/>
+  </w:num>
+  <w:num w:numId="6">
+    <w:abstractNumId w:val="5"/>
   </w:num>
 </w:numbering>
 </file>
@@ -7010,6 +7365,7 @@
     <w:rsid w:val="000C287F"/>
     <w:rsid w:val="000C6519"/>
     <w:rsid w:val="00273766"/>
+    <w:rsid w:val="0030001F"/>
     <w:rsid w:val="0035554B"/>
     <w:rsid w:val="00361192"/>
     <w:rsid w:val="003D3F5E"/>
@@ -7818,7 +8174,7 @@
 </file>
 
 <file path=customXml/itemProps2.xml><?xml version="1.0" encoding="utf-8"?>
-<ds:datastoreItem xmlns:ds="http://schemas.openxmlformats.org/officeDocument/2006/customXml" ds:itemID="{3DEB1726-C9AE-4FB2-815B-CEE5280BA331}">
+<ds:datastoreItem xmlns:ds="http://schemas.openxmlformats.org/officeDocument/2006/customXml" ds:itemID="{B5A125E6-CA74-4C12-9293-1BF0AB3307DC}">
   <ds:schemaRefs>
     <ds:schemaRef ds:uri="http://schemas.openxmlformats.org/officeDocument/2006/bibliography"/>
   </ds:schemaRefs>

</xml_diff>

<commit_message>
WF Contact aangepast en in FO gezet met beschrijving
</commit_message>
<xml_diff>
--- a/documents/Functioneel Ontwerp/Functioneel_ontwerp.docx
+++ b/documents/Functioneel Ontwerp/Functioneel_ontwerp.docx
@@ -807,7 +807,7 @@
                   </wp:anchor>
                 </w:drawing>
               </mc:Choice>
-              <mc:Fallback xmlns:mo="http://schemas.microsoft.com/office/mac/office/2008/main" xmlns:mv="urn:schemas-microsoft-com:mac:vml">
+              <mc:Fallback xmlns:mv="urn:schemas-microsoft-com:mac:vml" xmlns:mo="http://schemas.microsoft.com/office/mac/office/2008/main">
                 <w:pict>
                   <v:group w14:anchorId="04F6EA08" id="Groep 2" o:spid="_x0000_s1026" style="position:absolute;margin-left:0;margin-top:0;width:432.65pt;height:448.55pt;z-index:-251654144;mso-width-percent:706;mso-height-percent:566;mso-left-percent:220;mso-top-percent:300;mso-position-horizontal-relative:page;mso-position-vertical-relative:page;mso-width-percent:706;mso-height-percent:566;mso-left-percent:220;mso-top-percent:300" coordsize="43291,44910" o:gfxdata="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">
                     <o:lock v:ext="edit" aspectratio="t"/>
@@ -4378,7 +4378,7 @@
         <w:spacing w:before="0" w:beforeAutospacing="0" w:after="200" w:afterAutospacing="0"/>
       </w:pPr>
       <w:r>
-        <w:t>Logo: Responsive afbeelding dat nog gemaakt moet worden.</w:t>
+        <w:t>Logo: afbeelding dat nog gemaakt moet worden.</w:t>
       </w:r>
     </w:p>
     <w:p>
@@ -4430,13 +4430,7 @@
         <w:spacing w:before="0" w:beforeAutospacing="0" w:after="200" w:afterAutospacing="0"/>
       </w:pPr>
       <w:r>
-        <w:t xml:space="preserve">Carousel: Meerdere afwisselende afbeeldingen van Natuur en Cronesteyn. </w:t>
-      </w:r>
-      <w:r>
-        <w:t>Tekst in Carousel: Veranderd per afbeelding, met link naar pagina als dat nodig</w:t>
-      </w:r>
-      <w:r>
-        <w:t>. Heeft navigatie knoppen aan de zijkant om naar een afbeelding te gaan en heeft bullets onderaan voor navigatie.</w:t>
+        <w:t>Carousel: Meerdere afwisselende afbeeldingen van Natuur en Cronesteyn. Tekst in Carousel: Veranderd per afbeelding, met link naar pagina als dat nodig. Heeft navigatie knoppen aan de zijkant om naar een afbeelding te gaan en heeft bullets onderaan voor navigatie.</w:t>
       </w:r>
     </w:p>
     <w:p>
@@ -4504,6 +4498,169 @@
         <w:pStyle w:val="Normaalweb"/>
         <w:spacing w:before="0" w:beforeAutospacing="0" w:after="200" w:afterAutospacing="0"/>
       </w:pPr>
+      <w:r>
+        <w:rPr>
+          <w:noProof/>
+        </w:rPr>
+        <w:drawing>
+          <wp:inline distT="0" distB="0" distL="0" distR="0" wp14:anchorId="2EA02660" wp14:editId="5DCB64EF">
+            <wp:extent cx="5760720" cy="3451860"/>
+            <wp:effectExtent l="0" t="0" r="0" b="0"/>
+            <wp:docPr id="4" name="Afbeelding 4"/>
+            <wp:cNvGraphicFramePr>
+              <a:graphicFrameLocks xmlns:a="http://schemas.openxmlformats.org/drawingml/2006/main" noChangeAspect="1"/>
+            </wp:cNvGraphicFramePr>
+            <a:graphic xmlns:a="http://schemas.openxmlformats.org/drawingml/2006/main">
+              <a:graphicData uri="http://schemas.openxmlformats.org/drawingml/2006/picture">
+                <pic:pic xmlns:pic="http://schemas.openxmlformats.org/drawingml/2006/picture">
+                  <pic:nvPicPr>
+                    <pic:cNvPr id="4" name="Contact Pagina.jpg"/>
+                    <pic:cNvPicPr/>
+                  </pic:nvPicPr>
+                  <pic:blipFill>
+                    <a:blip r:embed="rId12">
+                      <a:extLst>
+                        <a:ext uri="{28A0092B-C50C-407E-A947-70E740481C1C}">
+                          <a14:useLocalDpi xmlns:a14="http://schemas.microsoft.com/office/drawing/2010/main" val="0"/>
+                        </a:ext>
+                      </a:extLst>
+                    </a:blip>
+                    <a:stretch>
+                      <a:fillRect/>
+                    </a:stretch>
+                  </pic:blipFill>
+                  <pic:spPr>
+                    <a:xfrm>
+                      <a:off x="0" y="0"/>
+                      <a:ext cx="5760720" cy="3451860"/>
+                    </a:xfrm>
+                    <a:prstGeom prst="rect">
+                      <a:avLst/>
+                    </a:prstGeom>
+                  </pic:spPr>
+                </pic:pic>
+              </a:graphicData>
+            </a:graphic>
+          </wp:inline>
+        </w:drawing>
+      </w:r>
+    </w:p>
+    <w:p>
+      <w:pPr>
+        <w:pStyle w:val="Normaalweb"/>
+        <w:spacing w:before="0" w:beforeAutospacing="0" w:after="200" w:afterAutospacing="0"/>
+      </w:pPr>
+      <w:r>
+        <w:t>Beschrijving:</w:t>
+      </w:r>
+    </w:p>
+    <w:p>
+      <w:pPr>
+        <w:pStyle w:val="Normaalweb"/>
+        <w:numPr>
+          <w:ilvl w:val="0"/>
+          <w:numId w:val="6"/>
+        </w:numPr>
+        <w:spacing w:before="0" w:beforeAutospacing="0" w:after="200" w:afterAutospacing="0"/>
+      </w:pPr>
+      <w:r>
+        <w:t>Logo: afbeelding dat nog gemaakt moet worden.</w:t>
+      </w:r>
+    </w:p>
+    <w:p>
+      <w:pPr>
+        <w:pStyle w:val="Normaalweb"/>
+        <w:numPr>
+          <w:ilvl w:val="0"/>
+          <w:numId w:val="6"/>
+        </w:numPr>
+        <w:spacing w:before="0" w:beforeAutospacing="0" w:after="200" w:afterAutospacing="0"/>
+      </w:pPr>
+      <w:r>
+        <w:t>Navigatiebar: Links naar de rest van de pagina’s (behalve de inlog en registratie).</w:t>
+      </w:r>
+    </w:p>
+    <w:p>
+      <w:pPr>
+        <w:pStyle w:val="Normaalweb"/>
+        <w:numPr>
+          <w:ilvl w:val="0"/>
+          <w:numId w:val="6"/>
+        </w:numPr>
+        <w:spacing w:before="0" w:beforeAutospacing="0" w:after="200" w:afterAutospacing="0"/>
+      </w:pPr>
+      <w:r>
+        <w:t>NL/EN: De website zal beschikbaar zijn in Nederlands en Engels.</w:t>
+      </w:r>
+    </w:p>
+    <w:p>
+      <w:pPr>
+        <w:pStyle w:val="Normaalweb"/>
+        <w:numPr>
+          <w:ilvl w:val="0"/>
+          <w:numId w:val="6"/>
+        </w:numPr>
+        <w:spacing w:before="0" w:beforeAutospacing="0" w:after="200" w:afterAutospacing="0"/>
+      </w:pPr>
+      <w:r>
+        <w:t>Contact gegevens: Een E-mail adres en een telefoonnummer (niet klikbaar).</w:t>
+      </w:r>
+    </w:p>
+    <w:p>
+      <w:pPr>
+        <w:pStyle w:val="Normaalweb"/>
+        <w:numPr>
+          <w:ilvl w:val="0"/>
+          <w:numId w:val="6"/>
+        </w:numPr>
+        <w:spacing w:before="0" w:beforeAutospacing="0" w:after="200" w:afterAutospacing="0"/>
+      </w:pPr>
+      <w:r>
+        <w:t>Contact gegevens: Standaard contact informatie: locatie, telefoonnummer, e-mail addressen, etc. Verder heeft het een kleine Google Maps van het park.</w:t>
+      </w:r>
+    </w:p>
+    <w:p>
+      <w:pPr>
+        <w:pStyle w:val="Normaalweb"/>
+        <w:numPr>
+          <w:ilvl w:val="0"/>
+          <w:numId w:val="6"/>
+        </w:numPr>
+        <w:spacing w:before="0" w:beforeAutospacing="0" w:after="200" w:afterAutospacing="0"/>
+      </w:pPr>
+      <w:r>
+        <w:t>Contact formulier: Bezoeker moet invullen: naam, telefoonnummer, e-mail adres, rede van contact en het bericht zelf.</w:t>
+      </w:r>
+    </w:p>
+    <w:p>
+      <w:pPr>
+        <w:pStyle w:val="Normaalweb"/>
+        <w:numPr>
+          <w:ilvl w:val="0"/>
+          <w:numId w:val="6"/>
+        </w:numPr>
+        <w:spacing w:before="0" w:beforeAutospacing="0" w:after="200" w:afterAutospacing="0"/>
+      </w:pPr>
+      <w:r>
+        <w:t xml:space="preserve">Footer: Bevat een Copyright tekstje, een </w:t>
+      </w:r>
+      <w:bookmarkStart w:id="5" w:name="_GoBack"/>
+      <w:bookmarkEnd w:id="5"/>
+      <w:r>
+        <w:t>link naar de Google Maps en een link van Contact.</w:t>
+      </w:r>
+    </w:p>
+    <w:p>
+      <w:pPr>
+        <w:pStyle w:val="Normaalweb"/>
+        <w:spacing w:before="0" w:beforeAutospacing="0" w:after="200" w:afterAutospacing="0"/>
+      </w:pPr>
+    </w:p>
+    <w:p>
+      <w:pPr>
+        <w:pStyle w:val="Normaalweb"/>
+        <w:spacing w:before="0" w:beforeAutospacing="0" w:after="200" w:afterAutospacing="0"/>
+      </w:pPr>
     </w:p>
     <w:p>
       <w:pPr>
@@ -4525,12 +4682,10 @@
         <w:pStyle w:val="Normaalweb"/>
         <w:spacing w:before="0" w:beforeAutospacing="0" w:after="200" w:afterAutospacing="0"/>
       </w:pPr>
-      <w:bookmarkStart w:id="5" w:name="_GoBack"/>
-      <w:bookmarkEnd w:id="5"/>
     </w:p>
     <w:sectPr>
-      <w:headerReference w:type="default" r:id="rId12"/>
-      <w:footerReference w:type="default" r:id="rId13"/>
+      <w:headerReference w:type="default" r:id="rId13"/>
+      <w:footerReference w:type="default" r:id="rId14"/>
       <w:pgSz w:w="11906" w:h="16838"/>
       <w:pgMar w:top="1417" w:right="1417" w:bottom="1417" w:left="1417" w:header="708" w:footer="708" w:gutter="0"/>
       <w:pgNumType w:start="0"/>
@@ -4979,7 +5134,7 @@
             </wp:anchor>
           </w:drawing>
         </mc:Choice>
-        <mc:Fallback xmlns:mo="http://schemas.microsoft.com/office/mac/office/2008/main" xmlns:mv="urn:schemas-microsoft-com:mac:vml">
+        <mc:Fallback xmlns:mv="urn:schemas-microsoft-com:mac:vml" xmlns:mo="http://schemas.microsoft.com/office/mac/office/2008/main">
           <w:pict>
             <v:group w14:anchorId="35E0D1E5" id="Groep 7" o:spid="_x0000_s1026" style="position:absolute;margin-left:454.05pt;margin-top:17.55pt;width:72.05pt;height:708pt;z-index:-251657216;mso-width-relative:margin;mso-height-relative:margin" coordsize="9146,93726" o:gfxdata="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">
               <v:rect id="Rechthoek 8" o:spid="_x0000_s1027" style="position:absolute;width:9146;height:93726;visibility:visible;mso-wrap-style:square;v-text-anchor:middle" o:gfxdata="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" fillcolor="white [3212]" stroked="f" strokeweight="1pt">
@@ -7381,6 +7536,7 @@
     <w:rsid w:val="00CC3636"/>
     <w:rsid w:val="00CC5440"/>
     <w:rsid w:val="00D11CC3"/>
+    <w:rsid w:val="00E01752"/>
     <w:rsid w:val="00EB70F8"/>
     <w:rsid w:val="00F40987"/>
     <w:rsid w:val="00FE66C0"/>
@@ -8174,7 +8330,7 @@
 </file>
 
 <file path=customXml/itemProps2.xml><?xml version="1.0" encoding="utf-8"?>
-<ds:datastoreItem xmlns:ds="http://schemas.openxmlformats.org/officeDocument/2006/customXml" ds:itemID="{B5A125E6-CA74-4C12-9293-1BF0AB3307DC}">
+<ds:datastoreItem xmlns:ds="http://schemas.openxmlformats.org/officeDocument/2006/customXml" ds:itemID="{19E32C99-EDE2-43ED-A5CD-A03EC34D501F}">
   <ds:schemaRefs>
     <ds:schemaRef ds:uri="http://schemas.openxmlformats.org/officeDocument/2006/bibliography"/>
   </ds:schemaRefs>

</xml_diff>

<commit_message>
Func ont in juiste map
</commit_message>
<xml_diff>
--- a/documents/Functioneel Ontwerp/Functioneel_ontwerp.docx
+++ b/documents/Functioneel Ontwerp/Functioneel_ontwerp.docx
@@ -1,6 +1,6 @@
 
 <file path=word/document.xml><?xml version="1.0" encoding="utf-8"?>
-<w:document xmlns:wpc="http://schemas.microsoft.com/office/word/2010/wordprocessingCanvas" xmlns:cx="http://schemas.microsoft.com/office/drawing/2014/chartex" xmlns:cx1="http://schemas.microsoft.com/office/drawing/2015/9/8/chartex" xmlns:cx2="http://schemas.microsoft.com/office/drawing/2015/10/21/chartex" xmlns:cx3="http://schemas.microsoft.com/office/drawing/2016/5/9/chartex" xmlns:cx4="http://schemas.microsoft.com/office/drawing/2016/5/10/chartex" xmlns:cx5="http://schemas.microsoft.com/office/drawing/2016/5/11/chartex" xmlns:cx6="http://schemas.microsoft.com/office/drawing/2016/5/12/chartex" xmlns:cx7="http://schemas.microsoft.com/office/drawing/2016/5/13/chartex" xmlns:cx8="http://schemas.microsoft.com/office/drawing/2016/5/14/chartex" xmlns:mc="http://schemas.openxmlformats.org/markup-compatibility/2006" xmlns:aink="http://schemas.microsoft.com/office/drawing/2016/ink" xmlns:am3d="http://schemas.microsoft.com/office/drawing/2017/model3d" xmlns:o="urn:schemas-microsoft-com:office:office" xmlns:r="http://schemas.openxmlformats.org/officeDocument/2006/relationships" xmlns:m="http://schemas.openxmlformats.org/officeDocument/2006/math" xmlns:v="urn:schemas-microsoft-com:vml" xmlns:wp14="http://schemas.microsoft.com/office/word/2010/wordprocessingDrawing" xmlns:wp="http://schemas.openxmlformats.org/drawingml/2006/wordprocessingDrawing" xmlns:w10="urn:schemas-microsoft-com:office:word" xmlns:w="http://schemas.openxmlformats.org/wordprocessingml/2006/main" xmlns:w14="http://schemas.microsoft.com/office/word/2010/wordml" xmlns:w15="http://schemas.microsoft.com/office/word/2012/wordml" xmlns:w16cid="http://schemas.microsoft.com/office/word/2016/wordml/cid" xmlns:w16se="http://schemas.microsoft.com/office/word/2015/wordml/symex" xmlns:wpg="http://schemas.microsoft.com/office/word/2010/wordprocessingGroup" xmlns:wpi="http://schemas.microsoft.com/office/word/2010/wordprocessingInk" xmlns:wne="http://schemas.microsoft.com/office/word/2006/wordml" xmlns:wps="http://schemas.microsoft.com/office/word/2010/wordprocessingShape" mc:Ignorable="w14 w15 w16se w16cid wp14">
+<w:document xmlns:wpc="http://schemas.microsoft.com/office/word/2010/wordprocessingCanvas" xmlns:mo="http://schemas.microsoft.com/office/mac/office/2008/main" xmlns:mc="http://schemas.openxmlformats.org/markup-compatibility/2006" xmlns:mv="urn:schemas-microsoft-com:mac:vml" xmlns:o="urn:schemas-microsoft-com:office:office" xmlns:r="http://schemas.openxmlformats.org/officeDocument/2006/relationships" xmlns:m="http://schemas.openxmlformats.org/officeDocument/2006/math" xmlns:v="urn:schemas-microsoft-com:vml" xmlns:wp14="http://schemas.microsoft.com/office/word/2010/wordprocessingDrawing" xmlns:wp="http://schemas.openxmlformats.org/drawingml/2006/wordprocessingDrawing" xmlns:w10="urn:schemas-microsoft-com:office:word" xmlns:w="http://schemas.openxmlformats.org/wordprocessingml/2006/main" xmlns:w14="http://schemas.microsoft.com/office/word/2010/wordml" xmlns:w15="http://schemas.microsoft.com/office/word/2012/wordml" xmlns:wpg="http://schemas.microsoft.com/office/word/2010/wordprocessingGroup" xmlns:wpi="http://schemas.microsoft.com/office/word/2010/wordprocessingInk" xmlns:wne="http://schemas.microsoft.com/office/word/2006/wordml" xmlns:wps="http://schemas.microsoft.com/office/word/2010/wordprocessingShape" mc:Ignorable="w14 w15 wp14">
   <w:body>
     <w:sdt>
       <w:sdtPr>
@@ -21,7 +21,7 @@
       <w:sdtContent>
         <w:p>
           <w:pPr>
-            <w:pStyle w:val="Geenafstand"/>
+            <w:pStyle w:val="NoSpacing"/>
             <w:tabs>
               <w:tab w:val="left" w:pos="8789"/>
             </w:tabs>
@@ -111,7 +111,7 @@
                                 <w:sdtContent>
                                   <w:p>
                                     <w:pPr>
-                                      <w:pStyle w:val="Geenafstand"/>
+                                      <w:pStyle w:val="NoSpacing"/>
                                       <w:rPr>
                                         <w:rFonts w:asciiTheme="majorHAnsi" w:eastAsiaTheme="majorEastAsia" w:hAnsiTheme="majorHAnsi" w:cstheme="majorBidi"/>
                                         <w:caps/>
@@ -136,7 +136,7 @@
                               <w:bookmarkEnd w:id="0" w:displacedByCustomXml="prev"/>
                               <w:p>
                                 <w:pPr>
-                                  <w:pStyle w:val="Geenafstand"/>
+                                  <w:pStyle w:val="NoSpacing"/>
                                   <w:spacing w:before="120"/>
                                   <w:rPr>
                                     <w:color w:val="5B9BD5" w:themeColor="accent1"/>
@@ -193,11 +193,11 @@
               </mc:Choice>
               <mc:Fallback>
                 <w:pict>
-                  <v:shapetype w14:anchorId="0B79EAC9" id="_x0000_t202" coordsize="21600,21600" o:spt="202" path="m,l,21600r21600,l21600,xe">
+                  <v:shapetype w14:anchorId="0B79EAC9" id="_x0000_t202" coordsize="21600,21600" o:spt="202" path="m0,0l0,21600,21600,21600,21600,0xe">
                     <v:stroke joinstyle="miter"/>
                     <v:path gradientshapeok="t" o:connecttype="rect"/>
                   </v:shapetype>
-                  <v:shape id="Tekstvak 62" o:spid="_x0000_s1026" type="#_x0000_t202" style="position:absolute;margin-left:0;margin-top:0;width:455.4pt;height:108.75pt;z-index:251663360;visibility:visible;mso-wrap-style:square;mso-width-percent:765;mso-wrap-distance-left:9pt;mso-wrap-distance-top:0;mso-wrap-distance-right:9pt;mso-wrap-distance-bottom:0;mso-position-horizontal:center;mso-position-horizontal-relative:page;mso-position-vertical:top;mso-position-vertical-relative:margin;mso-width-percent:765;mso-width-relative:page;v-text-anchor:top" o:gfxdata="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" filled="f" stroked="f" strokeweight=".5pt">
+                  <v:shape id="Tekstvak 62" o:spid="_x0000_s1026" type="#_x0000_t202" style="position:absolute;margin-left:0;margin-top:0;width:455.4pt;height:108.75pt;z-index:251663360;visibility:visible;mso-wrap-style:square;mso-width-percent:765;mso-wrap-distance-left:9pt;mso-wrap-distance-top:0;mso-wrap-distance-right:9pt;mso-wrap-distance-bottom:0;mso-position-horizontal:center;mso-position-horizontal-relative:page;mso-position-vertical:top;mso-position-vertical-relative:margin;mso-width-percent:765;mso-width-relative:page;v-text-anchor:top" o:gfxdata="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" filled="f" stroked="f" strokeweight=".5pt">
                     <v:textbox style="mso-fit-shape-to-text:t">
                       <w:txbxContent>
                         <w:bookmarkStart w:id="1" w:name="_Hlk507076590" w:displacedByCustomXml="next"/>
@@ -225,7 +225,7 @@
                           <w:sdtContent>
                             <w:p>
                               <w:pPr>
-                                <w:pStyle w:val="Geenafstand"/>
+                                <w:pStyle w:val="NoSpacing"/>
                                 <w:rPr>
                                   <w:rFonts w:asciiTheme="majorHAnsi" w:eastAsiaTheme="majorEastAsia" w:hAnsiTheme="majorHAnsi" w:cstheme="majorBidi"/>
                                   <w:caps/>
@@ -250,7 +250,7 @@
                         <w:bookmarkEnd w:id="1" w:displacedByCustomXml="prev"/>
                         <w:p>
                           <w:pPr>
-                            <w:pStyle w:val="Geenafstand"/>
+                            <w:pStyle w:val="NoSpacing"/>
                             <w:spacing w:before="120"/>
                             <w:rPr>
                               <w:color w:val="5B9BD5" w:themeColor="accent1"/>
@@ -807,7 +807,7 @@
                   </wp:anchor>
                 </w:drawing>
               </mc:Choice>
-              <mc:Fallback xmlns:mv="urn:schemas-microsoft-com:mac:vml" xmlns:mo="http://schemas.microsoft.com/office/mac/office/2008/main">
+              <mc:Fallback xmlns:w16se="http://schemas.microsoft.com/office/word/2015/wordml/symex" xmlns:w16cid="http://schemas.microsoft.com/office/word/2016/wordml/cid" xmlns:am3d="http://schemas.microsoft.com/office/drawing/2017/model3d" xmlns:aink="http://schemas.microsoft.com/office/drawing/2016/ink" xmlns:cx8="http://schemas.microsoft.com/office/drawing/2016/5/14/chartex" xmlns:cx7="http://schemas.microsoft.com/office/drawing/2016/5/13/chartex" xmlns:cx6="http://schemas.microsoft.com/office/drawing/2016/5/12/chartex" xmlns:cx5="http://schemas.microsoft.com/office/drawing/2016/5/11/chartex" xmlns:cx4="http://schemas.microsoft.com/office/drawing/2016/5/10/chartex" xmlns:cx3="http://schemas.microsoft.com/office/drawing/2016/5/9/chartex" xmlns:cx2="http://schemas.microsoft.com/office/drawing/2015/10/21/chartex" xmlns:cx1="http://schemas.microsoft.com/office/drawing/2015/9/8/chartex" xmlns:cx="http://schemas.microsoft.com/office/drawing/2014/chartex">
                 <w:pict>
                   <v:group w14:anchorId="04F6EA08" id="Groep 2" o:spid="_x0000_s1026" style="position:absolute;margin-left:0;margin-top:0;width:432.65pt;height:448.55pt;z-index:-251654144;mso-width-percent:706;mso-height-percent:566;mso-left-percent:220;mso-top-percent:300;mso-position-horizontal-relative:page;mso-position-vertical-relative:page;mso-width-percent:706;mso-height-percent:566;mso-left-percent:220;mso-top-percent:300" coordsize="43291,44910" o:gfxdata="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">
                     <o:lock v:ext="edit" aspectratio="t"/>
@@ -891,7 +891,7 @@
                             <w:txbxContent>
                               <w:p>
                                 <w:pPr>
-                                  <w:pStyle w:val="Geenafstand"/>
+                                  <w:pStyle w:val="NoSpacing"/>
                                   <w:jc w:val="right"/>
                                   <w:rPr>
                                     <w:color w:val="5B9BD5" w:themeColor="accent1"/>
@@ -1070,7 +1070,7 @@
                               </w:p>
                               <w:p>
                                 <w:pPr>
-                                  <w:pStyle w:val="Geenafstand"/>
+                                  <w:pStyle w:val="NoSpacing"/>
                                   <w:jc w:val="right"/>
                                   <w:rPr>
                                     <w:color w:val="5B9BD5" w:themeColor="accent1"/>
@@ -1129,7 +1129,7 @@
                               </w:p>
                               <w:p>
                                 <w:pPr>
-                                  <w:pStyle w:val="Geenafstand"/>
+                                  <w:pStyle w:val="NoSpacing"/>
                                   <w:jc w:val="right"/>
                                   <w:rPr>
                                     <w:color w:val="5B9BD5" w:themeColor="accent1"/>
@@ -1172,7 +1172,7 @@
                               </w:p>
                               <w:p>
                                 <w:pPr>
-                                  <w:pStyle w:val="Geenafstand"/>
+                                  <w:pStyle w:val="NoSpacing"/>
                                   <w:jc w:val="right"/>
                                   <w:rPr>
                                     <w:color w:val="5B9BD5" w:themeColor="accent1"/>
@@ -1191,7 +1191,7 @@
                               </w:p>
                               <w:p>
                                 <w:pPr>
-                                  <w:pStyle w:val="Geenafstand"/>
+                                  <w:pStyle w:val="NoSpacing"/>
                                   <w:jc w:val="right"/>
                                   <w:rPr>
                                     <w:color w:val="5B9BD5" w:themeColor="accent1"/>
@@ -1264,7 +1264,7 @@
                               </w:p>
                               <w:p>
                                 <w:pPr>
-                                  <w:pStyle w:val="Geenafstand"/>
+                                  <w:pStyle w:val="NoSpacing"/>
                                   <w:jc w:val="right"/>
                                   <w:rPr>
                                     <w:color w:val="5B9BD5" w:themeColor="accent1"/>
@@ -1308,7 +1308,7 @@
                               </w:p>
                               <w:p>
                                 <w:pPr>
-                                  <w:pStyle w:val="Geenafstand"/>
+                                  <w:pStyle w:val="NoSpacing"/>
                                   <w:jc w:val="right"/>
                                   <w:rPr>
                                     <w:color w:val="5B9BD5" w:themeColor="accent1"/>
@@ -1337,9 +1337,9 @@
                   </wp:anchor>
                 </w:drawing>
               </mc:Choice>
-              <mc:Fallback>
+              <mc:Fallback xmlns:w16se="http://schemas.microsoft.com/office/word/2015/wordml/symex" xmlns:w16cid="http://schemas.microsoft.com/office/word/2016/wordml/cid" xmlns:am3d="http://schemas.microsoft.com/office/drawing/2017/model3d" xmlns:aink="http://schemas.microsoft.com/office/drawing/2016/ink" xmlns:cx8="http://schemas.microsoft.com/office/drawing/2016/5/14/chartex" xmlns:cx7="http://schemas.microsoft.com/office/drawing/2016/5/13/chartex" xmlns:cx6="http://schemas.microsoft.com/office/drawing/2016/5/12/chartex" xmlns:cx5="http://schemas.microsoft.com/office/drawing/2016/5/11/chartex" xmlns:cx4="http://schemas.microsoft.com/office/drawing/2016/5/10/chartex" xmlns:cx3="http://schemas.microsoft.com/office/drawing/2016/5/9/chartex" xmlns:cx2="http://schemas.microsoft.com/office/drawing/2015/10/21/chartex" xmlns:cx1="http://schemas.microsoft.com/office/drawing/2015/9/8/chartex" xmlns:cx="http://schemas.microsoft.com/office/drawing/2014/chartex">
                 <w:pict>
-                  <v:shape w14:anchorId="4AA98033" id="Tekstvak 69" o:spid="_x0000_s1027" type="#_x0000_t202" style="position:absolute;margin-left:69.75pt;margin-top:582.05pt;width:468pt;height:117.95pt;z-index:251661312;visibility:visible;mso-wrap-style:square;mso-width-percent:765;mso-height-percent:0;mso-wrap-distance-left:9pt;mso-wrap-distance-top:0;mso-wrap-distance-right:9pt;mso-wrap-distance-bottom:0;mso-position-horizontal:absolute;mso-position-horizontal-relative:page;mso-position-vertical:absolute;mso-position-vertical-relative:margin;mso-width-percent:765;mso-height-percent:0;mso-width-relative:page;mso-height-relative:margin;v-text-anchor:bottom" o:gfxdata="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" filled="f" stroked="f" strokeweight=".5pt">
+                  <v:shape w14:anchorId="496A67BC" id="Tekstvak 69" o:spid="_x0000_s1027" type="#_x0000_t202" style="position:absolute;margin-left:69.75pt;margin-top:582.05pt;width:468pt;height:117.95pt;z-index:251661312;visibility:visible;mso-wrap-style:square;mso-width-percent:765;mso-height-percent:0;mso-wrap-distance-left:9pt;mso-wrap-distance-top:0;mso-wrap-distance-right:9pt;mso-wrap-distance-bottom:0;mso-position-horizontal:absolute;mso-position-horizontal-relative:page;mso-position-vertical:absolute;mso-position-vertical-relative:margin;mso-width-percent:765;mso-height-percent:0;mso-width-relative:page;mso-height-relative:margin;v-text-anchor:bottom" o:gfxdata="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" filled="f" stroked="f" strokeweight=".5pt">
                     <v:textbox inset="0,0,0,0">
                       <w:txbxContent>
                         <w:p>
@@ -1376,6 +1376,7 @@
                             </w:rPr>
                             <w:t xml:space="preserve">. </w:t>
                           </w:r>
+                          <w:proofErr w:type="spellStart"/>
                           <w:r>
                             <w:rPr>
                               <w:color w:val="5B9BD5" w:themeColor="accent1"/>
@@ -1384,6 +1385,7 @@
                             </w:rPr>
                             <w:t>Vosselman</w:t>
                           </w:r>
+                          <w:proofErr w:type="spellEnd"/>
                           <w:r>
                             <w:rPr>
                               <w:color w:val="5B9BD5" w:themeColor="accent1"/>
@@ -1512,6 +1514,7 @@
                             </w:rPr>
                             <w:t xml:space="preserve">. </w:t>
                           </w:r>
+                          <w:proofErr w:type="spellStart"/>
                           <w:r>
                             <w:rPr>
                               <w:color w:val="5B9BD5" w:themeColor="accent1"/>
@@ -1520,6 +1523,7 @@
                             </w:rPr>
                             <w:t>Shamoian</w:t>
                           </w:r>
+                          <w:proofErr w:type="spellEnd"/>
                         </w:p>
                         <w:p>
                           <w:pPr>
@@ -1639,8 +1643,18 @@
                               <w:sz w:val="24"/>
                               <w:szCs w:val="24"/>
                             </w:rPr>
-                            <w:t>Projectleider: M. Boukiour</w:t>
+                            <w:t xml:space="preserve">Projectleider: M. </w:t>
                           </w:r>
+                          <w:proofErr w:type="spellStart"/>
+                          <w:r>
+                            <w:rPr>
+                              <w:color w:val="5B9BD5" w:themeColor="accent1"/>
+                              <w:sz w:val="24"/>
+                              <w:szCs w:val="24"/>
+                            </w:rPr>
+                            <w:t>Boukiour</w:t>
+                          </w:r>
+                          <w:proofErr w:type="spellEnd"/>
                         </w:p>
                         <w:p>
                           <w:pPr>
@@ -1808,7 +1822,7 @@
       <w:sdtContent>
         <w:p>
           <w:pPr>
-            <w:pStyle w:val="Kopvaninhoudsopgave"/>
+            <w:pStyle w:val="TOCHeading"/>
           </w:pPr>
           <w:r>
             <w:t>Inhoud</w:t>
@@ -1816,7 +1830,7 @@
         </w:p>
         <w:p>
           <w:pPr>
-            <w:pStyle w:val="Inhopg1"/>
+            <w:pStyle w:val="TOC1"/>
             <w:tabs>
               <w:tab w:val="right" w:leader="dot" w:pos="9062"/>
             </w:tabs>
@@ -1914,7 +1928,7 @@
         </w:p>
         <w:p>
           <w:pPr>
-            <w:pStyle w:val="Inhopg1"/>
+            <w:pStyle w:val="TOC1"/>
             <w:tabs>
               <w:tab w:val="right" w:leader="dot" w:pos="9062"/>
             </w:tabs>
@@ -1988,7 +2002,7 @@
         </w:p>
         <w:p>
           <w:pPr>
-            <w:pStyle w:val="Inhopg1"/>
+            <w:pStyle w:val="TOC1"/>
             <w:tabs>
               <w:tab w:val="right" w:leader="dot" w:pos="9062"/>
             </w:tabs>
@@ -2062,7 +2076,7 @@
         </w:p>
         <w:p>
           <w:pPr>
-            <w:pStyle w:val="Inhopg1"/>
+            <w:pStyle w:val="TOC1"/>
             <w:tabs>
               <w:tab w:val="right" w:leader="dot" w:pos="9062"/>
             </w:tabs>
@@ -2154,18 +2168,18 @@
     </w:p>
     <w:p>
       <w:pPr>
-        <w:pStyle w:val="Kop1"/>
-      </w:pPr>
-      <w:bookmarkStart w:id="1" w:name="_Toc508963561"/>
+        <w:pStyle w:val="Heading1"/>
+      </w:pPr>
+      <w:bookmarkStart w:id="2" w:name="_Toc508963561"/>
       <w:r>
         <w:lastRenderedPageBreak/>
         <w:t>Functionaliteiten</w:t>
       </w:r>
-      <w:bookmarkEnd w:id="1"/>
+      <w:bookmarkEnd w:id="2"/>
     </w:p>
     <w:p>
       <w:pPr>
-        <w:pStyle w:val="Normaalweb"/>
+        <w:pStyle w:val="NormalWeb"/>
         <w:spacing w:before="0" w:beforeAutospacing="0" w:after="200" w:afterAutospacing="0"/>
         <w:rPr>
           <w:rFonts w:ascii="Palatino Linotype" w:hAnsi="Palatino Linotype"/>
@@ -2177,7 +2191,7 @@
     </w:p>
     <w:p>
       <w:pPr>
-        <w:pStyle w:val="Normaalweb"/>
+        <w:pStyle w:val="NormalWeb"/>
         <w:spacing w:before="0" w:beforeAutospacing="0" w:after="200" w:afterAutospacing="0"/>
         <w:rPr>
           <w:rFonts w:ascii="Palatino Linotype" w:hAnsi="Palatino Linotype"/>
@@ -2186,6 +2200,7 @@
           <w:szCs w:val="22"/>
         </w:rPr>
       </w:pPr>
+      <w:proofErr w:type="spellStart"/>
       <w:r>
         <w:rPr>
           <w:rFonts w:ascii="Palatino Linotype" w:hAnsi="Palatino Linotype"/>
@@ -2193,7 +2208,17 @@
           <w:sz w:val="22"/>
           <w:szCs w:val="22"/>
         </w:rPr>
-        <w:t>Use case</w:t>
+        <w:t>Use</w:t>
+      </w:r>
+      <w:proofErr w:type="spellEnd"/>
+      <w:r>
+        <w:rPr>
+          <w:rFonts w:ascii="Palatino Linotype" w:hAnsi="Palatino Linotype"/>
+          <w:color w:val="000000"/>
+          <w:sz w:val="22"/>
+          <w:szCs w:val="22"/>
+        </w:rPr>
+        <w:t xml:space="preserve"> case</w:t>
       </w:r>
     </w:p>
     <w:p>
@@ -2314,7 +2339,7 @@
     </w:p>
     <w:tbl>
       <w:tblPr>
-        <w:tblStyle w:val="Tabelraster"/>
+        <w:tblStyle w:val="TableGrid"/>
         <w:tblW w:w="0" w:type="auto"/>
         <w:tblLook w:val="04A0" w:firstRow="1" w:lastRow="0" w:firstColumn="1" w:lastColumn="0" w:noHBand="0" w:noVBand="1"/>
       </w:tblPr>
@@ -2336,6 +2361,7 @@
                 <w:szCs w:val="22"/>
               </w:rPr>
             </w:pPr>
+            <w:proofErr w:type="spellStart"/>
             <w:r>
               <w:rPr>
                 <w:rFonts w:ascii="Palatino Linotype" w:hAnsi="Palatino Linotype"/>
@@ -2343,7 +2369,17 @@
                 <w:sz w:val="22"/>
                 <w:szCs w:val="22"/>
               </w:rPr>
-              <w:t>Use-case</w:t>
+              <w:t>Use</w:t>
+            </w:r>
+            <w:proofErr w:type="spellEnd"/>
+            <w:r>
+              <w:rPr>
+                <w:rFonts w:ascii="Palatino Linotype" w:hAnsi="Palatino Linotype"/>
+                <w:color w:val="000000"/>
+                <w:sz w:val="22"/>
+                <w:szCs w:val="22"/>
+              </w:rPr>
+              <w:t>-case</w:t>
             </w:r>
           </w:p>
         </w:tc>
@@ -2637,6 +2673,8 @@
               </w:rPr>
               <w:t>Word doorgestuurd naar de homepagina.</w:t>
             </w:r>
+            <w:bookmarkStart w:id="3" w:name="_GoBack"/>
+            <w:bookmarkEnd w:id="3"/>
           </w:p>
         </w:tc>
       </w:tr>
@@ -2662,17 +2700,19 @@
     </w:p>
     <w:p>
       <w:pPr>
-        <w:pStyle w:val="Kop1"/>
-      </w:pPr>
-      <w:bookmarkStart w:id="2" w:name="_Toc508963562"/>
+        <w:pStyle w:val="Heading1"/>
+      </w:pPr>
+      <w:bookmarkStart w:id="4" w:name="_Toc508963562"/>
       <w:r>
         <w:lastRenderedPageBreak/>
         <w:t>Navigatiediagram</w:t>
       </w:r>
-      <w:bookmarkEnd w:id="2"/>
+      <w:bookmarkEnd w:id="4"/>
     </w:p>
     <w:p>
       <w:pPr>
+        <w:pStyle w:val="NormalWeb"/>
+        <w:spacing w:before="0" w:beforeAutospacing="0" w:after="200" w:afterAutospacing="0"/>
         <w:rPr>
           <w:rFonts w:ascii="Palatino Linotype" w:hAnsi="Palatino Linotype"/>
           <w:color w:val="000000"/>
@@ -2680,6 +2720,26 @@
           <w:szCs w:val="22"/>
         </w:rPr>
       </w:pPr>
+      <w:r>
+        <w:rPr>
+          <w:rFonts w:ascii="Palatino Linotype" w:hAnsi="Palatino Linotype"/>
+          <w:b/>
+          <w:bCs/>
+          <w:color w:val="000000"/>
+          <w:sz w:val="22"/>
+          <w:szCs w:val="22"/>
+        </w:rPr>
+        <w:t>[Navigatiediagram: Z</w:t>
+      </w:r>
+      <w:r>
+        <w:rPr>
+          <w:rFonts w:ascii="Palatino Linotype" w:hAnsi="Palatino Linotype"/>
+          <w:color w:val="000000"/>
+          <w:sz w:val="22"/>
+          <w:szCs w:val="22"/>
+        </w:rPr>
+        <w:t>ie bijlage 2. Maak dit met Visio.]</w:t>
+      </w:r>
     </w:p>
     <w:p>
       <w:pPr>
@@ -2690,56 +2750,6 @@
           <w:szCs w:val="22"/>
         </w:rPr>
       </w:pPr>
-      <w:r>
-        <w:rPr>
-          <w:rFonts w:ascii="Palatino Linotype" w:hAnsi="Palatino Linotype"/>
-          <w:noProof/>
-          <w:color w:val="000000"/>
-          <w:sz w:val="22"/>
-          <w:szCs w:val="22"/>
-        </w:rPr>
-        <w:drawing>
-          <wp:inline distT="0" distB="0" distL="0" distR="0" wp14:anchorId="7B86FBF4" wp14:editId="2DD45AEE">
-            <wp:extent cx="5806440" cy="2247795"/>
-            <wp:effectExtent l="0" t="0" r="3810" b="635"/>
-            <wp:docPr id="1" name="Afbeelding 1"/>
-            <wp:cNvGraphicFramePr>
-              <a:graphicFrameLocks xmlns:a="http://schemas.openxmlformats.org/drawingml/2006/main" noChangeAspect="1"/>
-            </wp:cNvGraphicFramePr>
-            <a:graphic xmlns:a="http://schemas.openxmlformats.org/drawingml/2006/main">
-              <a:graphicData uri="http://schemas.openxmlformats.org/drawingml/2006/picture">
-                <pic:pic xmlns:pic="http://schemas.openxmlformats.org/drawingml/2006/picture">
-                  <pic:nvPicPr>
-                    <pic:cNvPr id="1" name="NavigatieDiagram.jpg"/>
-                    <pic:cNvPicPr/>
-                  </pic:nvPicPr>
-                  <pic:blipFill>
-                    <a:blip r:embed="rId10" cstate="print">
-                      <a:extLst>
-                        <a:ext uri="{28A0092B-C50C-407E-A947-70E740481C1C}">
-                          <a14:useLocalDpi xmlns:a14="http://schemas.microsoft.com/office/drawing/2010/main" val="0"/>
-                        </a:ext>
-                      </a:extLst>
-                    </a:blip>
-                    <a:stretch>
-                      <a:fillRect/>
-                    </a:stretch>
-                  </pic:blipFill>
-                  <pic:spPr>
-                    <a:xfrm>
-                      <a:off x="0" y="0"/>
-                      <a:ext cx="5824539" cy="2254802"/>
-                    </a:xfrm>
-                    <a:prstGeom prst="rect">
-                      <a:avLst/>
-                    </a:prstGeom>
-                  </pic:spPr>
-                </pic:pic>
-              </a:graphicData>
-            </a:graphic>
-          </wp:inline>
-        </w:drawing>
-      </w:r>
       <w:r>
         <w:rPr>
           <w:rFonts w:ascii="Palatino Linotype" w:hAnsi="Palatino Linotype"/>
@@ -2752,18 +2762,18 @@
     </w:p>
     <w:p>
       <w:pPr>
-        <w:pStyle w:val="Kop1"/>
-      </w:pPr>
-      <w:bookmarkStart w:id="3" w:name="_Toc508963563"/>
+        <w:pStyle w:val="Heading1"/>
+      </w:pPr>
+      <w:bookmarkStart w:id="5" w:name="_Toc508963563"/>
       <w:r>
         <w:lastRenderedPageBreak/>
         <w:t>Pagina’s</w:t>
       </w:r>
-      <w:bookmarkEnd w:id="3"/>
+      <w:bookmarkEnd w:id="5"/>
     </w:p>
     <w:p>
       <w:pPr>
-        <w:pStyle w:val="Normaalweb"/>
+        <w:pStyle w:val="NormalWeb"/>
         <w:spacing w:before="0" w:beforeAutospacing="0" w:after="200" w:afterAutospacing="0"/>
         <w:rPr>
           <w:rFonts w:ascii="Palatino Linotype" w:hAnsi="Palatino Linotype"/>
@@ -2815,10 +2825,10 @@
         <w:tblLook w:val="04A0" w:firstRow="1" w:lastRow="0" w:firstColumn="1" w:lastColumn="0" w:noHBand="0" w:noVBand="1"/>
       </w:tblPr>
       <w:tblGrid>
-        <w:gridCol w:w="2110"/>
+        <w:gridCol w:w="1512"/>
         <w:gridCol w:w="1176"/>
-        <w:gridCol w:w="3697"/>
-        <w:gridCol w:w="2079"/>
+        <w:gridCol w:w="919"/>
+        <w:gridCol w:w="2171"/>
       </w:tblGrid>
       <w:tr>
         <w:trPr>
@@ -3086,33 +3096,6 @@
                 <w:szCs w:val="24"/>
               </w:rPr>
             </w:pPr>
-            <w:r>
-              <w:rPr>
-                <w:rFonts w:ascii="Times New Roman" w:eastAsia="Times New Roman" w:hAnsi="Times New Roman" w:cs="Times New Roman"/>
-                <w:sz w:val="24"/>
-                <w:szCs w:val="24"/>
-              </w:rPr>
-              <w:t>Content aanpassen</w:t>
-            </w:r>
-          </w:p>
-          <w:p>
-            <w:pPr>
-              <w:spacing w:before="0" w:after="0" w:line="240" w:lineRule="auto"/>
-              <w:jc w:val="both"/>
-              <w:rPr>
-                <w:rFonts w:ascii="Times New Roman" w:eastAsia="Times New Roman" w:hAnsi="Times New Roman" w:cs="Times New Roman"/>
-                <w:sz w:val="24"/>
-                <w:szCs w:val="24"/>
-              </w:rPr>
-            </w:pPr>
-            <w:r>
-              <w:rPr>
-                <w:rFonts w:ascii="Times New Roman" w:eastAsia="Times New Roman" w:hAnsi="Times New Roman" w:cs="Times New Roman"/>
-                <w:sz w:val="24"/>
-                <w:szCs w:val="24"/>
-              </w:rPr>
-              <w:t>(Administrators en content beheerders)</w:t>
-            </w:r>
           </w:p>
         </w:tc>
         <w:tc>
@@ -3153,1074 +3136,10 @@
           </w:p>
         </w:tc>
       </w:tr>
-      <w:tr>
-        <w:trPr>
-          <w:trHeight w:val="800"/>
-        </w:trPr>
-        <w:tc>
-          <w:tcPr>
-            <w:tcW w:w="0" w:type="auto"/>
-            <w:tcBorders>
-              <w:top w:val="single" w:sz="4" w:space="0" w:color="000000"/>
-              <w:left w:val="single" w:sz="4" w:space="0" w:color="000000"/>
-              <w:bottom w:val="single" w:sz="4" w:space="0" w:color="000000"/>
-              <w:right w:val="single" w:sz="4" w:space="0" w:color="000000"/>
-            </w:tcBorders>
-            <w:tcMar>
-              <w:top w:w="46" w:type="dxa"/>
-              <w:left w:w="115" w:type="dxa"/>
-              <w:bottom w:w="0" w:type="dxa"/>
-              <w:right w:w="58" w:type="dxa"/>
-            </w:tcMar>
-            <w:hideMark/>
-          </w:tcPr>
-          <w:p>
-            <w:pPr>
-              <w:spacing w:before="0" w:after="0" w:line="240" w:lineRule="auto"/>
-              <w:rPr>
-                <w:rFonts w:ascii="Palatino Linotype" w:eastAsia="Times New Roman" w:hAnsi="Palatino Linotype" w:cs="Times New Roman"/>
-                <w:color w:val="000000"/>
-                <w:sz w:val="22"/>
-                <w:szCs w:val="22"/>
-              </w:rPr>
-            </w:pPr>
-            <w:r>
-              <w:rPr>
-                <w:rFonts w:ascii="Palatino Linotype" w:eastAsia="Times New Roman" w:hAnsi="Palatino Linotype" w:cs="Times New Roman"/>
-                <w:color w:val="000000"/>
-                <w:sz w:val="22"/>
-                <w:szCs w:val="22"/>
-              </w:rPr>
-              <w:t>Activiteitenpagina</w:t>
-            </w:r>
-            <w:r>
-              <w:rPr>
-                <w:rFonts w:ascii="Palatino Linotype" w:eastAsia="Times New Roman" w:hAnsi="Palatino Linotype" w:cs="Times New Roman"/>
-                <w:color w:val="000000"/>
-                <w:sz w:val="22"/>
-                <w:szCs w:val="22"/>
-              </w:rPr>
-              <w:t xml:space="preserve"> </w:t>
-            </w:r>
-          </w:p>
-        </w:tc>
-        <w:tc>
-          <w:tcPr>
-            <w:tcW w:w="0" w:type="auto"/>
-            <w:tcBorders>
-              <w:top w:val="single" w:sz="4" w:space="0" w:color="000000"/>
-              <w:left w:val="single" w:sz="4" w:space="0" w:color="000000"/>
-              <w:bottom w:val="single" w:sz="4" w:space="0" w:color="000000"/>
-              <w:right w:val="single" w:sz="4" w:space="0" w:color="000000"/>
-            </w:tcBorders>
-            <w:tcMar>
-              <w:top w:w="46" w:type="dxa"/>
-              <w:left w:w="115" w:type="dxa"/>
-              <w:bottom w:w="0" w:type="dxa"/>
-              <w:right w:w="58" w:type="dxa"/>
-            </w:tcMar>
-            <w:hideMark/>
-          </w:tcPr>
-          <w:p>
-            <w:pPr>
-              <w:spacing w:before="0" w:after="0" w:line="240" w:lineRule="auto"/>
-              <w:rPr>
-                <w:rFonts w:ascii="Palatino Linotype" w:eastAsia="Times New Roman" w:hAnsi="Palatino Linotype" w:cs="Times New Roman"/>
-                <w:color w:val="000000"/>
-                <w:sz w:val="22"/>
-                <w:szCs w:val="22"/>
-              </w:rPr>
-            </w:pPr>
-            <w:r>
-              <w:rPr>
-                <w:rFonts w:ascii="Palatino Linotype" w:eastAsia="Times New Roman" w:hAnsi="Palatino Linotype" w:cs="Times New Roman"/>
-                <w:color w:val="000000"/>
-                <w:sz w:val="22"/>
-                <w:szCs w:val="22"/>
-              </w:rPr>
-              <w:t xml:space="preserve">Nee </w:t>
-            </w:r>
-          </w:p>
-        </w:tc>
-        <w:tc>
-          <w:tcPr>
-            <w:tcW w:w="0" w:type="auto"/>
-            <w:tcBorders>
-              <w:top w:val="single" w:sz="4" w:space="0" w:color="000000"/>
-              <w:left w:val="single" w:sz="4" w:space="0" w:color="000000"/>
-              <w:bottom w:val="single" w:sz="4" w:space="0" w:color="000000"/>
-              <w:right w:val="single" w:sz="4" w:space="0" w:color="000000"/>
-            </w:tcBorders>
-            <w:tcMar>
-              <w:top w:w="46" w:type="dxa"/>
-              <w:left w:w="115" w:type="dxa"/>
-              <w:bottom w:w="0" w:type="dxa"/>
-              <w:right w:w="58" w:type="dxa"/>
-            </w:tcMar>
-            <w:hideMark/>
-          </w:tcPr>
-          <w:p>
-            <w:pPr>
-              <w:spacing w:before="0" w:after="0" w:line="240" w:lineRule="auto"/>
-              <w:jc w:val="both"/>
-              <w:rPr>
-                <w:rFonts w:ascii="Times New Roman" w:eastAsia="Times New Roman" w:hAnsi="Times New Roman" w:cs="Times New Roman"/>
-                <w:sz w:val="24"/>
-                <w:szCs w:val="24"/>
-              </w:rPr>
-            </w:pPr>
-            <w:r>
-              <w:rPr>
-                <w:rFonts w:ascii="Times New Roman" w:eastAsia="Times New Roman" w:hAnsi="Times New Roman" w:cs="Times New Roman"/>
-                <w:sz w:val="24"/>
-                <w:szCs w:val="24"/>
-              </w:rPr>
-              <w:t>Activiteiten toevoegen</w:t>
-            </w:r>
-          </w:p>
-          <w:p>
-            <w:pPr>
-              <w:spacing w:before="0" w:after="0" w:line="240" w:lineRule="auto"/>
-              <w:jc w:val="both"/>
-              <w:rPr>
-                <w:rFonts w:ascii="Times New Roman" w:eastAsia="Times New Roman" w:hAnsi="Times New Roman" w:cs="Times New Roman"/>
-                <w:sz w:val="24"/>
-                <w:szCs w:val="24"/>
-              </w:rPr>
-            </w:pPr>
-            <w:r>
-              <w:rPr>
-                <w:rFonts w:ascii="Times New Roman" w:eastAsia="Times New Roman" w:hAnsi="Times New Roman" w:cs="Times New Roman"/>
-                <w:sz w:val="24"/>
-                <w:szCs w:val="24"/>
-              </w:rPr>
-              <w:t>(Administrators en content beheerders)</w:t>
-            </w:r>
-          </w:p>
-        </w:tc>
-        <w:tc>
-          <w:tcPr>
-            <w:tcW w:w="0" w:type="auto"/>
-            <w:tcBorders>
-              <w:top w:val="single" w:sz="4" w:space="0" w:color="000000"/>
-              <w:left w:val="single" w:sz="4" w:space="0" w:color="000000"/>
-              <w:bottom w:val="single" w:sz="4" w:space="0" w:color="000000"/>
-              <w:right w:val="single" w:sz="4" w:space="0" w:color="000000"/>
-            </w:tcBorders>
-            <w:tcMar>
-              <w:top w:w="46" w:type="dxa"/>
-              <w:left w:w="115" w:type="dxa"/>
-              <w:bottom w:w="0" w:type="dxa"/>
-              <w:right w:w="58" w:type="dxa"/>
-            </w:tcMar>
-            <w:hideMark/>
-          </w:tcPr>
-          <w:p>
-            <w:pPr>
-              <w:spacing w:before="0" w:after="0" w:line="240" w:lineRule="auto"/>
-              <w:rPr>
-                <w:rFonts w:ascii="Palatino Linotype" w:eastAsia="Times New Roman" w:hAnsi="Palatino Linotype" w:cs="Times New Roman"/>
-                <w:color w:val="000000"/>
-                <w:sz w:val="22"/>
-                <w:szCs w:val="22"/>
-              </w:rPr>
-            </w:pPr>
-            <w:r>
-              <w:rPr>
-                <w:rFonts w:ascii="Palatino Linotype" w:eastAsia="Times New Roman" w:hAnsi="Palatino Linotype" w:cs="Times New Roman"/>
-                <w:color w:val="000000"/>
-                <w:sz w:val="22"/>
-                <w:szCs w:val="22"/>
-              </w:rPr>
-              <w:t xml:space="preserve">Nee </w:t>
-            </w:r>
-          </w:p>
-        </w:tc>
-      </w:tr>
-      <w:tr>
-        <w:trPr>
-          <w:trHeight w:val="800"/>
-        </w:trPr>
-        <w:tc>
-          <w:tcPr>
-            <w:tcW w:w="0" w:type="auto"/>
-            <w:tcBorders>
-              <w:top w:val="single" w:sz="4" w:space="0" w:color="000000"/>
-              <w:left w:val="single" w:sz="4" w:space="0" w:color="000000"/>
-              <w:bottom w:val="single" w:sz="4" w:space="0" w:color="000000"/>
-              <w:right w:val="single" w:sz="4" w:space="0" w:color="000000"/>
-            </w:tcBorders>
-            <w:tcMar>
-              <w:top w:w="46" w:type="dxa"/>
-              <w:left w:w="115" w:type="dxa"/>
-              <w:bottom w:w="0" w:type="dxa"/>
-              <w:right w:w="58" w:type="dxa"/>
-            </w:tcMar>
-            <w:hideMark/>
-          </w:tcPr>
-          <w:p>
-            <w:pPr>
-              <w:spacing w:before="0" w:after="0" w:line="240" w:lineRule="auto"/>
-              <w:rPr>
-                <w:rFonts w:ascii="Palatino Linotype" w:eastAsia="Times New Roman" w:hAnsi="Palatino Linotype" w:cs="Times New Roman"/>
-                <w:color w:val="000000"/>
-                <w:sz w:val="22"/>
-                <w:szCs w:val="22"/>
-              </w:rPr>
-            </w:pPr>
-            <w:r>
-              <w:rPr>
-                <w:rFonts w:ascii="Palatino Linotype" w:eastAsia="Times New Roman" w:hAnsi="Palatino Linotype" w:cs="Times New Roman"/>
-                <w:color w:val="000000"/>
-                <w:sz w:val="22"/>
-                <w:szCs w:val="22"/>
-              </w:rPr>
-              <w:t>Foto Pagina</w:t>
-            </w:r>
-          </w:p>
-        </w:tc>
-        <w:tc>
-          <w:tcPr>
-            <w:tcW w:w="0" w:type="auto"/>
-            <w:tcBorders>
-              <w:top w:val="single" w:sz="4" w:space="0" w:color="000000"/>
-              <w:left w:val="single" w:sz="4" w:space="0" w:color="000000"/>
-              <w:bottom w:val="single" w:sz="4" w:space="0" w:color="000000"/>
-              <w:right w:val="single" w:sz="4" w:space="0" w:color="000000"/>
-            </w:tcBorders>
-            <w:tcMar>
-              <w:top w:w="46" w:type="dxa"/>
-              <w:left w:w="115" w:type="dxa"/>
-              <w:bottom w:w="0" w:type="dxa"/>
-              <w:right w:w="58" w:type="dxa"/>
-            </w:tcMar>
-            <w:hideMark/>
-          </w:tcPr>
-          <w:p>
-            <w:pPr>
-              <w:spacing w:before="0" w:after="0" w:line="240" w:lineRule="auto"/>
-              <w:rPr>
-                <w:rFonts w:ascii="Palatino Linotype" w:eastAsia="Times New Roman" w:hAnsi="Palatino Linotype" w:cs="Times New Roman"/>
-                <w:color w:val="000000"/>
-                <w:sz w:val="22"/>
-                <w:szCs w:val="22"/>
-              </w:rPr>
-            </w:pPr>
-            <w:r>
-              <w:rPr>
-                <w:rFonts w:ascii="Palatino Linotype" w:eastAsia="Times New Roman" w:hAnsi="Palatino Linotype" w:cs="Times New Roman"/>
-                <w:color w:val="000000"/>
-                <w:sz w:val="22"/>
-                <w:szCs w:val="22"/>
-              </w:rPr>
-              <w:t xml:space="preserve">Nee </w:t>
-            </w:r>
-          </w:p>
-        </w:tc>
-        <w:tc>
-          <w:tcPr>
-            <w:tcW w:w="0" w:type="auto"/>
-            <w:tcBorders>
-              <w:top w:val="single" w:sz="4" w:space="0" w:color="000000"/>
-              <w:left w:val="single" w:sz="4" w:space="0" w:color="000000"/>
-              <w:bottom w:val="single" w:sz="4" w:space="0" w:color="000000"/>
-              <w:right w:val="single" w:sz="4" w:space="0" w:color="000000"/>
-            </w:tcBorders>
-            <w:tcMar>
-              <w:top w:w="46" w:type="dxa"/>
-              <w:left w:w="115" w:type="dxa"/>
-              <w:bottom w:w="0" w:type="dxa"/>
-              <w:right w:w="58" w:type="dxa"/>
-            </w:tcMar>
-            <w:hideMark/>
-          </w:tcPr>
-          <w:p>
-            <w:pPr>
-              <w:spacing w:before="0" w:after="0" w:line="240" w:lineRule="auto"/>
-              <w:jc w:val="both"/>
-              <w:rPr>
-                <w:rFonts w:ascii="Times New Roman" w:eastAsia="Times New Roman" w:hAnsi="Times New Roman" w:cs="Times New Roman"/>
-                <w:sz w:val="24"/>
-                <w:szCs w:val="24"/>
-              </w:rPr>
-            </w:pPr>
-            <w:r>
-              <w:rPr>
-                <w:rFonts w:ascii="Times New Roman" w:eastAsia="Times New Roman" w:hAnsi="Times New Roman" w:cs="Times New Roman"/>
-                <w:sz w:val="24"/>
-                <w:szCs w:val="24"/>
-              </w:rPr>
-              <w:t>Foto’s uploaden</w:t>
-            </w:r>
-          </w:p>
-          <w:p>
-            <w:pPr>
-              <w:spacing w:before="0" w:after="0" w:line="240" w:lineRule="auto"/>
-              <w:jc w:val="both"/>
-              <w:rPr>
-                <w:rFonts w:ascii="Times New Roman" w:eastAsia="Times New Roman" w:hAnsi="Times New Roman" w:cs="Times New Roman"/>
-                <w:sz w:val="24"/>
-                <w:szCs w:val="24"/>
-              </w:rPr>
-            </w:pPr>
-            <w:r>
-              <w:rPr>
-                <w:rFonts w:ascii="Times New Roman" w:eastAsia="Times New Roman" w:hAnsi="Times New Roman" w:cs="Times New Roman"/>
-                <w:sz w:val="24"/>
-                <w:szCs w:val="24"/>
-              </w:rPr>
-              <w:t xml:space="preserve">(Administrators en content beheerders) </w:t>
-            </w:r>
-          </w:p>
-        </w:tc>
-        <w:tc>
-          <w:tcPr>
-            <w:tcW w:w="0" w:type="auto"/>
-            <w:tcBorders>
-              <w:top w:val="single" w:sz="4" w:space="0" w:color="000000"/>
-              <w:left w:val="single" w:sz="4" w:space="0" w:color="000000"/>
-              <w:bottom w:val="single" w:sz="4" w:space="0" w:color="000000"/>
-              <w:right w:val="single" w:sz="4" w:space="0" w:color="000000"/>
-            </w:tcBorders>
-            <w:tcMar>
-              <w:top w:w="46" w:type="dxa"/>
-              <w:left w:w="115" w:type="dxa"/>
-              <w:bottom w:w="0" w:type="dxa"/>
-              <w:right w:w="58" w:type="dxa"/>
-            </w:tcMar>
-            <w:hideMark/>
-          </w:tcPr>
-          <w:p>
-            <w:pPr>
-              <w:spacing w:before="0" w:after="0" w:line="240" w:lineRule="auto"/>
-              <w:rPr>
-                <w:rFonts w:ascii="Palatino Linotype" w:eastAsia="Times New Roman" w:hAnsi="Palatino Linotype" w:cs="Times New Roman"/>
-                <w:color w:val="000000"/>
-                <w:sz w:val="22"/>
-                <w:szCs w:val="22"/>
-              </w:rPr>
-            </w:pPr>
-            <w:r>
-              <w:rPr>
-                <w:rFonts w:ascii="Palatino Linotype" w:eastAsia="Times New Roman" w:hAnsi="Palatino Linotype" w:cs="Times New Roman"/>
-                <w:color w:val="000000"/>
-                <w:sz w:val="22"/>
-                <w:szCs w:val="22"/>
-              </w:rPr>
-              <w:t xml:space="preserve">Nee </w:t>
-            </w:r>
-          </w:p>
-        </w:tc>
-      </w:tr>
-      <w:tr>
-        <w:trPr>
-          <w:trHeight w:val="800"/>
-        </w:trPr>
-        <w:tc>
-          <w:tcPr>
-            <w:tcW w:w="0" w:type="auto"/>
-            <w:tcBorders>
-              <w:top w:val="single" w:sz="4" w:space="0" w:color="000000"/>
-              <w:left w:val="single" w:sz="4" w:space="0" w:color="000000"/>
-              <w:bottom w:val="single" w:sz="4" w:space="0" w:color="000000"/>
-              <w:right w:val="single" w:sz="4" w:space="0" w:color="000000"/>
-            </w:tcBorders>
-            <w:tcMar>
-              <w:top w:w="46" w:type="dxa"/>
-              <w:left w:w="115" w:type="dxa"/>
-              <w:bottom w:w="0" w:type="dxa"/>
-              <w:right w:w="58" w:type="dxa"/>
-            </w:tcMar>
-            <w:hideMark/>
-          </w:tcPr>
-          <w:p>
-            <w:pPr>
-              <w:spacing w:before="0" w:after="0" w:line="240" w:lineRule="auto"/>
-              <w:rPr>
-                <w:rFonts w:ascii="Palatino Linotype" w:eastAsia="Times New Roman" w:hAnsi="Palatino Linotype" w:cs="Times New Roman"/>
-                <w:color w:val="000000"/>
-                <w:sz w:val="22"/>
-                <w:szCs w:val="22"/>
-              </w:rPr>
-            </w:pPr>
-            <w:r>
-              <w:rPr>
-                <w:rFonts w:ascii="Palatino Linotype" w:eastAsia="Times New Roman" w:hAnsi="Palatino Linotype" w:cs="Times New Roman"/>
-                <w:color w:val="000000"/>
-                <w:sz w:val="22"/>
-                <w:szCs w:val="22"/>
-              </w:rPr>
-              <w:t>Vogelwerkgroep</w:t>
-            </w:r>
-          </w:p>
-        </w:tc>
-        <w:tc>
-          <w:tcPr>
-            <w:tcW w:w="0" w:type="auto"/>
-            <w:tcBorders>
-              <w:top w:val="single" w:sz="4" w:space="0" w:color="000000"/>
-              <w:left w:val="single" w:sz="4" w:space="0" w:color="000000"/>
-              <w:bottom w:val="single" w:sz="4" w:space="0" w:color="000000"/>
-              <w:right w:val="single" w:sz="4" w:space="0" w:color="000000"/>
-            </w:tcBorders>
-            <w:tcMar>
-              <w:top w:w="46" w:type="dxa"/>
-              <w:left w:w="115" w:type="dxa"/>
-              <w:bottom w:w="0" w:type="dxa"/>
-              <w:right w:w="58" w:type="dxa"/>
-            </w:tcMar>
-            <w:hideMark/>
-          </w:tcPr>
-          <w:p>
-            <w:pPr>
-              <w:spacing w:before="0" w:after="0" w:line="240" w:lineRule="auto"/>
-              <w:rPr>
-                <w:rFonts w:ascii="Palatino Linotype" w:eastAsia="Times New Roman" w:hAnsi="Palatino Linotype" w:cs="Times New Roman"/>
-                <w:color w:val="000000"/>
-                <w:sz w:val="22"/>
-                <w:szCs w:val="22"/>
-              </w:rPr>
-            </w:pPr>
-            <w:r>
-              <w:rPr>
-                <w:rFonts w:ascii="Palatino Linotype" w:eastAsia="Times New Roman" w:hAnsi="Palatino Linotype" w:cs="Times New Roman"/>
-                <w:color w:val="000000"/>
-                <w:sz w:val="22"/>
-                <w:szCs w:val="22"/>
-              </w:rPr>
-              <w:t xml:space="preserve">Nee </w:t>
-            </w:r>
-          </w:p>
-        </w:tc>
-        <w:tc>
-          <w:tcPr>
-            <w:tcW w:w="0" w:type="auto"/>
-            <w:tcBorders>
-              <w:top w:val="single" w:sz="4" w:space="0" w:color="000000"/>
-              <w:left w:val="single" w:sz="4" w:space="0" w:color="000000"/>
-              <w:bottom w:val="single" w:sz="4" w:space="0" w:color="000000"/>
-              <w:right w:val="single" w:sz="4" w:space="0" w:color="000000"/>
-            </w:tcBorders>
-            <w:tcMar>
-              <w:top w:w="46" w:type="dxa"/>
-              <w:left w:w="115" w:type="dxa"/>
-              <w:bottom w:w="0" w:type="dxa"/>
-              <w:right w:w="58" w:type="dxa"/>
-            </w:tcMar>
-            <w:hideMark/>
-          </w:tcPr>
-          <w:p>
-            <w:pPr>
-              <w:spacing w:before="0" w:after="0" w:line="240" w:lineRule="auto"/>
-              <w:jc w:val="both"/>
-              <w:rPr>
-                <w:rFonts w:ascii="Times New Roman" w:eastAsia="Times New Roman" w:hAnsi="Times New Roman" w:cs="Times New Roman"/>
-                <w:sz w:val="24"/>
-                <w:szCs w:val="24"/>
-              </w:rPr>
-            </w:pPr>
-            <w:r>
-              <w:rPr>
-                <w:rFonts w:ascii="Times New Roman" w:eastAsia="Times New Roman" w:hAnsi="Times New Roman" w:cs="Times New Roman"/>
-                <w:sz w:val="24"/>
-                <w:szCs w:val="24"/>
-              </w:rPr>
-              <w:t>Content aanpassen</w:t>
-            </w:r>
-          </w:p>
-          <w:p>
-            <w:pPr>
-              <w:spacing w:before="0" w:after="0" w:line="240" w:lineRule="auto"/>
-              <w:jc w:val="both"/>
-              <w:rPr>
-                <w:rFonts w:ascii="Times New Roman" w:eastAsia="Times New Roman" w:hAnsi="Times New Roman" w:cs="Times New Roman"/>
-                <w:sz w:val="24"/>
-                <w:szCs w:val="24"/>
-              </w:rPr>
-            </w:pPr>
-            <w:r>
-              <w:rPr>
-                <w:rFonts w:ascii="Times New Roman" w:eastAsia="Times New Roman" w:hAnsi="Times New Roman" w:cs="Times New Roman"/>
-                <w:sz w:val="24"/>
-                <w:szCs w:val="24"/>
-              </w:rPr>
-              <w:t>(Administrators en content beheerders)</w:t>
-            </w:r>
-          </w:p>
-        </w:tc>
-        <w:tc>
-          <w:tcPr>
-            <w:tcW w:w="0" w:type="auto"/>
-            <w:tcBorders>
-              <w:top w:val="single" w:sz="4" w:space="0" w:color="000000"/>
-              <w:left w:val="single" w:sz="4" w:space="0" w:color="000000"/>
-              <w:bottom w:val="single" w:sz="4" w:space="0" w:color="000000"/>
-              <w:right w:val="single" w:sz="4" w:space="0" w:color="000000"/>
-            </w:tcBorders>
-            <w:tcMar>
-              <w:top w:w="46" w:type="dxa"/>
-              <w:left w:w="115" w:type="dxa"/>
-              <w:bottom w:w="0" w:type="dxa"/>
-              <w:right w:w="58" w:type="dxa"/>
-            </w:tcMar>
-            <w:hideMark/>
-          </w:tcPr>
-          <w:p>
-            <w:pPr>
-              <w:spacing w:before="0" w:after="0" w:line="240" w:lineRule="auto"/>
-              <w:rPr>
-                <w:rFonts w:ascii="Palatino Linotype" w:eastAsia="Times New Roman" w:hAnsi="Palatino Linotype" w:cs="Times New Roman"/>
-                <w:color w:val="000000"/>
-                <w:sz w:val="22"/>
-                <w:szCs w:val="22"/>
-              </w:rPr>
-            </w:pPr>
-            <w:r>
-              <w:rPr>
-                <w:rFonts w:ascii="Palatino Linotype" w:eastAsia="Times New Roman" w:hAnsi="Palatino Linotype" w:cs="Times New Roman"/>
-                <w:color w:val="000000"/>
-                <w:sz w:val="22"/>
-                <w:szCs w:val="22"/>
-              </w:rPr>
-              <w:t xml:space="preserve">Nee </w:t>
-            </w:r>
-          </w:p>
-        </w:tc>
-      </w:tr>
-      <w:tr>
-        <w:trPr>
-          <w:trHeight w:val="800"/>
-        </w:trPr>
-        <w:tc>
-          <w:tcPr>
-            <w:tcW w:w="0" w:type="auto"/>
-            <w:tcBorders>
-              <w:top w:val="single" w:sz="4" w:space="0" w:color="000000"/>
-              <w:left w:val="single" w:sz="4" w:space="0" w:color="000000"/>
-              <w:bottom w:val="single" w:sz="4" w:space="0" w:color="000000"/>
-              <w:right w:val="single" w:sz="4" w:space="0" w:color="000000"/>
-            </w:tcBorders>
-            <w:tcMar>
-              <w:top w:w="46" w:type="dxa"/>
-              <w:left w:w="115" w:type="dxa"/>
-              <w:bottom w:w="0" w:type="dxa"/>
-              <w:right w:w="58" w:type="dxa"/>
-            </w:tcMar>
-            <w:hideMark/>
-          </w:tcPr>
-          <w:p>
-            <w:pPr>
-              <w:spacing w:before="0" w:after="0" w:line="240" w:lineRule="auto"/>
-              <w:rPr>
-                <w:rFonts w:ascii="Palatino Linotype" w:eastAsia="Times New Roman" w:hAnsi="Palatino Linotype" w:cs="Times New Roman"/>
-                <w:color w:val="000000"/>
-                <w:sz w:val="22"/>
-                <w:szCs w:val="22"/>
-              </w:rPr>
-            </w:pPr>
-            <w:r>
-              <w:rPr>
-                <w:rFonts w:ascii="Palatino Linotype" w:eastAsia="Times New Roman" w:hAnsi="Palatino Linotype" w:cs="Times New Roman"/>
-                <w:color w:val="000000"/>
-                <w:sz w:val="22"/>
-                <w:szCs w:val="22"/>
-              </w:rPr>
-              <w:t>Contact</w:t>
-            </w:r>
-          </w:p>
-        </w:tc>
-        <w:tc>
-          <w:tcPr>
-            <w:tcW w:w="0" w:type="auto"/>
-            <w:tcBorders>
-              <w:top w:val="single" w:sz="4" w:space="0" w:color="000000"/>
-              <w:left w:val="single" w:sz="4" w:space="0" w:color="000000"/>
-              <w:bottom w:val="single" w:sz="4" w:space="0" w:color="000000"/>
-              <w:right w:val="single" w:sz="4" w:space="0" w:color="000000"/>
-            </w:tcBorders>
-            <w:tcMar>
-              <w:top w:w="46" w:type="dxa"/>
-              <w:left w:w="115" w:type="dxa"/>
-              <w:bottom w:w="0" w:type="dxa"/>
-              <w:right w:w="58" w:type="dxa"/>
-            </w:tcMar>
-            <w:hideMark/>
-          </w:tcPr>
-          <w:p>
-            <w:pPr>
-              <w:spacing w:before="0" w:after="0" w:line="240" w:lineRule="auto"/>
-              <w:rPr>
-                <w:rFonts w:ascii="Palatino Linotype" w:eastAsia="Times New Roman" w:hAnsi="Palatino Linotype" w:cs="Times New Roman"/>
-                <w:color w:val="000000"/>
-                <w:sz w:val="22"/>
-                <w:szCs w:val="22"/>
-              </w:rPr>
-            </w:pPr>
-            <w:r>
-              <w:rPr>
-                <w:rFonts w:ascii="Palatino Linotype" w:eastAsia="Times New Roman" w:hAnsi="Palatino Linotype" w:cs="Times New Roman"/>
-                <w:color w:val="000000"/>
-                <w:sz w:val="22"/>
-                <w:szCs w:val="22"/>
-              </w:rPr>
-              <w:t>Ja</w:t>
-            </w:r>
-            <w:r>
-              <w:rPr>
-                <w:rFonts w:ascii="Palatino Linotype" w:eastAsia="Times New Roman" w:hAnsi="Palatino Linotype" w:cs="Times New Roman"/>
-                <w:color w:val="000000"/>
-                <w:sz w:val="22"/>
-                <w:szCs w:val="22"/>
-              </w:rPr>
-              <w:t xml:space="preserve"> </w:t>
-            </w:r>
-          </w:p>
-        </w:tc>
-        <w:tc>
-          <w:tcPr>
-            <w:tcW w:w="0" w:type="auto"/>
-            <w:tcBorders>
-              <w:top w:val="single" w:sz="4" w:space="0" w:color="000000"/>
-              <w:left w:val="single" w:sz="4" w:space="0" w:color="000000"/>
-              <w:bottom w:val="single" w:sz="4" w:space="0" w:color="000000"/>
-              <w:right w:val="single" w:sz="4" w:space="0" w:color="000000"/>
-            </w:tcBorders>
-            <w:tcMar>
-              <w:top w:w="46" w:type="dxa"/>
-              <w:left w:w="115" w:type="dxa"/>
-              <w:bottom w:w="0" w:type="dxa"/>
-              <w:right w:w="58" w:type="dxa"/>
-            </w:tcMar>
-            <w:hideMark/>
-          </w:tcPr>
-          <w:p>
-            <w:pPr>
-              <w:spacing w:before="0" w:after="0" w:line="240" w:lineRule="auto"/>
-              <w:jc w:val="both"/>
-              <w:rPr>
-                <w:rFonts w:ascii="Times New Roman" w:eastAsia="Times New Roman" w:hAnsi="Times New Roman" w:cs="Times New Roman"/>
-                <w:sz w:val="24"/>
-                <w:szCs w:val="24"/>
-              </w:rPr>
-            </w:pPr>
-            <w:r>
-              <w:rPr>
-                <w:rFonts w:ascii="Times New Roman" w:eastAsia="Times New Roman" w:hAnsi="Times New Roman" w:cs="Times New Roman"/>
-                <w:sz w:val="24"/>
-                <w:szCs w:val="24"/>
-              </w:rPr>
-              <w:t xml:space="preserve">Bericht sturen </w:t>
-            </w:r>
-          </w:p>
-          <w:p>
-            <w:pPr>
-              <w:spacing w:before="0" w:after="0" w:line="240" w:lineRule="auto"/>
-              <w:jc w:val="both"/>
-              <w:rPr>
-                <w:rFonts w:ascii="Times New Roman" w:eastAsia="Times New Roman" w:hAnsi="Times New Roman" w:cs="Times New Roman"/>
-                <w:sz w:val="24"/>
-                <w:szCs w:val="24"/>
-              </w:rPr>
-            </w:pPr>
-            <w:r>
-              <w:rPr>
-                <w:rFonts w:ascii="Times New Roman" w:eastAsia="Times New Roman" w:hAnsi="Times New Roman" w:cs="Times New Roman"/>
-                <w:sz w:val="24"/>
-                <w:szCs w:val="24"/>
-              </w:rPr>
-              <w:t>(Bezoekers van website)</w:t>
-            </w:r>
-          </w:p>
-        </w:tc>
-        <w:tc>
-          <w:tcPr>
-            <w:tcW w:w="0" w:type="auto"/>
-            <w:tcBorders>
-              <w:top w:val="single" w:sz="4" w:space="0" w:color="000000"/>
-              <w:left w:val="single" w:sz="4" w:space="0" w:color="000000"/>
-              <w:bottom w:val="single" w:sz="4" w:space="0" w:color="000000"/>
-              <w:right w:val="single" w:sz="4" w:space="0" w:color="000000"/>
-            </w:tcBorders>
-            <w:tcMar>
-              <w:top w:w="46" w:type="dxa"/>
-              <w:left w:w="115" w:type="dxa"/>
-              <w:bottom w:w="0" w:type="dxa"/>
-              <w:right w:w="58" w:type="dxa"/>
-            </w:tcMar>
-            <w:hideMark/>
-          </w:tcPr>
-          <w:p>
-            <w:pPr>
-              <w:spacing w:before="0" w:after="0" w:line="240" w:lineRule="auto"/>
-              <w:rPr>
-                <w:rFonts w:ascii="Palatino Linotype" w:eastAsia="Times New Roman" w:hAnsi="Palatino Linotype" w:cs="Times New Roman"/>
-                <w:color w:val="000000"/>
-                <w:sz w:val="22"/>
-                <w:szCs w:val="22"/>
-              </w:rPr>
-            </w:pPr>
-            <w:r>
-              <w:rPr>
-                <w:rFonts w:ascii="Palatino Linotype" w:eastAsia="Times New Roman" w:hAnsi="Palatino Linotype" w:cs="Times New Roman"/>
-                <w:color w:val="000000"/>
-                <w:sz w:val="22"/>
-                <w:szCs w:val="22"/>
-              </w:rPr>
-              <w:t xml:space="preserve">Nee </w:t>
-            </w:r>
-          </w:p>
-        </w:tc>
-      </w:tr>
-      <w:tr>
-        <w:trPr>
-          <w:trHeight w:val="800"/>
-        </w:trPr>
-        <w:tc>
-          <w:tcPr>
-            <w:tcW w:w="0" w:type="auto"/>
-            <w:tcBorders>
-              <w:top w:val="single" w:sz="4" w:space="0" w:color="000000"/>
-              <w:left w:val="single" w:sz="4" w:space="0" w:color="000000"/>
-              <w:bottom w:val="single" w:sz="4" w:space="0" w:color="000000"/>
-              <w:right w:val="single" w:sz="4" w:space="0" w:color="000000"/>
-            </w:tcBorders>
-            <w:tcMar>
-              <w:top w:w="46" w:type="dxa"/>
-              <w:left w:w="115" w:type="dxa"/>
-              <w:bottom w:w="0" w:type="dxa"/>
-              <w:right w:w="58" w:type="dxa"/>
-            </w:tcMar>
-          </w:tcPr>
-          <w:p>
-            <w:pPr>
-              <w:spacing w:before="0" w:after="0" w:line="240" w:lineRule="auto"/>
-              <w:rPr>
-                <w:rFonts w:ascii="Palatino Linotype" w:eastAsia="Times New Roman" w:hAnsi="Palatino Linotype" w:cs="Times New Roman"/>
-                <w:color w:val="000000"/>
-                <w:sz w:val="22"/>
-                <w:szCs w:val="22"/>
-              </w:rPr>
-            </w:pPr>
-            <w:r>
-              <w:rPr>
-                <w:rFonts w:ascii="Palatino Linotype" w:eastAsia="Times New Roman" w:hAnsi="Palatino Linotype" w:cs="Times New Roman"/>
-                <w:color w:val="000000"/>
-                <w:sz w:val="22"/>
-                <w:szCs w:val="22"/>
-              </w:rPr>
-              <w:t>Theehuis</w:t>
-            </w:r>
-          </w:p>
-        </w:tc>
-        <w:tc>
-          <w:tcPr>
-            <w:tcW w:w="0" w:type="auto"/>
-            <w:tcBorders>
-              <w:top w:val="single" w:sz="4" w:space="0" w:color="000000"/>
-              <w:left w:val="single" w:sz="4" w:space="0" w:color="000000"/>
-              <w:bottom w:val="single" w:sz="4" w:space="0" w:color="000000"/>
-              <w:right w:val="single" w:sz="4" w:space="0" w:color="000000"/>
-            </w:tcBorders>
-            <w:tcMar>
-              <w:top w:w="46" w:type="dxa"/>
-              <w:left w:w="115" w:type="dxa"/>
-              <w:bottom w:w="0" w:type="dxa"/>
-              <w:right w:w="58" w:type="dxa"/>
-            </w:tcMar>
-          </w:tcPr>
-          <w:p>
-            <w:pPr>
-              <w:spacing w:before="0" w:after="0" w:line="240" w:lineRule="auto"/>
-              <w:rPr>
-                <w:rFonts w:ascii="Palatino Linotype" w:eastAsia="Times New Roman" w:hAnsi="Palatino Linotype" w:cs="Times New Roman"/>
-                <w:color w:val="000000"/>
-                <w:sz w:val="22"/>
-                <w:szCs w:val="22"/>
-              </w:rPr>
-            </w:pPr>
-            <w:r>
-              <w:rPr>
-                <w:rFonts w:ascii="Palatino Linotype" w:eastAsia="Times New Roman" w:hAnsi="Palatino Linotype" w:cs="Times New Roman"/>
-                <w:color w:val="000000"/>
-                <w:sz w:val="22"/>
-                <w:szCs w:val="22"/>
-              </w:rPr>
-              <w:t>Nee</w:t>
-            </w:r>
-          </w:p>
-        </w:tc>
-        <w:tc>
-          <w:tcPr>
-            <w:tcW w:w="0" w:type="auto"/>
-            <w:tcBorders>
-              <w:top w:val="single" w:sz="4" w:space="0" w:color="000000"/>
-              <w:left w:val="single" w:sz="4" w:space="0" w:color="000000"/>
-              <w:bottom w:val="single" w:sz="4" w:space="0" w:color="000000"/>
-              <w:right w:val="single" w:sz="4" w:space="0" w:color="000000"/>
-            </w:tcBorders>
-            <w:tcMar>
-              <w:top w:w="46" w:type="dxa"/>
-              <w:left w:w="115" w:type="dxa"/>
-              <w:bottom w:w="0" w:type="dxa"/>
-              <w:right w:w="58" w:type="dxa"/>
-            </w:tcMar>
-          </w:tcPr>
-          <w:p>
-            <w:pPr>
-              <w:spacing w:before="0" w:after="0" w:line="240" w:lineRule="auto"/>
-              <w:jc w:val="both"/>
-              <w:rPr>
-                <w:rFonts w:ascii="Times New Roman" w:eastAsia="Times New Roman" w:hAnsi="Times New Roman" w:cs="Times New Roman"/>
-                <w:sz w:val="24"/>
-                <w:szCs w:val="24"/>
-              </w:rPr>
-            </w:pPr>
-            <w:r>
-              <w:rPr>
-                <w:rFonts w:ascii="Times New Roman" w:eastAsia="Times New Roman" w:hAnsi="Times New Roman" w:cs="Times New Roman"/>
-                <w:sz w:val="24"/>
-                <w:szCs w:val="24"/>
-              </w:rPr>
-              <w:t>Content aanpassen</w:t>
-            </w:r>
-          </w:p>
-          <w:p>
-            <w:pPr>
-              <w:spacing w:before="0" w:after="0" w:line="240" w:lineRule="auto"/>
-              <w:jc w:val="both"/>
-              <w:rPr>
-                <w:rFonts w:ascii="Times New Roman" w:eastAsia="Times New Roman" w:hAnsi="Times New Roman" w:cs="Times New Roman"/>
-                <w:sz w:val="24"/>
-                <w:szCs w:val="24"/>
-              </w:rPr>
-            </w:pPr>
-            <w:r>
-              <w:rPr>
-                <w:rFonts w:ascii="Times New Roman" w:eastAsia="Times New Roman" w:hAnsi="Times New Roman" w:cs="Times New Roman"/>
-                <w:sz w:val="24"/>
-                <w:szCs w:val="24"/>
-              </w:rPr>
-              <w:t>(Administrators en content beheerders)</w:t>
-            </w:r>
-          </w:p>
-        </w:tc>
-        <w:tc>
-          <w:tcPr>
-            <w:tcW w:w="0" w:type="auto"/>
-            <w:tcBorders>
-              <w:top w:val="single" w:sz="4" w:space="0" w:color="000000"/>
-              <w:left w:val="single" w:sz="4" w:space="0" w:color="000000"/>
-              <w:bottom w:val="single" w:sz="4" w:space="0" w:color="000000"/>
-              <w:right w:val="single" w:sz="4" w:space="0" w:color="000000"/>
-            </w:tcBorders>
-            <w:tcMar>
-              <w:top w:w="46" w:type="dxa"/>
-              <w:left w:w="115" w:type="dxa"/>
-              <w:bottom w:w="0" w:type="dxa"/>
-              <w:right w:w="58" w:type="dxa"/>
-            </w:tcMar>
-          </w:tcPr>
-          <w:p>
-            <w:pPr>
-              <w:spacing w:before="0" w:after="0" w:line="240" w:lineRule="auto"/>
-              <w:rPr>
-                <w:rFonts w:ascii="Palatino Linotype" w:eastAsia="Times New Roman" w:hAnsi="Palatino Linotype" w:cs="Times New Roman"/>
-                <w:color w:val="000000"/>
-                <w:sz w:val="22"/>
-                <w:szCs w:val="22"/>
-              </w:rPr>
-            </w:pPr>
-            <w:r>
-              <w:rPr>
-                <w:rFonts w:ascii="Palatino Linotype" w:eastAsia="Times New Roman" w:hAnsi="Palatino Linotype" w:cs="Times New Roman"/>
-                <w:color w:val="000000"/>
-                <w:sz w:val="22"/>
-                <w:szCs w:val="22"/>
-              </w:rPr>
-              <w:t>Nee</w:t>
-            </w:r>
-          </w:p>
-        </w:tc>
-      </w:tr>
-      <w:tr>
-        <w:trPr>
-          <w:trHeight w:val="800"/>
-        </w:trPr>
-        <w:tc>
-          <w:tcPr>
-            <w:tcW w:w="0" w:type="auto"/>
-            <w:tcBorders>
-              <w:top w:val="single" w:sz="4" w:space="0" w:color="000000"/>
-              <w:left w:val="single" w:sz="4" w:space="0" w:color="000000"/>
-              <w:bottom w:val="single" w:sz="4" w:space="0" w:color="000000"/>
-              <w:right w:val="single" w:sz="4" w:space="0" w:color="000000"/>
-            </w:tcBorders>
-            <w:tcMar>
-              <w:top w:w="46" w:type="dxa"/>
-              <w:left w:w="115" w:type="dxa"/>
-              <w:bottom w:w="0" w:type="dxa"/>
-              <w:right w:w="58" w:type="dxa"/>
-            </w:tcMar>
-            <w:hideMark/>
-          </w:tcPr>
-          <w:p>
-            <w:pPr>
-              <w:spacing w:before="0" w:after="0" w:line="240" w:lineRule="auto"/>
-              <w:rPr>
-                <w:rFonts w:ascii="Palatino Linotype" w:eastAsia="Times New Roman" w:hAnsi="Palatino Linotype" w:cs="Times New Roman"/>
-                <w:color w:val="000000"/>
-                <w:sz w:val="22"/>
-                <w:szCs w:val="22"/>
-              </w:rPr>
-            </w:pPr>
-            <w:r>
-              <w:rPr>
-                <w:rFonts w:ascii="Palatino Linotype" w:eastAsia="Times New Roman" w:hAnsi="Palatino Linotype" w:cs="Times New Roman"/>
-                <w:color w:val="000000"/>
-                <w:sz w:val="22"/>
-                <w:szCs w:val="22"/>
-              </w:rPr>
-              <w:t>Natuurbeheergroep</w:t>
-            </w:r>
-          </w:p>
-        </w:tc>
-        <w:tc>
-          <w:tcPr>
-            <w:tcW w:w="0" w:type="auto"/>
-            <w:tcBorders>
-              <w:top w:val="single" w:sz="4" w:space="0" w:color="000000"/>
-              <w:left w:val="single" w:sz="4" w:space="0" w:color="000000"/>
-              <w:bottom w:val="single" w:sz="4" w:space="0" w:color="000000"/>
-              <w:right w:val="single" w:sz="4" w:space="0" w:color="000000"/>
-            </w:tcBorders>
-            <w:tcMar>
-              <w:top w:w="46" w:type="dxa"/>
-              <w:left w:w="115" w:type="dxa"/>
-              <w:bottom w:w="0" w:type="dxa"/>
-              <w:right w:w="58" w:type="dxa"/>
-            </w:tcMar>
-            <w:hideMark/>
-          </w:tcPr>
-          <w:p>
-            <w:pPr>
-              <w:spacing w:before="0" w:after="0" w:line="240" w:lineRule="auto"/>
-              <w:rPr>
-                <w:rFonts w:ascii="Palatino Linotype" w:eastAsia="Times New Roman" w:hAnsi="Palatino Linotype" w:cs="Times New Roman"/>
-                <w:color w:val="000000"/>
-                <w:sz w:val="22"/>
-                <w:szCs w:val="22"/>
-              </w:rPr>
-            </w:pPr>
-            <w:r>
-              <w:rPr>
-                <w:rFonts w:ascii="Palatino Linotype" w:eastAsia="Times New Roman" w:hAnsi="Palatino Linotype" w:cs="Times New Roman"/>
-                <w:color w:val="000000"/>
-                <w:sz w:val="22"/>
-                <w:szCs w:val="22"/>
-              </w:rPr>
-              <w:t xml:space="preserve">Nee </w:t>
-            </w:r>
-          </w:p>
-        </w:tc>
-        <w:tc>
-          <w:tcPr>
-            <w:tcW w:w="0" w:type="auto"/>
-            <w:tcBorders>
-              <w:top w:val="single" w:sz="4" w:space="0" w:color="000000"/>
-              <w:left w:val="single" w:sz="4" w:space="0" w:color="000000"/>
-              <w:bottom w:val="single" w:sz="4" w:space="0" w:color="000000"/>
-              <w:right w:val="single" w:sz="4" w:space="0" w:color="000000"/>
-            </w:tcBorders>
-            <w:tcMar>
-              <w:top w:w="46" w:type="dxa"/>
-              <w:left w:w="115" w:type="dxa"/>
-              <w:bottom w:w="0" w:type="dxa"/>
-              <w:right w:w="58" w:type="dxa"/>
-            </w:tcMar>
-            <w:hideMark/>
-          </w:tcPr>
-          <w:p>
-            <w:pPr>
-              <w:spacing w:before="0" w:after="0" w:line="240" w:lineRule="auto"/>
-              <w:jc w:val="both"/>
-              <w:rPr>
-                <w:rFonts w:ascii="Times New Roman" w:eastAsia="Times New Roman" w:hAnsi="Times New Roman" w:cs="Times New Roman"/>
-                <w:sz w:val="24"/>
-                <w:szCs w:val="24"/>
-              </w:rPr>
-            </w:pPr>
-            <w:r>
-              <w:rPr>
-                <w:rFonts w:ascii="Times New Roman" w:eastAsia="Times New Roman" w:hAnsi="Times New Roman" w:cs="Times New Roman"/>
-                <w:sz w:val="24"/>
-                <w:szCs w:val="24"/>
-              </w:rPr>
-              <w:t>Content aanpassen</w:t>
-            </w:r>
-          </w:p>
-          <w:p>
-            <w:pPr>
-              <w:spacing w:before="0" w:after="0" w:line="240" w:lineRule="auto"/>
-              <w:jc w:val="both"/>
-              <w:rPr>
-                <w:rFonts w:ascii="Times New Roman" w:eastAsia="Times New Roman" w:hAnsi="Times New Roman" w:cs="Times New Roman"/>
-                <w:sz w:val="24"/>
-                <w:szCs w:val="24"/>
-              </w:rPr>
-            </w:pPr>
-            <w:r>
-              <w:rPr>
-                <w:rFonts w:ascii="Times New Roman" w:eastAsia="Times New Roman" w:hAnsi="Times New Roman" w:cs="Times New Roman"/>
-                <w:sz w:val="24"/>
-                <w:szCs w:val="24"/>
-              </w:rPr>
-              <w:t>(Administrators en content beheerders)</w:t>
-            </w:r>
-          </w:p>
-        </w:tc>
-        <w:tc>
-          <w:tcPr>
-            <w:tcW w:w="0" w:type="auto"/>
-            <w:tcBorders>
-              <w:top w:val="single" w:sz="4" w:space="0" w:color="000000"/>
-              <w:left w:val="single" w:sz="4" w:space="0" w:color="000000"/>
-              <w:bottom w:val="single" w:sz="4" w:space="0" w:color="000000"/>
-              <w:right w:val="single" w:sz="4" w:space="0" w:color="000000"/>
-            </w:tcBorders>
-            <w:tcMar>
-              <w:top w:w="46" w:type="dxa"/>
-              <w:left w:w="115" w:type="dxa"/>
-              <w:bottom w:w="0" w:type="dxa"/>
-              <w:right w:w="58" w:type="dxa"/>
-            </w:tcMar>
-            <w:hideMark/>
-          </w:tcPr>
-          <w:p>
-            <w:pPr>
-              <w:spacing w:before="0" w:after="0" w:line="240" w:lineRule="auto"/>
-              <w:rPr>
-                <w:rFonts w:ascii="Palatino Linotype" w:eastAsia="Times New Roman" w:hAnsi="Palatino Linotype" w:cs="Times New Roman"/>
-                <w:color w:val="000000"/>
-                <w:sz w:val="22"/>
-                <w:szCs w:val="22"/>
-              </w:rPr>
-            </w:pPr>
-            <w:r>
-              <w:rPr>
-                <w:rFonts w:ascii="Palatino Linotype" w:eastAsia="Times New Roman" w:hAnsi="Palatino Linotype" w:cs="Times New Roman"/>
-                <w:color w:val="000000"/>
-                <w:sz w:val="22"/>
-                <w:szCs w:val="22"/>
-              </w:rPr>
-              <w:t xml:space="preserve">Nee </w:t>
-            </w:r>
-          </w:p>
-        </w:tc>
-      </w:tr>
     </w:tbl>
     <w:p>
       <w:pPr>
-        <w:pStyle w:val="Normaalweb"/>
+        <w:pStyle w:val="NormalWeb"/>
         <w:spacing w:before="0" w:beforeAutospacing="0" w:after="200" w:afterAutospacing="0"/>
         <w:rPr>
           <w:rFonts w:ascii="Palatino Linotype" w:hAnsi="Palatino Linotype"/>
@@ -4251,25 +3170,19 @@
     </w:p>
     <w:p>
       <w:pPr>
-        <w:pStyle w:val="Kop1"/>
-      </w:pPr>
-      <w:bookmarkStart w:id="4" w:name="_Toc508963564"/>
+        <w:pStyle w:val="Heading1"/>
+      </w:pPr>
+      <w:bookmarkStart w:id="6" w:name="_Toc508963564"/>
       <w:r>
         <w:lastRenderedPageBreak/>
         <w:t>Schermontwerp</w:t>
       </w:r>
-      <w:bookmarkEnd w:id="4"/>
+      <w:bookmarkEnd w:id="6"/>
     </w:p>
     <w:p>
       <w:pPr>
-        <w:pStyle w:val="Normaalweb"/>
+        <w:pStyle w:val="NormalWeb"/>
         <w:spacing w:before="0" w:beforeAutospacing="0" w:after="200" w:afterAutospacing="0"/>
-        <w:rPr>
-          <w:rFonts w:ascii="Palatino Linotype" w:hAnsi="Palatino Linotype"/>
-          <w:color w:val="000000"/>
-          <w:sz w:val="22"/>
-          <w:szCs w:val="22"/>
-        </w:rPr>
       </w:pPr>
       <w:r>
         <w:rPr>
@@ -4292,400 +3205,9 @@
         <w:t>Maak dit met Visio.]</w:t>
       </w:r>
     </w:p>
-    <w:p>
-      <w:pPr>
-        <w:pStyle w:val="Normaalweb"/>
-        <w:spacing w:before="0" w:beforeAutospacing="0" w:after="200" w:afterAutospacing="0"/>
-      </w:pPr>
-    </w:p>
-    <w:p>
-      <w:pPr>
-        <w:pStyle w:val="Normaalweb"/>
-        <w:spacing w:before="0" w:beforeAutospacing="0" w:after="200" w:afterAutospacing="0"/>
-      </w:pPr>
-      <w:r>
-        <w:t>Home</w:t>
-      </w:r>
-    </w:p>
-    <w:p>
-      <w:pPr>
-        <w:pStyle w:val="Normaalweb"/>
-        <w:spacing w:before="0" w:beforeAutospacing="0" w:after="200" w:afterAutospacing="0"/>
-      </w:pPr>
-      <w:r>
-        <w:rPr>
-          <w:noProof/>
-        </w:rPr>
-        <w:drawing>
-          <wp:inline distT="0" distB="0" distL="0" distR="0" wp14:anchorId="3807CC93" wp14:editId="13580650">
-            <wp:extent cx="5760720" cy="3992880"/>
-            <wp:effectExtent l="0" t="0" r="0" b="7620"/>
-            <wp:docPr id="2" name="Afbeelding 2"/>
-            <wp:cNvGraphicFramePr>
-              <a:graphicFrameLocks xmlns:a="http://schemas.openxmlformats.org/drawingml/2006/main" noChangeAspect="1"/>
-            </wp:cNvGraphicFramePr>
-            <a:graphic xmlns:a="http://schemas.openxmlformats.org/drawingml/2006/main">
-              <a:graphicData uri="http://schemas.openxmlformats.org/drawingml/2006/picture">
-                <pic:pic xmlns:pic="http://schemas.openxmlformats.org/drawingml/2006/picture">
-                  <pic:nvPicPr>
-                    <pic:cNvPr id="2" name="Home.png"/>
-                    <pic:cNvPicPr/>
-                  </pic:nvPicPr>
-                  <pic:blipFill>
-                    <a:blip r:embed="rId11">
-                      <a:extLst>
-                        <a:ext uri="{28A0092B-C50C-407E-A947-70E740481C1C}">
-                          <a14:useLocalDpi xmlns:a14="http://schemas.microsoft.com/office/drawing/2010/main" val="0"/>
-                        </a:ext>
-                      </a:extLst>
-                    </a:blip>
-                    <a:stretch>
-                      <a:fillRect/>
-                    </a:stretch>
-                  </pic:blipFill>
-                  <pic:spPr>
-                    <a:xfrm>
-                      <a:off x="0" y="0"/>
-                      <a:ext cx="5760720" cy="3992880"/>
-                    </a:xfrm>
-                    <a:prstGeom prst="rect">
-                      <a:avLst/>
-                    </a:prstGeom>
-                  </pic:spPr>
-                </pic:pic>
-              </a:graphicData>
-            </a:graphic>
-          </wp:inline>
-        </w:drawing>
-      </w:r>
-    </w:p>
-    <w:p>
-      <w:pPr>
-        <w:pStyle w:val="Normaalweb"/>
-        <w:spacing w:before="0" w:beforeAutospacing="0" w:after="200" w:afterAutospacing="0"/>
-      </w:pPr>
-      <w:r>
-        <w:t>Beschrijving:</w:t>
-      </w:r>
-    </w:p>
-    <w:p>
-      <w:pPr>
-        <w:pStyle w:val="Normaalweb"/>
-        <w:numPr>
-          <w:ilvl w:val="0"/>
-          <w:numId w:val="6"/>
-        </w:numPr>
-        <w:spacing w:before="0" w:beforeAutospacing="0" w:after="200" w:afterAutospacing="0"/>
-      </w:pPr>
-      <w:r>
-        <w:t>Logo: afbeelding dat nog gemaakt moet worden.</w:t>
-      </w:r>
-    </w:p>
-    <w:p>
-      <w:pPr>
-        <w:pStyle w:val="Normaalweb"/>
-        <w:numPr>
-          <w:ilvl w:val="0"/>
-          <w:numId w:val="6"/>
-        </w:numPr>
-        <w:spacing w:before="0" w:beforeAutospacing="0" w:after="200" w:afterAutospacing="0"/>
-      </w:pPr>
-      <w:r>
-        <w:t>Navigatiebar: Links naar de rest van de pagina’s (behalve de inlog en registratie).</w:t>
-      </w:r>
-    </w:p>
-    <w:p>
-      <w:pPr>
-        <w:pStyle w:val="Normaalweb"/>
-        <w:numPr>
-          <w:ilvl w:val="0"/>
-          <w:numId w:val="6"/>
-        </w:numPr>
-        <w:spacing w:before="0" w:beforeAutospacing="0" w:after="200" w:afterAutospacing="0"/>
-      </w:pPr>
-      <w:r>
-        <w:t>NL/EN: De website zal beschikbaar zijn in Nederlands en Engels.</w:t>
-      </w:r>
-    </w:p>
-    <w:p>
-      <w:pPr>
-        <w:pStyle w:val="Normaalweb"/>
-        <w:numPr>
-          <w:ilvl w:val="0"/>
-          <w:numId w:val="6"/>
-        </w:numPr>
-        <w:spacing w:before="0" w:beforeAutospacing="0" w:after="200" w:afterAutospacing="0"/>
-      </w:pPr>
-      <w:r>
-        <w:t>Contact gegevens: Een E-mail adres en een telefoonnummer (niet klikbaar).</w:t>
-      </w:r>
-    </w:p>
-    <w:p>
-      <w:pPr>
-        <w:pStyle w:val="Normaalweb"/>
-        <w:numPr>
-          <w:ilvl w:val="0"/>
-          <w:numId w:val="6"/>
-        </w:numPr>
-        <w:spacing w:before="0" w:beforeAutospacing="0" w:after="200" w:afterAutospacing="0"/>
-      </w:pPr>
-      <w:r>
-        <w:t>Carousel: Meerdere afwisselende afbeeldingen van Natuur en Cronesteyn. Tekst in Carousel: Veranderd per afbeelding, met link naar pagina als dat nodig. Heeft navigatie knoppen aan de zijkant om naar een afbeelding te gaan en heeft bullets onderaan voor navigatie.</w:t>
-      </w:r>
-    </w:p>
-    <w:p>
-      <w:pPr>
-        <w:pStyle w:val="Normaalweb"/>
-        <w:numPr>
-          <w:ilvl w:val="0"/>
-          <w:numId w:val="6"/>
-        </w:numPr>
-        <w:spacing w:before="0" w:beforeAutospacing="0" w:after="200" w:afterAutospacing="0"/>
-      </w:pPr>
-      <w:r>
-        <w:t>Content: Bevat een welkomst tekst en het recents nieuws.</w:t>
-      </w:r>
-      <w:r>
-        <w:t xml:space="preserve"> </w:t>
-      </w:r>
-    </w:p>
-    <w:p>
-      <w:pPr>
-        <w:pStyle w:val="Normaalweb"/>
-        <w:numPr>
-          <w:ilvl w:val="0"/>
-          <w:numId w:val="6"/>
-        </w:numPr>
-        <w:spacing w:before="0" w:beforeAutospacing="0" w:after="200" w:afterAutospacing="0"/>
-      </w:pPr>
-      <w:r>
-        <w:t>Footer: Bevat een Copyright tekstje, een link naar de Google Maps en een link van Contact.</w:t>
-      </w:r>
-    </w:p>
-    <w:p>
-      <w:pPr>
-        <w:pStyle w:val="Normaalweb"/>
-        <w:spacing w:before="0" w:beforeAutospacing="0" w:after="200" w:afterAutospacing="0"/>
-      </w:pPr>
-    </w:p>
-    <w:p>
-      <w:pPr>
-        <w:pStyle w:val="Normaalweb"/>
-        <w:spacing w:before="0" w:beforeAutospacing="0" w:after="200" w:afterAutospacing="0"/>
-      </w:pPr>
-      <w:r>
-        <w:lastRenderedPageBreak/>
-        <w:t>Foto’s</w:t>
-      </w:r>
-    </w:p>
-    <w:p>
-      <w:pPr>
-        <w:pStyle w:val="Normaalweb"/>
-        <w:spacing w:before="0" w:beforeAutospacing="0" w:after="200" w:afterAutospacing="0"/>
-      </w:pPr>
-    </w:p>
-    <w:p>
-      <w:pPr>
-        <w:pStyle w:val="Normaalweb"/>
-        <w:spacing w:before="0" w:beforeAutospacing="0" w:after="200" w:afterAutospacing="0"/>
-      </w:pPr>
-      <w:r>
-        <w:t>Contact</w:t>
-      </w:r>
-    </w:p>
-    <w:p>
-      <w:pPr>
-        <w:pStyle w:val="Normaalweb"/>
-        <w:spacing w:before="0" w:beforeAutospacing="0" w:after="200" w:afterAutospacing="0"/>
-      </w:pPr>
-      <w:r>
-        <w:rPr>
-          <w:noProof/>
-        </w:rPr>
-        <w:drawing>
-          <wp:inline distT="0" distB="0" distL="0" distR="0" wp14:anchorId="2EA02660" wp14:editId="5DCB64EF">
-            <wp:extent cx="5760720" cy="3451860"/>
-            <wp:effectExtent l="0" t="0" r="0" b="0"/>
-            <wp:docPr id="4" name="Afbeelding 4"/>
-            <wp:cNvGraphicFramePr>
-              <a:graphicFrameLocks xmlns:a="http://schemas.openxmlformats.org/drawingml/2006/main" noChangeAspect="1"/>
-            </wp:cNvGraphicFramePr>
-            <a:graphic xmlns:a="http://schemas.openxmlformats.org/drawingml/2006/main">
-              <a:graphicData uri="http://schemas.openxmlformats.org/drawingml/2006/picture">
-                <pic:pic xmlns:pic="http://schemas.openxmlformats.org/drawingml/2006/picture">
-                  <pic:nvPicPr>
-                    <pic:cNvPr id="4" name="Contact Pagina.jpg"/>
-                    <pic:cNvPicPr/>
-                  </pic:nvPicPr>
-                  <pic:blipFill>
-                    <a:blip r:embed="rId12">
-                      <a:extLst>
-                        <a:ext uri="{28A0092B-C50C-407E-A947-70E740481C1C}">
-                          <a14:useLocalDpi xmlns:a14="http://schemas.microsoft.com/office/drawing/2010/main" val="0"/>
-                        </a:ext>
-                      </a:extLst>
-                    </a:blip>
-                    <a:stretch>
-                      <a:fillRect/>
-                    </a:stretch>
-                  </pic:blipFill>
-                  <pic:spPr>
-                    <a:xfrm>
-                      <a:off x="0" y="0"/>
-                      <a:ext cx="5760720" cy="3451860"/>
-                    </a:xfrm>
-                    <a:prstGeom prst="rect">
-                      <a:avLst/>
-                    </a:prstGeom>
-                  </pic:spPr>
-                </pic:pic>
-              </a:graphicData>
-            </a:graphic>
-          </wp:inline>
-        </w:drawing>
-      </w:r>
-    </w:p>
-    <w:p>
-      <w:pPr>
-        <w:pStyle w:val="Normaalweb"/>
-        <w:spacing w:before="0" w:beforeAutospacing="0" w:after="200" w:afterAutospacing="0"/>
-      </w:pPr>
-      <w:r>
-        <w:t>Beschrijving:</w:t>
-      </w:r>
-    </w:p>
-    <w:p>
-      <w:pPr>
-        <w:pStyle w:val="Normaalweb"/>
-        <w:numPr>
-          <w:ilvl w:val="0"/>
-          <w:numId w:val="6"/>
-        </w:numPr>
-        <w:spacing w:before="0" w:beforeAutospacing="0" w:after="200" w:afterAutospacing="0"/>
-      </w:pPr>
-      <w:r>
-        <w:t>Logo: afbeelding dat nog gemaakt moet worden.</w:t>
-      </w:r>
-    </w:p>
-    <w:p>
-      <w:pPr>
-        <w:pStyle w:val="Normaalweb"/>
-        <w:numPr>
-          <w:ilvl w:val="0"/>
-          <w:numId w:val="6"/>
-        </w:numPr>
-        <w:spacing w:before="0" w:beforeAutospacing="0" w:after="200" w:afterAutospacing="0"/>
-      </w:pPr>
-      <w:r>
-        <w:t>Navigatiebar: Links naar de rest van de pagina’s (behalve de inlog en registratie).</w:t>
-      </w:r>
-    </w:p>
-    <w:p>
-      <w:pPr>
-        <w:pStyle w:val="Normaalweb"/>
-        <w:numPr>
-          <w:ilvl w:val="0"/>
-          <w:numId w:val="6"/>
-        </w:numPr>
-        <w:spacing w:before="0" w:beforeAutospacing="0" w:after="200" w:afterAutospacing="0"/>
-      </w:pPr>
-      <w:r>
-        <w:t>NL/EN: De website zal beschikbaar zijn in Nederlands en Engels.</w:t>
-      </w:r>
-    </w:p>
-    <w:p>
-      <w:pPr>
-        <w:pStyle w:val="Normaalweb"/>
-        <w:numPr>
-          <w:ilvl w:val="0"/>
-          <w:numId w:val="6"/>
-        </w:numPr>
-        <w:spacing w:before="0" w:beforeAutospacing="0" w:after="200" w:afterAutospacing="0"/>
-      </w:pPr>
-      <w:r>
-        <w:t>Contact gegevens: Een E-mail adres en een telefoonnummer (niet klikbaar).</w:t>
-      </w:r>
-    </w:p>
-    <w:p>
-      <w:pPr>
-        <w:pStyle w:val="Normaalweb"/>
-        <w:numPr>
-          <w:ilvl w:val="0"/>
-          <w:numId w:val="6"/>
-        </w:numPr>
-        <w:spacing w:before="0" w:beforeAutospacing="0" w:after="200" w:afterAutospacing="0"/>
-      </w:pPr>
-      <w:r>
-        <w:t>Contact gegevens: Standaard contact informatie: locatie, telefoonnummer, e-mail addressen, etc. Verder heeft het een kleine Google Maps van het park.</w:t>
-      </w:r>
-    </w:p>
-    <w:p>
-      <w:pPr>
-        <w:pStyle w:val="Normaalweb"/>
-        <w:numPr>
-          <w:ilvl w:val="0"/>
-          <w:numId w:val="6"/>
-        </w:numPr>
-        <w:spacing w:before="0" w:beforeAutospacing="0" w:after="200" w:afterAutospacing="0"/>
-      </w:pPr>
-      <w:r>
-        <w:t>Contact formulier: Bezoeker moet invullen: naam, telefoonnummer, e-mail adres, rede van contact en het bericht zelf.</w:t>
-      </w:r>
-    </w:p>
-    <w:p>
-      <w:pPr>
-        <w:pStyle w:val="Normaalweb"/>
-        <w:numPr>
-          <w:ilvl w:val="0"/>
-          <w:numId w:val="6"/>
-        </w:numPr>
-        <w:spacing w:before="0" w:beforeAutospacing="0" w:after="200" w:afterAutospacing="0"/>
-      </w:pPr>
-      <w:r>
-        <w:t xml:space="preserve">Footer: Bevat een Copyright tekstje, een </w:t>
-      </w:r>
-      <w:bookmarkStart w:id="5" w:name="_GoBack"/>
-      <w:bookmarkEnd w:id="5"/>
-      <w:r>
-        <w:t>link naar de Google Maps en een link van Contact.</w:t>
-      </w:r>
-    </w:p>
-    <w:p>
-      <w:pPr>
-        <w:pStyle w:val="Normaalweb"/>
-        <w:spacing w:before="0" w:beforeAutospacing="0" w:after="200" w:afterAutospacing="0"/>
-      </w:pPr>
-    </w:p>
-    <w:p>
-      <w:pPr>
-        <w:pStyle w:val="Normaalweb"/>
-        <w:spacing w:before="0" w:beforeAutospacing="0" w:after="200" w:afterAutospacing="0"/>
-      </w:pPr>
-    </w:p>
-    <w:p>
-      <w:pPr>
-        <w:pStyle w:val="Normaalweb"/>
-        <w:spacing w:before="0" w:beforeAutospacing="0" w:after="200" w:afterAutospacing="0"/>
-      </w:pPr>
-      <w:r>
-        <w:t>Activiteiten</w:t>
-      </w:r>
-    </w:p>
-    <w:p>
-      <w:pPr>
-        <w:pStyle w:val="Normaalweb"/>
-        <w:spacing w:before="0" w:beforeAutospacing="0" w:after="200" w:afterAutospacing="0"/>
-      </w:pPr>
-    </w:p>
-    <w:p>
-      <w:pPr>
-        <w:pStyle w:val="Normaalweb"/>
-        <w:spacing w:before="0" w:beforeAutospacing="0" w:after="200" w:afterAutospacing="0"/>
-      </w:pPr>
-    </w:p>
     <w:sectPr>
-      <w:headerReference w:type="default" r:id="rId13"/>
-      <w:footerReference w:type="default" r:id="rId14"/>
+      <w:headerReference w:type="default" r:id="rId10"/>
+      <w:footerReference w:type="default" r:id="rId11"/>
       <w:pgSz w:w="11906" w:h="16838"/>
       <w:pgMar w:top="1417" w:right="1417" w:bottom="1417" w:left="1417" w:header="708" w:footer="708" w:gutter="0"/>
       <w:pgNumType w:start="0"/>
@@ -4698,7 +3220,7 @@
 </file>
 
 <file path=word/endnotes.xml><?xml version="1.0" encoding="utf-8"?>
-<w:endnotes xmlns:wpc="http://schemas.microsoft.com/office/word/2010/wordprocessingCanvas" xmlns:cx="http://schemas.microsoft.com/office/drawing/2014/chartex" xmlns:cx1="http://schemas.microsoft.com/office/drawing/2015/9/8/chartex" xmlns:cx2="http://schemas.microsoft.com/office/drawing/2015/10/21/chartex" xmlns:cx3="http://schemas.microsoft.com/office/drawing/2016/5/9/chartex" xmlns:cx4="http://schemas.microsoft.com/office/drawing/2016/5/10/chartex" xmlns:cx5="http://schemas.microsoft.com/office/drawing/2016/5/11/chartex" xmlns:cx6="http://schemas.microsoft.com/office/drawing/2016/5/12/chartex" xmlns:cx7="http://schemas.microsoft.com/office/drawing/2016/5/13/chartex" xmlns:cx8="http://schemas.microsoft.com/office/drawing/2016/5/14/chartex" xmlns:mc="http://schemas.openxmlformats.org/markup-compatibility/2006" xmlns:aink="http://schemas.microsoft.com/office/drawing/2016/ink" xmlns:am3d="http://schemas.microsoft.com/office/drawing/2017/model3d" xmlns:o="urn:schemas-microsoft-com:office:office" xmlns:r="http://schemas.openxmlformats.org/officeDocument/2006/relationships" xmlns:m="http://schemas.openxmlformats.org/officeDocument/2006/math" xmlns:v="urn:schemas-microsoft-com:vml" xmlns:wp14="http://schemas.microsoft.com/office/word/2010/wordprocessingDrawing" xmlns:wp="http://schemas.openxmlformats.org/drawingml/2006/wordprocessingDrawing" xmlns:w10="urn:schemas-microsoft-com:office:word" xmlns:w="http://schemas.openxmlformats.org/wordprocessingml/2006/main" xmlns:w14="http://schemas.microsoft.com/office/word/2010/wordml" xmlns:w15="http://schemas.microsoft.com/office/word/2012/wordml" xmlns:w16cid="http://schemas.microsoft.com/office/word/2016/wordml/cid" xmlns:w16se="http://schemas.microsoft.com/office/word/2015/wordml/symex" xmlns:wpg="http://schemas.microsoft.com/office/word/2010/wordprocessingGroup" xmlns:wpi="http://schemas.microsoft.com/office/word/2010/wordprocessingInk" xmlns:wne="http://schemas.microsoft.com/office/word/2006/wordml" xmlns:wps="http://schemas.microsoft.com/office/word/2010/wordprocessingShape" mc:Ignorable="w14 w15 w16se w16cid wp14">
+<w:endnotes xmlns:wpc="http://schemas.microsoft.com/office/word/2010/wordprocessingCanvas" xmlns:mo="http://schemas.microsoft.com/office/mac/office/2008/main" xmlns:mc="http://schemas.openxmlformats.org/markup-compatibility/2006" xmlns:mv="urn:schemas-microsoft-com:mac:vml" xmlns:o="urn:schemas-microsoft-com:office:office" xmlns:r="http://schemas.openxmlformats.org/officeDocument/2006/relationships" xmlns:m="http://schemas.openxmlformats.org/officeDocument/2006/math" xmlns:v="urn:schemas-microsoft-com:vml" xmlns:wp14="http://schemas.microsoft.com/office/word/2010/wordprocessingDrawing" xmlns:wp="http://schemas.openxmlformats.org/drawingml/2006/wordprocessingDrawing" xmlns:w10="urn:schemas-microsoft-com:office:word" xmlns:w="http://schemas.openxmlformats.org/wordprocessingml/2006/main" xmlns:w14="http://schemas.microsoft.com/office/word/2010/wordml" xmlns:w15="http://schemas.microsoft.com/office/word/2012/wordml" xmlns:wpg="http://schemas.microsoft.com/office/word/2010/wordprocessingGroup" xmlns:wpi="http://schemas.microsoft.com/office/word/2010/wordprocessingInk" xmlns:wne="http://schemas.microsoft.com/office/word/2006/wordml" xmlns:wps="http://schemas.microsoft.com/office/word/2010/wordprocessingShape" mc:Ignorable="w14 w15 wp14">
   <w:endnote w:type="separator" w:id="-1">
     <w:p>
       <w:pPr>
@@ -4723,10 +3245,10 @@
 </file>
 
 <file path=word/footer1.xml><?xml version="1.0" encoding="utf-8"?>
-<w:ftr xmlns:wpc="http://schemas.microsoft.com/office/word/2010/wordprocessingCanvas" xmlns:cx="http://schemas.microsoft.com/office/drawing/2014/chartex" xmlns:cx1="http://schemas.microsoft.com/office/drawing/2015/9/8/chartex" xmlns:cx2="http://schemas.microsoft.com/office/drawing/2015/10/21/chartex" xmlns:cx3="http://schemas.microsoft.com/office/drawing/2016/5/9/chartex" xmlns:cx4="http://schemas.microsoft.com/office/drawing/2016/5/10/chartex" xmlns:cx5="http://schemas.microsoft.com/office/drawing/2016/5/11/chartex" xmlns:cx6="http://schemas.microsoft.com/office/drawing/2016/5/12/chartex" xmlns:cx7="http://schemas.microsoft.com/office/drawing/2016/5/13/chartex" xmlns:cx8="http://schemas.microsoft.com/office/drawing/2016/5/14/chartex" xmlns:mc="http://schemas.openxmlformats.org/markup-compatibility/2006" xmlns:aink="http://schemas.microsoft.com/office/drawing/2016/ink" xmlns:am3d="http://schemas.microsoft.com/office/drawing/2017/model3d" xmlns:o="urn:schemas-microsoft-com:office:office" xmlns:r="http://schemas.openxmlformats.org/officeDocument/2006/relationships" xmlns:m="http://schemas.openxmlformats.org/officeDocument/2006/math" xmlns:v="urn:schemas-microsoft-com:vml" xmlns:wp14="http://schemas.microsoft.com/office/word/2010/wordprocessingDrawing" xmlns:wp="http://schemas.openxmlformats.org/drawingml/2006/wordprocessingDrawing" xmlns:w10="urn:schemas-microsoft-com:office:word" xmlns:w="http://schemas.openxmlformats.org/wordprocessingml/2006/main" xmlns:w14="http://schemas.microsoft.com/office/word/2010/wordml" xmlns:w15="http://schemas.microsoft.com/office/word/2012/wordml" xmlns:w16cid="http://schemas.microsoft.com/office/word/2016/wordml/cid" xmlns:w16se="http://schemas.microsoft.com/office/word/2015/wordml/symex" xmlns:wpg="http://schemas.microsoft.com/office/word/2010/wordprocessingGroup" xmlns:wpi="http://schemas.microsoft.com/office/word/2010/wordprocessingInk" xmlns:wne="http://schemas.microsoft.com/office/word/2006/wordml" xmlns:wps="http://schemas.microsoft.com/office/word/2010/wordprocessingShape" mc:Ignorable="w14 w15 w16se w16cid wp14">
+<w:ftr xmlns:wpc="http://schemas.microsoft.com/office/word/2010/wordprocessingCanvas" xmlns:mo="http://schemas.microsoft.com/office/mac/office/2008/main" xmlns:mc="http://schemas.openxmlformats.org/markup-compatibility/2006" xmlns:mv="urn:schemas-microsoft-com:mac:vml" xmlns:o="urn:schemas-microsoft-com:office:office" xmlns:r="http://schemas.openxmlformats.org/officeDocument/2006/relationships" xmlns:m="http://schemas.openxmlformats.org/officeDocument/2006/math" xmlns:v="urn:schemas-microsoft-com:vml" xmlns:wp14="http://schemas.microsoft.com/office/word/2010/wordprocessingDrawing" xmlns:wp="http://schemas.openxmlformats.org/drawingml/2006/wordprocessingDrawing" xmlns:w10="urn:schemas-microsoft-com:office:word" xmlns:w="http://schemas.openxmlformats.org/wordprocessingml/2006/main" xmlns:w14="http://schemas.microsoft.com/office/word/2010/wordml" xmlns:w15="http://schemas.microsoft.com/office/word/2012/wordml" xmlns:wpg="http://schemas.microsoft.com/office/word/2010/wordprocessingGroup" xmlns:wpi="http://schemas.microsoft.com/office/word/2010/wordprocessingInk" xmlns:wne="http://schemas.microsoft.com/office/word/2006/wordml" xmlns:wps="http://schemas.microsoft.com/office/word/2010/wordprocessingShape" mc:Ignorable="w14 w15 wp14">
   <w:p>
     <w:pPr>
-      <w:pStyle w:val="Geenafstand"/>
+      <w:pStyle w:val="NoSpacing"/>
       <w:rPr>
         <w:color w:val="5B9BD5" w:themeColor="accent1"/>
         <w:sz w:val="24"/>
@@ -4809,7 +3331,7 @@
 </file>
 
 <file path=word/footnotes.xml><?xml version="1.0" encoding="utf-8"?>
-<w:footnotes xmlns:wpc="http://schemas.microsoft.com/office/word/2010/wordprocessingCanvas" xmlns:cx="http://schemas.microsoft.com/office/drawing/2014/chartex" xmlns:cx1="http://schemas.microsoft.com/office/drawing/2015/9/8/chartex" xmlns:cx2="http://schemas.microsoft.com/office/drawing/2015/10/21/chartex" xmlns:cx3="http://schemas.microsoft.com/office/drawing/2016/5/9/chartex" xmlns:cx4="http://schemas.microsoft.com/office/drawing/2016/5/10/chartex" xmlns:cx5="http://schemas.microsoft.com/office/drawing/2016/5/11/chartex" xmlns:cx6="http://schemas.microsoft.com/office/drawing/2016/5/12/chartex" xmlns:cx7="http://schemas.microsoft.com/office/drawing/2016/5/13/chartex" xmlns:cx8="http://schemas.microsoft.com/office/drawing/2016/5/14/chartex" xmlns:mc="http://schemas.openxmlformats.org/markup-compatibility/2006" xmlns:aink="http://schemas.microsoft.com/office/drawing/2016/ink" xmlns:am3d="http://schemas.microsoft.com/office/drawing/2017/model3d" xmlns:o="urn:schemas-microsoft-com:office:office" xmlns:r="http://schemas.openxmlformats.org/officeDocument/2006/relationships" xmlns:m="http://schemas.openxmlformats.org/officeDocument/2006/math" xmlns:v="urn:schemas-microsoft-com:vml" xmlns:wp14="http://schemas.microsoft.com/office/word/2010/wordprocessingDrawing" xmlns:wp="http://schemas.openxmlformats.org/drawingml/2006/wordprocessingDrawing" xmlns:w10="urn:schemas-microsoft-com:office:word" xmlns:w="http://schemas.openxmlformats.org/wordprocessingml/2006/main" xmlns:w14="http://schemas.microsoft.com/office/word/2010/wordml" xmlns:w15="http://schemas.microsoft.com/office/word/2012/wordml" xmlns:w16cid="http://schemas.microsoft.com/office/word/2016/wordml/cid" xmlns:w16se="http://schemas.microsoft.com/office/word/2015/wordml/symex" xmlns:wpg="http://schemas.microsoft.com/office/word/2010/wordprocessingGroup" xmlns:wpi="http://schemas.microsoft.com/office/word/2010/wordprocessingInk" xmlns:wne="http://schemas.microsoft.com/office/word/2006/wordml" xmlns:wps="http://schemas.microsoft.com/office/word/2010/wordprocessingShape" mc:Ignorable="w14 w15 w16se w16cid wp14">
+<w:footnotes xmlns:wpc="http://schemas.microsoft.com/office/word/2010/wordprocessingCanvas" xmlns:mo="http://schemas.microsoft.com/office/mac/office/2008/main" xmlns:mc="http://schemas.openxmlformats.org/markup-compatibility/2006" xmlns:mv="urn:schemas-microsoft-com:mac:vml" xmlns:o="urn:schemas-microsoft-com:office:office" xmlns:r="http://schemas.openxmlformats.org/officeDocument/2006/relationships" xmlns:m="http://schemas.openxmlformats.org/officeDocument/2006/math" xmlns:v="urn:schemas-microsoft-com:vml" xmlns:wp14="http://schemas.microsoft.com/office/word/2010/wordprocessingDrawing" xmlns:wp="http://schemas.openxmlformats.org/drawingml/2006/wordprocessingDrawing" xmlns:w10="urn:schemas-microsoft-com:office:word" xmlns:w="http://schemas.openxmlformats.org/wordprocessingml/2006/main" xmlns:w14="http://schemas.microsoft.com/office/word/2010/wordml" xmlns:w15="http://schemas.microsoft.com/office/word/2012/wordml" xmlns:wpg="http://schemas.microsoft.com/office/word/2010/wordprocessingGroup" xmlns:wpi="http://schemas.microsoft.com/office/word/2010/wordprocessingInk" xmlns:wne="http://schemas.microsoft.com/office/word/2006/wordml" xmlns:wps="http://schemas.microsoft.com/office/word/2010/wordprocessingShape" mc:Ignorable="w14 w15 wp14">
   <w:footnote w:type="separator" w:id="-1">
     <w:p>
       <w:pPr>
@@ -4834,10 +3356,10 @@
 </file>
 
 <file path=word/header1.xml><?xml version="1.0" encoding="utf-8"?>
-<w:hdr xmlns:wpc="http://schemas.microsoft.com/office/word/2010/wordprocessingCanvas" xmlns:cx="http://schemas.microsoft.com/office/drawing/2014/chartex" xmlns:cx1="http://schemas.microsoft.com/office/drawing/2015/9/8/chartex" xmlns:cx2="http://schemas.microsoft.com/office/drawing/2015/10/21/chartex" xmlns:cx3="http://schemas.microsoft.com/office/drawing/2016/5/9/chartex" xmlns:cx4="http://schemas.microsoft.com/office/drawing/2016/5/10/chartex" xmlns:cx5="http://schemas.microsoft.com/office/drawing/2016/5/11/chartex" xmlns:cx6="http://schemas.microsoft.com/office/drawing/2016/5/12/chartex" xmlns:cx7="http://schemas.microsoft.com/office/drawing/2016/5/13/chartex" xmlns:cx8="http://schemas.microsoft.com/office/drawing/2016/5/14/chartex" xmlns:mc="http://schemas.openxmlformats.org/markup-compatibility/2006" xmlns:aink="http://schemas.microsoft.com/office/drawing/2016/ink" xmlns:am3d="http://schemas.microsoft.com/office/drawing/2017/model3d" xmlns:o="urn:schemas-microsoft-com:office:office" xmlns:r="http://schemas.openxmlformats.org/officeDocument/2006/relationships" xmlns:m="http://schemas.openxmlformats.org/officeDocument/2006/math" xmlns:v="urn:schemas-microsoft-com:vml" xmlns:wp14="http://schemas.microsoft.com/office/word/2010/wordprocessingDrawing" xmlns:wp="http://schemas.openxmlformats.org/drawingml/2006/wordprocessingDrawing" xmlns:w10="urn:schemas-microsoft-com:office:word" xmlns:w="http://schemas.openxmlformats.org/wordprocessingml/2006/main" xmlns:w14="http://schemas.microsoft.com/office/word/2010/wordml" xmlns:w15="http://schemas.microsoft.com/office/word/2012/wordml" xmlns:w16cid="http://schemas.microsoft.com/office/word/2016/wordml/cid" xmlns:w16se="http://schemas.microsoft.com/office/word/2015/wordml/symex" xmlns:wpg="http://schemas.microsoft.com/office/word/2010/wordprocessingGroup" xmlns:wpi="http://schemas.microsoft.com/office/word/2010/wordprocessingInk" xmlns:wne="http://schemas.microsoft.com/office/word/2006/wordml" xmlns:wps="http://schemas.microsoft.com/office/word/2010/wordprocessingShape" mc:Ignorable="w14 w15 w16se w16cid wp14">
+<w:hdr xmlns:wpc="http://schemas.microsoft.com/office/word/2010/wordprocessingCanvas" xmlns:mo="http://schemas.microsoft.com/office/mac/office/2008/main" xmlns:mc="http://schemas.openxmlformats.org/markup-compatibility/2006" xmlns:mv="urn:schemas-microsoft-com:mac:vml" xmlns:o="urn:schemas-microsoft-com:office:office" xmlns:r="http://schemas.openxmlformats.org/officeDocument/2006/relationships" xmlns:m="http://schemas.openxmlformats.org/officeDocument/2006/math" xmlns:v="urn:schemas-microsoft-com:vml" xmlns:wp14="http://schemas.microsoft.com/office/word/2010/wordprocessingDrawing" xmlns:wp="http://schemas.openxmlformats.org/drawingml/2006/wordprocessingDrawing" xmlns:w10="urn:schemas-microsoft-com:office:word" xmlns:w="http://schemas.openxmlformats.org/wordprocessingml/2006/main" xmlns:w14="http://schemas.microsoft.com/office/word/2010/wordml" xmlns:w15="http://schemas.microsoft.com/office/word/2012/wordml" xmlns:wpg="http://schemas.microsoft.com/office/word/2010/wordprocessingGroup" xmlns:wpi="http://schemas.microsoft.com/office/word/2010/wordprocessingInk" xmlns:wne="http://schemas.microsoft.com/office/word/2006/wordml" xmlns:wps="http://schemas.microsoft.com/office/word/2010/wordprocessingShape" mc:Ignorable="w14 w15 wp14">
   <w:p>
     <w:pPr>
-      <w:pStyle w:val="Koptekst"/>
+      <w:pStyle w:val="Header"/>
     </w:pPr>
     <w:sdt>
       <w:sdtPr>
@@ -4849,15 +3371,17 @@
       </w:sdtPr>
       <w:sdtEndPr/>
       <w:sdtContent>
+        <w:proofErr w:type="spellStart"/>
         <w:r>
           <w:t>Cronesteyn</w:t>
         </w:r>
+        <w:proofErr w:type="spellEnd"/>
       </w:sdtContent>
     </w:sdt>
   </w:p>
   <w:p>
     <w:pPr>
-      <w:pStyle w:val="Koptekst"/>
+      <w:pStyle w:val="Header"/>
     </w:pPr>
     <w:r>
       <w:rPr>
@@ -5134,7 +3658,7 @@
             </wp:anchor>
           </w:drawing>
         </mc:Choice>
-        <mc:Fallback xmlns:mv="urn:schemas-microsoft-com:mac:vml" xmlns:mo="http://schemas.microsoft.com/office/mac/office/2008/main">
+        <mc:Fallback xmlns:w16se="http://schemas.microsoft.com/office/word/2015/wordml/symex" xmlns:w16cid="http://schemas.microsoft.com/office/word/2016/wordml/cid" xmlns:am3d="http://schemas.microsoft.com/office/drawing/2017/model3d" xmlns:aink="http://schemas.microsoft.com/office/drawing/2016/ink" xmlns:cx8="http://schemas.microsoft.com/office/drawing/2016/5/14/chartex" xmlns:cx7="http://schemas.microsoft.com/office/drawing/2016/5/13/chartex" xmlns:cx6="http://schemas.microsoft.com/office/drawing/2016/5/12/chartex" xmlns:cx5="http://schemas.microsoft.com/office/drawing/2016/5/11/chartex" xmlns:cx4="http://schemas.microsoft.com/office/drawing/2016/5/10/chartex" xmlns:cx3="http://schemas.microsoft.com/office/drawing/2016/5/9/chartex" xmlns:cx2="http://schemas.microsoft.com/office/drawing/2015/10/21/chartex" xmlns:cx1="http://schemas.microsoft.com/office/drawing/2015/9/8/chartex" xmlns:cx="http://schemas.microsoft.com/office/drawing/2014/chartex">
           <w:pict>
             <v:group w14:anchorId="35E0D1E5" id="Groep 7" o:spid="_x0000_s1026" style="position:absolute;margin-left:454.05pt;margin-top:17.55pt;width:72.05pt;height:708pt;z-index:-251657216;mso-width-relative:margin;mso-height-relative:margin" coordsize="9146,93726" o:gfxdata="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">
               <v:rect id="Rechthoek 8" o:spid="_x0000_s1027" style="position:absolute;width:9146;height:93726;visibility:visible;mso-wrap-style:square;v-text-anchor:middle" o:gfxdata="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" fillcolor="white [3212]" stroked="f" strokeweight="1pt">
@@ -5159,8 +3683,8 @@
 </file>
 
 <file path=word/numbering.xml><?xml version="1.0" encoding="utf-8"?>
-<w:numbering xmlns:wpc="http://schemas.microsoft.com/office/word/2010/wordprocessingCanvas" xmlns:cx="http://schemas.microsoft.com/office/drawing/2014/chartex" xmlns:cx1="http://schemas.microsoft.com/office/drawing/2015/9/8/chartex" xmlns:cx2="http://schemas.microsoft.com/office/drawing/2015/10/21/chartex" xmlns:cx3="http://schemas.microsoft.com/office/drawing/2016/5/9/chartex" xmlns:cx4="http://schemas.microsoft.com/office/drawing/2016/5/10/chartex" xmlns:cx5="http://schemas.microsoft.com/office/drawing/2016/5/11/chartex" xmlns:cx6="http://schemas.microsoft.com/office/drawing/2016/5/12/chartex" xmlns:cx7="http://schemas.microsoft.com/office/drawing/2016/5/13/chartex" xmlns:cx8="http://schemas.microsoft.com/office/drawing/2016/5/14/chartex" xmlns:mc="http://schemas.openxmlformats.org/markup-compatibility/2006" xmlns:aink="http://schemas.microsoft.com/office/drawing/2016/ink" xmlns:am3d="http://schemas.microsoft.com/office/drawing/2017/model3d" xmlns:o="urn:schemas-microsoft-com:office:office" xmlns:r="http://schemas.openxmlformats.org/officeDocument/2006/relationships" xmlns:m="http://schemas.openxmlformats.org/officeDocument/2006/math" xmlns:v="urn:schemas-microsoft-com:vml" xmlns:wp14="http://schemas.microsoft.com/office/word/2010/wordprocessingDrawing" xmlns:wp="http://schemas.openxmlformats.org/drawingml/2006/wordprocessingDrawing" xmlns:w10="urn:schemas-microsoft-com:office:word" xmlns:w="http://schemas.openxmlformats.org/wordprocessingml/2006/main" xmlns:w14="http://schemas.microsoft.com/office/word/2010/wordml" xmlns:w15="http://schemas.microsoft.com/office/word/2012/wordml" xmlns:w16cid="http://schemas.microsoft.com/office/word/2016/wordml/cid" xmlns:w16se="http://schemas.microsoft.com/office/word/2015/wordml/symex" xmlns:wpg="http://schemas.microsoft.com/office/word/2010/wordprocessingGroup" xmlns:wpi="http://schemas.microsoft.com/office/word/2010/wordprocessingInk" xmlns:wne="http://schemas.microsoft.com/office/word/2006/wordml" xmlns:wps="http://schemas.microsoft.com/office/word/2010/wordprocessingShape" mc:Ignorable="w14 w15 w16se w16cid wp14">
-  <w:abstractNum w:abstractNumId="0" w15:restartNumberingAfterBreak="0">
+<w:numbering xmlns:wpc="http://schemas.microsoft.com/office/word/2010/wordprocessingCanvas" xmlns:mo="http://schemas.microsoft.com/office/mac/office/2008/main" xmlns:mc="http://schemas.openxmlformats.org/markup-compatibility/2006" xmlns:mv="urn:schemas-microsoft-com:mac:vml" xmlns:o="urn:schemas-microsoft-com:office:office" xmlns:r="http://schemas.openxmlformats.org/officeDocument/2006/relationships" xmlns:m="http://schemas.openxmlformats.org/officeDocument/2006/math" xmlns:v="urn:schemas-microsoft-com:vml" xmlns:wp14="http://schemas.microsoft.com/office/word/2010/wordprocessingDrawing" xmlns:wp="http://schemas.openxmlformats.org/drawingml/2006/wordprocessingDrawing" xmlns:w10="urn:schemas-microsoft-com:office:word" xmlns:w="http://schemas.openxmlformats.org/wordprocessingml/2006/main" xmlns:w14="http://schemas.microsoft.com/office/word/2010/wordml" xmlns:w15="http://schemas.microsoft.com/office/word/2012/wordml" xmlns:wpg="http://schemas.microsoft.com/office/word/2010/wordprocessingGroup" xmlns:wpi="http://schemas.microsoft.com/office/word/2010/wordprocessingInk" xmlns:wne="http://schemas.microsoft.com/office/word/2006/wordml" xmlns:wps="http://schemas.microsoft.com/office/word/2010/wordprocessingShape" mc:Ignorable="w14 w15 wp14">
+  <w:abstractNum w:abstractNumId="0">
     <w:nsid w:val="13236B65"/>
     <w:multiLevelType w:val="hybridMultilevel"/>
     <w:tmpl w:val="8D684E0E"/>
@@ -5273,7 +3797,7 @@
       </w:rPr>
     </w:lvl>
   </w:abstractNum>
-  <w:abstractNum w:abstractNumId="1" w15:restartNumberingAfterBreak="0">
+  <w:abstractNum w:abstractNumId="1">
     <w:nsid w:val="56205A70"/>
     <w:multiLevelType w:val="hybridMultilevel"/>
     <w:tmpl w:val="6CEE8756"/>
@@ -5359,7 +3883,7 @@
       </w:pPr>
     </w:lvl>
   </w:abstractNum>
-  <w:abstractNum w:abstractNumId="2" w15:restartNumberingAfterBreak="0">
+  <w:abstractNum w:abstractNumId="2">
     <w:nsid w:val="6AE51AAE"/>
     <w:multiLevelType w:val="hybridMultilevel"/>
     <w:tmpl w:val="F4CA9DF2"/>
@@ -5472,7 +3996,7 @@
       </w:rPr>
     </w:lvl>
   </w:abstractNum>
-  <w:abstractNum w:abstractNumId="3" w15:restartNumberingAfterBreak="0">
+  <w:abstractNum w:abstractNumId="3">
     <w:nsid w:val="6AEB7D6F"/>
     <w:multiLevelType w:val="hybridMultilevel"/>
     <w:tmpl w:val="4B16198E"/>
@@ -5585,7 +4109,7 @@
       </w:rPr>
     </w:lvl>
   </w:abstractNum>
-  <w:abstractNum w:abstractNumId="4" w15:restartNumberingAfterBreak="0">
+  <w:abstractNum w:abstractNumId="4">
     <w:nsid w:val="728E013A"/>
     <w:multiLevelType w:val="hybridMultilevel"/>
     <w:tmpl w:val="F35A7770"/>
@@ -5692,118 +4216,6 @@
       <w:lvlJc w:val="left"/>
       <w:pPr>
         <w:ind w:left="7200" w:hanging="360"/>
-      </w:pPr>
-      <w:rPr>
-        <w:rFonts w:ascii="Wingdings" w:hAnsi="Wingdings" w:hint="default"/>
-      </w:rPr>
-    </w:lvl>
-  </w:abstractNum>
-  <w:abstractNum w:abstractNumId="5" w15:restartNumberingAfterBreak="0">
-    <w:nsid w:val="7A23661C"/>
-    <w:multiLevelType w:val="hybridMultilevel"/>
-    <w:tmpl w:val="23DE5EDA"/>
-    <w:lvl w:ilvl="0" w:tplc="5E02D2A8">
-      <w:numFmt w:val="bullet"/>
-      <w:lvlText w:val="-"/>
-      <w:lvlJc w:val="left"/>
-      <w:pPr>
-        <w:ind w:left="720" w:hanging="360"/>
-      </w:pPr>
-      <w:rPr>
-        <w:rFonts w:ascii="Times New Roman" w:eastAsia="Times New Roman" w:hAnsi="Times New Roman" w:cs="Times New Roman" w:hint="default"/>
-      </w:rPr>
-    </w:lvl>
-    <w:lvl w:ilvl="1" w:tplc="04130003" w:tentative="1">
-      <w:start w:val="1"/>
-      <w:numFmt w:val="bullet"/>
-      <w:lvlText w:val="o"/>
-      <w:lvlJc w:val="left"/>
-      <w:pPr>
-        <w:ind w:left="1440" w:hanging="360"/>
-      </w:pPr>
-      <w:rPr>
-        <w:rFonts w:ascii="Courier New" w:hAnsi="Courier New" w:cs="Courier New" w:hint="default"/>
-      </w:rPr>
-    </w:lvl>
-    <w:lvl w:ilvl="2" w:tplc="04130005" w:tentative="1">
-      <w:start w:val="1"/>
-      <w:numFmt w:val="bullet"/>
-      <w:lvlText w:val=""/>
-      <w:lvlJc w:val="left"/>
-      <w:pPr>
-        <w:ind w:left="2160" w:hanging="360"/>
-      </w:pPr>
-      <w:rPr>
-        <w:rFonts w:ascii="Wingdings" w:hAnsi="Wingdings" w:hint="default"/>
-      </w:rPr>
-    </w:lvl>
-    <w:lvl w:ilvl="3" w:tplc="04130001" w:tentative="1">
-      <w:start w:val="1"/>
-      <w:numFmt w:val="bullet"/>
-      <w:lvlText w:val=""/>
-      <w:lvlJc w:val="left"/>
-      <w:pPr>
-        <w:ind w:left="2880" w:hanging="360"/>
-      </w:pPr>
-      <w:rPr>
-        <w:rFonts w:ascii="Symbol" w:hAnsi="Symbol" w:hint="default"/>
-      </w:rPr>
-    </w:lvl>
-    <w:lvl w:ilvl="4" w:tplc="04130003" w:tentative="1">
-      <w:start w:val="1"/>
-      <w:numFmt w:val="bullet"/>
-      <w:lvlText w:val="o"/>
-      <w:lvlJc w:val="left"/>
-      <w:pPr>
-        <w:ind w:left="3600" w:hanging="360"/>
-      </w:pPr>
-      <w:rPr>
-        <w:rFonts w:ascii="Courier New" w:hAnsi="Courier New" w:cs="Courier New" w:hint="default"/>
-      </w:rPr>
-    </w:lvl>
-    <w:lvl w:ilvl="5" w:tplc="04130005" w:tentative="1">
-      <w:start w:val="1"/>
-      <w:numFmt w:val="bullet"/>
-      <w:lvlText w:val=""/>
-      <w:lvlJc w:val="left"/>
-      <w:pPr>
-        <w:ind w:left="4320" w:hanging="360"/>
-      </w:pPr>
-      <w:rPr>
-        <w:rFonts w:ascii="Wingdings" w:hAnsi="Wingdings" w:hint="default"/>
-      </w:rPr>
-    </w:lvl>
-    <w:lvl w:ilvl="6" w:tplc="04130001" w:tentative="1">
-      <w:start w:val="1"/>
-      <w:numFmt w:val="bullet"/>
-      <w:lvlText w:val=""/>
-      <w:lvlJc w:val="left"/>
-      <w:pPr>
-        <w:ind w:left="5040" w:hanging="360"/>
-      </w:pPr>
-      <w:rPr>
-        <w:rFonts w:ascii="Symbol" w:hAnsi="Symbol" w:hint="default"/>
-      </w:rPr>
-    </w:lvl>
-    <w:lvl w:ilvl="7" w:tplc="04130003" w:tentative="1">
-      <w:start w:val="1"/>
-      <w:numFmt w:val="bullet"/>
-      <w:lvlText w:val="o"/>
-      <w:lvlJc w:val="left"/>
-      <w:pPr>
-        <w:ind w:left="5760" w:hanging="360"/>
-      </w:pPr>
-      <w:rPr>
-        <w:rFonts w:ascii="Courier New" w:hAnsi="Courier New" w:cs="Courier New" w:hint="default"/>
-      </w:rPr>
-    </w:lvl>
-    <w:lvl w:ilvl="8" w:tplc="04130005" w:tentative="1">
-      <w:start w:val="1"/>
-      <w:numFmt w:val="bullet"/>
-      <w:lvlText w:val=""/>
-      <w:lvlJc w:val="left"/>
-      <w:pPr>
-        <w:ind w:left="6480" w:hanging="360"/>
       </w:pPr>
       <w:rPr>
         <w:rFonts w:ascii="Wingdings" w:hAnsi="Wingdings" w:hint="default"/>
@@ -5825,14 +4237,11 @@
   <w:num w:numId="5">
     <w:abstractNumId w:val="0"/>
   </w:num>
-  <w:num w:numId="6">
-    <w:abstractNumId w:val="5"/>
-  </w:num>
 </w:numbering>
 </file>
 
 <file path=word/styles.xml><?xml version="1.0" encoding="utf-8"?>
-<w:styles xmlns:mc="http://schemas.openxmlformats.org/markup-compatibility/2006" xmlns:r="http://schemas.openxmlformats.org/officeDocument/2006/relationships" xmlns:w="http://schemas.openxmlformats.org/wordprocessingml/2006/main" xmlns:w14="http://schemas.microsoft.com/office/word/2010/wordml" xmlns:w15="http://schemas.microsoft.com/office/word/2012/wordml" xmlns:w16cid="http://schemas.microsoft.com/office/word/2016/wordml/cid" xmlns:w16se="http://schemas.microsoft.com/office/word/2015/wordml/symex" mc:Ignorable="w14 w15 w16se w16cid">
+<w:styles xmlns:mc="http://schemas.openxmlformats.org/markup-compatibility/2006" xmlns:r="http://schemas.openxmlformats.org/officeDocument/2006/relationships" xmlns:w="http://schemas.openxmlformats.org/wordprocessingml/2006/main" xmlns:w14="http://schemas.microsoft.com/office/word/2010/wordml" xmlns:w15="http://schemas.microsoft.com/office/word/2012/wordml" mc:Ignorable="w14 w15">
   <w:docDefaults>
     <w:rPrDefault>
       <w:rPr>
@@ -5846,7 +4255,7 @@
       </w:pPr>
     </w:pPrDefault>
   </w:docDefaults>
-  <w:latentStyles w:defLockedState="0" w:defUIPriority="99" w:defSemiHidden="0" w:defUnhideWhenUsed="0" w:defQFormat="0" w:count="375">
+  <w:latentStyles w:defLockedState="0" w:defUIPriority="99" w:defSemiHidden="0" w:defUnhideWhenUsed="0" w:defQFormat="0" w:count="382">
     <w:lsdException w:name="Normal" w:uiPriority="0" w:qFormat="1"/>
     <w:lsdException w:name="heading 1" w:uiPriority="9" w:qFormat="1"/>
     <w:lsdException w:name="heading 2" w:semiHidden="1" w:uiPriority="9" w:unhideWhenUsed="1" w:qFormat="1"/>
@@ -6221,16 +4630,16 @@
     <w:lsdException w:name="Mention" w:semiHidden="1" w:unhideWhenUsed="1"/>
     <w:lsdException w:name="Smart Hyperlink" w:semiHidden="1" w:unhideWhenUsed="1"/>
   </w:latentStyles>
-  <w:style w:type="paragraph" w:default="1" w:styleId="Standaard">
+  <w:style w:type="paragraph" w:default="1" w:styleId="Normal">
     <w:name w:val="Normal"/>
     <w:qFormat/>
     <w:rsid w:val="007F65CB"/>
   </w:style>
-  <w:style w:type="paragraph" w:styleId="Kop1">
+  <w:style w:type="paragraph" w:styleId="Heading1">
     <w:name w:val="heading 1"/>
-    <w:basedOn w:val="Standaard"/>
-    <w:next w:val="Standaard"/>
-    <w:link w:val="Kop1Char"/>
+    <w:basedOn w:val="Normal"/>
+    <w:next w:val="Normal"/>
+    <w:link w:val="Heading1Char"/>
     <w:autoRedefine/>
     <w:uiPriority w:val="9"/>
     <w:qFormat/>
@@ -6254,11 +4663,11 @@
       <w:szCs w:val="44"/>
     </w:rPr>
   </w:style>
-  <w:style w:type="paragraph" w:styleId="Kop2">
+  <w:style w:type="paragraph" w:styleId="Heading2">
     <w:name w:val="heading 2"/>
-    <w:basedOn w:val="Standaard"/>
-    <w:next w:val="Standaard"/>
-    <w:link w:val="Kop2Char"/>
+    <w:basedOn w:val="Normal"/>
+    <w:next w:val="Normal"/>
+    <w:link w:val="Heading2Char"/>
     <w:uiPriority w:val="9"/>
     <w:semiHidden/>
     <w:unhideWhenUsed/>
@@ -6280,11 +4689,11 @@
       <w:spacing w:val="15"/>
     </w:rPr>
   </w:style>
-  <w:style w:type="paragraph" w:styleId="Kop3">
+  <w:style w:type="paragraph" w:styleId="Heading3">
     <w:name w:val="heading 3"/>
-    <w:basedOn w:val="Standaard"/>
-    <w:next w:val="Standaard"/>
-    <w:link w:val="Kop3Char"/>
+    <w:basedOn w:val="Normal"/>
+    <w:next w:val="Normal"/>
+    <w:link w:val="Heading3Char"/>
     <w:uiPriority w:val="9"/>
     <w:semiHidden/>
     <w:unhideWhenUsed/>
@@ -6303,11 +4712,11 @@
       <w:spacing w:val="15"/>
     </w:rPr>
   </w:style>
-  <w:style w:type="paragraph" w:styleId="Kop4">
+  <w:style w:type="paragraph" w:styleId="Heading4">
     <w:name w:val="heading 4"/>
-    <w:basedOn w:val="Standaard"/>
-    <w:next w:val="Standaard"/>
-    <w:link w:val="Kop4Char"/>
+    <w:basedOn w:val="Normal"/>
+    <w:next w:val="Normal"/>
+    <w:link w:val="Heading4Char"/>
     <w:uiPriority w:val="9"/>
     <w:semiHidden/>
     <w:unhideWhenUsed/>
@@ -6326,11 +4735,11 @@
       <w:spacing w:val="10"/>
     </w:rPr>
   </w:style>
-  <w:style w:type="paragraph" w:styleId="Kop5">
+  <w:style w:type="paragraph" w:styleId="Heading5">
     <w:name w:val="heading 5"/>
-    <w:basedOn w:val="Standaard"/>
-    <w:next w:val="Standaard"/>
-    <w:link w:val="Kop5Char"/>
+    <w:basedOn w:val="Normal"/>
+    <w:next w:val="Normal"/>
+    <w:link w:val="Heading5Char"/>
     <w:uiPriority w:val="9"/>
     <w:semiHidden/>
     <w:unhideWhenUsed/>
@@ -6349,11 +4758,11 @@
       <w:spacing w:val="10"/>
     </w:rPr>
   </w:style>
-  <w:style w:type="paragraph" w:styleId="Kop6">
+  <w:style w:type="paragraph" w:styleId="Heading6">
     <w:name w:val="heading 6"/>
-    <w:basedOn w:val="Standaard"/>
-    <w:next w:val="Standaard"/>
-    <w:link w:val="Kop6Char"/>
+    <w:basedOn w:val="Normal"/>
+    <w:next w:val="Normal"/>
+    <w:link w:val="Heading6Char"/>
     <w:uiPriority w:val="9"/>
     <w:semiHidden/>
     <w:unhideWhenUsed/>
@@ -6372,11 +4781,11 @@
       <w:spacing w:val="10"/>
     </w:rPr>
   </w:style>
-  <w:style w:type="paragraph" w:styleId="Kop7">
+  <w:style w:type="paragraph" w:styleId="Heading7">
     <w:name w:val="heading 7"/>
-    <w:basedOn w:val="Standaard"/>
-    <w:next w:val="Standaard"/>
-    <w:link w:val="Kop7Char"/>
+    <w:basedOn w:val="Normal"/>
+    <w:next w:val="Normal"/>
+    <w:link w:val="Heading7Char"/>
     <w:uiPriority w:val="9"/>
     <w:semiHidden/>
     <w:unhideWhenUsed/>
@@ -6392,11 +4801,11 @@
       <w:spacing w:val="10"/>
     </w:rPr>
   </w:style>
-  <w:style w:type="paragraph" w:styleId="Kop8">
+  <w:style w:type="paragraph" w:styleId="Heading8">
     <w:name w:val="heading 8"/>
-    <w:basedOn w:val="Standaard"/>
-    <w:next w:val="Standaard"/>
-    <w:link w:val="Kop8Char"/>
+    <w:basedOn w:val="Normal"/>
+    <w:next w:val="Normal"/>
+    <w:link w:val="Heading8Char"/>
     <w:uiPriority w:val="9"/>
     <w:semiHidden/>
     <w:unhideWhenUsed/>
@@ -6413,11 +4822,11 @@
       <w:szCs w:val="18"/>
     </w:rPr>
   </w:style>
-  <w:style w:type="paragraph" w:styleId="Kop9">
+  <w:style w:type="paragraph" w:styleId="Heading9">
     <w:name w:val="heading 9"/>
-    <w:basedOn w:val="Standaard"/>
-    <w:next w:val="Standaard"/>
-    <w:link w:val="Kop9Char"/>
+    <w:basedOn w:val="Normal"/>
+    <w:next w:val="Normal"/>
+    <w:link w:val="Heading9Char"/>
     <w:uiPriority w:val="9"/>
     <w:semiHidden/>
     <w:unhideWhenUsed/>
@@ -6436,13 +4845,13 @@
       <w:szCs w:val="18"/>
     </w:rPr>
   </w:style>
-  <w:style w:type="character" w:default="1" w:styleId="Standaardalinea-lettertype">
+  <w:style w:type="character" w:default="1" w:styleId="DefaultParagraphFont">
     <w:name w:val="Default Paragraph Font"/>
     <w:uiPriority w:val="1"/>
     <w:semiHidden/>
     <w:unhideWhenUsed/>
   </w:style>
-  <w:style w:type="table" w:default="1" w:styleId="Standaardtabel">
+  <w:style w:type="table" w:default="1" w:styleId="TableNormal">
     <w:name w:val="Normal Table"/>
     <w:uiPriority w:val="99"/>
     <w:semiHidden/>
@@ -6457,15 +4866,15 @@
       </w:tblCellMar>
     </w:tblPr>
   </w:style>
-  <w:style w:type="numbering" w:default="1" w:styleId="Geenlijst">
+  <w:style w:type="numbering" w:default="1" w:styleId="NoList">
     <w:name w:val="No List"/>
     <w:uiPriority w:val="99"/>
     <w:semiHidden/>
     <w:unhideWhenUsed/>
   </w:style>
-  <w:style w:type="paragraph" w:styleId="Lijstalinea">
+  <w:style w:type="paragraph" w:styleId="ListParagraph">
     <w:name w:val="List Paragraph"/>
-    <w:basedOn w:val="Standaard"/>
+    <w:basedOn w:val="Normal"/>
     <w:uiPriority w:val="34"/>
     <w:qFormat/>
     <w:rsid w:val="000C0D3C"/>
@@ -6474,10 +4883,10 @@
       <w:contextualSpacing/>
     </w:pPr>
   </w:style>
-  <w:style w:type="character" w:customStyle="1" w:styleId="Kop1Char">
-    <w:name w:val="Kop 1 Char"/>
-    <w:basedOn w:val="Standaardalinea-lettertype"/>
-    <w:link w:val="Kop1"/>
+  <w:style w:type="character" w:customStyle="1" w:styleId="Heading1Char">
+    <w:name w:val="Heading 1 Char"/>
+    <w:basedOn w:val="DefaultParagraphFont"/>
+    <w:link w:val="Heading1"/>
     <w:uiPriority w:val="9"/>
     <w:rsid w:val="007F65CB"/>
     <w:rPr>
@@ -6489,10 +4898,10 @@
       <w:shd w:val="clear" w:color="auto" w:fill="5B9BD5" w:themeFill="accent1"/>
     </w:rPr>
   </w:style>
-  <w:style w:type="paragraph" w:styleId="Kopvaninhoudsopgave">
+  <w:style w:type="paragraph" w:styleId="TOCHeading">
     <w:name w:val="TOC Heading"/>
-    <w:basedOn w:val="Kop1"/>
-    <w:next w:val="Standaard"/>
+    <w:basedOn w:val="Heading1"/>
+    <w:next w:val="Normal"/>
     <w:uiPriority w:val="39"/>
     <w:unhideWhenUsed/>
     <w:qFormat/>
@@ -6501,10 +4910,10 @@
       <w:outlineLvl w:val="9"/>
     </w:pPr>
   </w:style>
-  <w:style w:type="paragraph" w:styleId="Inhopg1">
+  <w:style w:type="paragraph" w:styleId="TOC1">
     <w:name w:val="toc 1"/>
-    <w:basedOn w:val="Standaard"/>
-    <w:next w:val="Standaard"/>
+    <w:basedOn w:val="Normal"/>
+    <w:next w:val="Normal"/>
     <w:autoRedefine/>
     <w:uiPriority w:val="39"/>
     <w:unhideWhenUsed/>
@@ -6521,7 +4930,7 @@
   </w:style>
   <w:style w:type="character" w:styleId="Hyperlink">
     <w:name w:val="Hyperlink"/>
-    <w:basedOn w:val="Standaardalinea-lettertype"/>
+    <w:basedOn w:val="DefaultParagraphFont"/>
     <w:uiPriority w:val="99"/>
     <w:unhideWhenUsed/>
     <w:rsid w:val="000C0D3C"/>
@@ -6530,10 +4939,10 @@
       <w:u w:val="single"/>
     </w:rPr>
   </w:style>
-  <w:style w:type="paragraph" w:styleId="Inhopg2">
+  <w:style w:type="paragraph" w:styleId="TOC2">
     <w:name w:val="toc 2"/>
-    <w:basedOn w:val="Standaard"/>
-    <w:next w:val="Standaard"/>
+    <w:basedOn w:val="Normal"/>
+    <w:next w:val="Normal"/>
     <w:autoRedefine/>
     <w:uiPriority w:val="39"/>
     <w:unhideWhenUsed/>
@@ -6547,10 +4956,10 @@
       <w:smallCaps/>
     </w:rPr>
   </w:style>
-  <w:style w:type="paragraph" w:styleId="Inhopg3">
+  <w:style w:type="paragraph" w:styleId="TOC3">
     <w:name w:val="toc 3"/>
-    <w:basedOn w:val="Standaard"/>
-    <w:next w:val="Standaard"/>
+    <w:basedOn w:val="Normal"/>
+    <w:next w:val="Normal"/>
     <w:autoRedefine/>
     <w:uiPriority w:val="39"/>
     <w:unhideWhenUsed/>
@@ -6565,10 +4974,10 @@
       <w:iCs/>
     </w:rPr>
   </w:style>
-  <w:style w:type="paragraph" w:styleId="Inhopg4">
+  <w:style w:type="paragraph" w:styleId="TOC4">
     <w:name w:val="toc 4"/>
-    <w:basedOn w:val="Standaard"/>
-    <w:next w:val="Standaard"/>
+    <w:basedOn w:val="Normal"/>
+    <w:next w:val="Normal"/>
     <w:autoRedefine/>
     <w:uiPriority w:val="39"/>
     <w:unhideWhenUsed/>
@@ -6583,10 +4992,10 @@
       <w:szCs w:val="18"/>
     </w:rPr>
   </w:style>
-  <w:style w:type="paragraph" w:styleId="Inhopg5">
+  <w:style w:type="paragraph" w:styleId="TOC5">
     <w:name w:val="toc 5"/>
-    <w:basedOn w:val="Standaard"/>
-    <w:next w:val="Standaard"/>
+    <w:basedOn w:val="Normal"/>
+    <w:next w:val="Normal"/>
     <w:autoRedefine/>
     <w:uiPriority w:val="39"/>
     <w:unhideWhenUsed/>
@@ -6601,10 +5010,10 @@
       <w:szCs w:val="18"/>
     </w:rPr>
   </w:style>
-  <w:style w:type="paragraph" w:styleId="Inhopg6">
+  <w:style w:type="paragraph" w:styleId="TOC6">
     <w:name w:val="toc 6"/>
-    <w:basedOn w:val="Standaard"/>
-    <w:next w:val="Standaard"/>
+    <w:basedOn w:val="Normal"/>
+    <w:next w:val="Normal"/>
     <w:autoRedefine/>
     <w:uiPriority w:val="39"/>
     <w:unhideWhenUsed/>
@@ -6619,10 +5028,10 @@
       <w:szCs w:val="18"/>
     </w:rPr>
   </w:style>
-  <w:style w:type="paragraph" w:styleId="Inhopg7">
+  <w:style w:type="paragraph" w:styleId="TOC7">
     <w:name w:val="toc 7"/>
-    <w:basedOn w:val="Standaard"/>
-    <w:next w:val="Standaard"/>
+    <w:basedOn w:val="Normal"/>
+    <w:next w:val="Normal"/>
     <w:autoRedefine/>
     <w:uiPriority w:val="39"/>
     <w:unhideWhenUsed/>
@@ -6637,10 +5046,10 @@
       <w:szCs w:val="18"/>
     </w:rPr>
   </w:style>
-  <w:style w:type="paragraph" w:styleId="Inhopg8">
+  <w:style w:type="paragraph" w:styleId="TOC8">
     <w:name w:val="toc 8"/>
-    <w:basedOn w:val="Standaard"/>
-    <w:next w:val="Standaard"/>
+    <w:basedOn w:val="Normal"/>
+    <w:next w:val="Normal"/>
     <w:autoRedefine/>
     <w:uiPriority w:val="39"/>
     <w:unhideWhenUsed/>
@@ -6655,10 +5064,10 @@
       <w:szCs w:val="18"/>
     </w:rPr>
   </w:style>
-  <w:style w:type="paragraph" w:styleId="Inhopg9">
+  <w:style w:type="paragraph" w:styleId="TOC9">
     <w:name w:val="toc 9"/>
-    <w:basedOn w:val="Standaard"/>
-    <w:next w:val="Standaard"/>
+    <w:basedOn w:val="Normal"/>
+    <w:next w:val="Normal"/>
     <w:autoRedefine/>
     <w:uiPriority w:val="39"/>
     <w:unhideWhenUsed/>
@@ -6673,9 +5082,9 @@
       <w:szCs w:val="18"/>
     </w:rPr>
   </w:style>
-  <w:style w:type="paragraph" w:styleId="Geenafstand">
+  <w:style w:type="paragraph" w:styleId="NoSpacing">
     <w:name w:val="No Spacing"/>
-    <w:link w:val="GeenafstandChar"/>
+    <w:link w:val="NoSpacingChar"/>
     <w:uiPriority w:val="1"/>
     <w:qFormat/>
     <w:rsid w:val="007F65CB"/>
@@ -6683,10 +5092,10 @@
       <w:spacing w:after="0" w:line="240" w:lineRule="auto"/>
     </w:pPr>
   </w:style>
-  <w:style w:type="paragraph" w:styleId="Koptekst">
+  <w:style w:type="paragraph" w:styleId="Header">
     <w:name w:val="header"/>
-    <w:basedOn w:val="Standaard"/>
-    <w:link w:val="KoptekstChar"/>
+    <w:basedOn w:val="Normal"/>
+    <w:link w:val="HeaderChar"/>
     <w:uiPriority w:val="99"/>
     <w:unhideWhenUsed/>
     <w:rsid w:val="007F65CB"/>
@@ -6698,20 +5107,20 @@
       <w:spacing w:after="0" w:line="240" w:lineRule="auto"/>
     </w:pPr>
   </w:style>
-  <w:style w:type="character" w:customStyle="1" w:styleId="KoptekstChar">
-    <w:name w:val="Koptekst Char"/>
-    <w:basedOn w:val="Standaardalinea-lettertype"/>
-    <w:link w:val="Koptekst"/>
+  <w:style w:type="character" w:customStyle="1" w:styleId="HeaderChar">
+    <w:name w:val="Header Char"/>
+    <w:basedOn w:val="DefaultParagraphFont"/>
+    <w:link w:val="Header"/>
     <w:uiPriority w:val="99"/>
     <w:rsid w:val="007F65CB"/>
     <w:rPr>
       <w:lang w:val="en-GB"/>
     </w:rPr>
   </w:style>
-  <w:style w:type="paragraph" w:styleId="Voettekst">
+  <w:style w:type="paragraph" w:styleId="Footer">
     <w:name w:val="footer"/>
-    <w:basedOn w:val="Standaard"/>
-    <w:link w:val="VoettekstChar"/>
+    <w:basedOn w:val="Normal"/>
+    <w:link w:val="FooterChar"/>
     <w:uiPriority w:val="99"/>
     <w:unhideWhenUsed/>
     <w:rsid w:val="007F65CB"/>
@@ -6723,19 +5132,19 @@
       <w:spacing w:after="0" w:line="240" w:lineRule="auto"/>
     </w:pPr>
   </w:style>
-  <w:style w:type="character" w:customStyle="1" w:styleId="VoettekstChar">
-    <w:name w:val="Voettekst Char"/>
-    <w:basedOn w:val="Standaardalinea-lettertype"/>
-    <w:link w:val="Voettekst"/>
+  <w:style w:type="character" w:customStyle="1" w:styleId="FooterChar">
+    <w:name w:val="Footer Char"/>
+    <w:basedOn w:val="DefaultParagraphFont"/>
+    <w:link w:val="Footer"/>
     <w:uiPriority w:val="99"/>
     <w:rsid w:val="007F65CB"/>
     <w:rPr>
       <w:lang w:val="en-GB"/>
     </w:rPr>
   </w:style>
-  <w:style w:type="table" w:styleId="Onopgemaaktetabel3">
+  <w:style w:type="table" w:styleId="PlainTable3">
     <w:name w:val="Plain Table 3"/>
-    <w:basedOn w:val="Standaardtabel"/>
+    <w:basedOn w:val="TableNormal"/>
     <w:uiPriority w:val="43"/>
     <w:rsid w:val="007F65CB"/>
     <w:pPr>
@@ -6744,6 +5153,13 @@
     <w:tblPr>
       <w:tblStyleRowBandSize w:val="1"/>
       <w:tblStyleColBandSize w:val="1"/>
+      <w:tblInd w:w="0" w:type="dxa"/>
+      <w:tblCellMar>
+        <w:top w:w="0" w:type="dxa"/>
+        <w:left w:w="108" w:type="dxa"/>
+        <w:bottom w:w="0" w:type="dxa"/>
+        <w:right w:w="108" w:type="dxa"/>
+      </w:tblCellMar>
     </w:tblPr>
     <w:tblStylePr w:type="firstRow">
       <w:rPr>
@@ -6826,9 +5242,9 @@
       </w:tcPr>
     </w:tblStylePr>
   </w:style>
-  <w:style w:type="table" w:styleId="Onopgemaaktetabel4">
+  <w:style w:type="table" w:styleId="PlainTable4">
     <w:name w:val="Plain Table 4"/>
-    <w:basedOn w:val="Standaardtabel"/>
+    <w:basedOn w:val="TableNormal"/>
     <w:uiPriority w:val="44"/>
     <w:rsid w:val="007F65CB"/>
     <w:pPr>
@@ -6837,6 +5253,13 @@
     <w:tblPr>
       <w:tblStyleRowBandSize w:val="1"/>
       <w:tblStyleColBandSize w:val="1"/>
+      <w:tblInd w:w="0" w:type="dxa"/>
+      <w:tblCellMar>
+        <w:top w:w="0" w:type="dxa"/>
+        <w:left w:w="108" w:type="dxa"/>
+        <w:bottom w:w="0" w:type="dxa"/>
+        <w:right w:w="108" w:type="dxa"/>
+      </w:tblCellMar>
     </w:tblPr>
     <w:tblStylePr w:type="firstRow">
       <w:rPr>
@@ -6875,15 +5298,16 @@
       </w:tcPr>
     </w:tblStylePr>
   </w:style>
-  <w:style w:type="table" w:styleId="Tabelraster">
+  <w:style w:type="table" w:styleId="TableGrid">
     <w:name w:val="Table Grid"/>
-    <w:basedOn w:val="Standaardtabel"/>
+    <w:basedOn w:val="TableNormal"/>
     <w:uiPriority w:val="39"/>
     <w:rsid w:val="007F65CB"/>
     <w:pPr>
       <w:spacing w:after="0" w:line="240" w:lineRule="auto"/>
     </w:pPr>
     <w:tblPr>
+      <w:tblInd w:w="0" w:type="dxa"/>
       <w:tblBorders>
         <w:top w:val="single" w:sz="4" w:space="0" w:color="auto"/>
         <w:left w:val="single" w:sz="4" w:space="0" w:color="auto"/>
@@ -6892,11 +5316,17 @@
         <w:insideH w:val="single" w:sz="4" w:space="0" w:color="auto"/>
         <w:insideV w:val="single" w:sz="4" w:space="0" w:color="auto"/>
       </w:tblBorders>
+      <w:tblCellMar>
+        <w:top w:w="0" w:type="dxa"/>
+        <w:left w:w="108" w:type="dxa"/>
+        <w:bottom w:w="0" w:type="dxa"/>
+        <w:right w:w="108" w:type="dxa"/>
+      </w:tblCellMar>
     </w:tblPr>
   </w:style>
-  <w:style w:type="table" w:styleId="Rastertabel5donker-Accent5">
+  <w:style w:type="table" w:styleId="GridTable5Dark-Accent5">
     <w:name w:val="Grid Table 5 Dark Accent 5"/>
-    <w:basedOn w:val="Standaardtabel"/>
+    <w:basedOn w:val="TableNormal"/>
     <w:uiPriority w:val="50"/>
     <w:rsid w:val="007F65CB"/>
     <w:pPr>
@@ -6905,6 +5335,13 @@
     <w:tblPr>
       <w:tblStyleRowBandSize w:val="1"/>
       <w:tblStyleColBandSize w:val="1"/>
+      <w:tblInd w:w="0" w:type="dxa"/>
+      <w:tblCellMar>
+        <w:top w:w="0" w:type="dxa"/>
+        <w:left w:w="108" w:type="dxa"/>
+        <w:bottom w:w="0" w:type="dxa"/>
+        <w:right w:w="108" w:type="dxa"/>
+      </w:tblCellMar>
     </w:tblPr>
     <w:tcPr>
       <w:shd w:val="clear" w:color="auto" w:fill="D9E2F3" w:themeFill="accent5" w:themeFillTint="33"/>
@@ -6992,10 +5429,10 @@
       </w:tcPr>
     </w:tblStylePr>
   </w:style>
-  <w:style w:type="character" w:customStyle="1" w:styleId="Kop2Char">
-    <w:name w:val="Kop 2 Char"/>
-    <w:basedOn w:val="Standaardalinea-lettertype"/>
-    <w:link w:val="Kop2"/>
+  <w:style w:type="character" w:customStyle="1" w:styleId="Heading2Char">
+    <w:name w:val="Heading 2 Char"/>
+    <w:basedOn w:val="DefaultParagraphFont"/>
+    <w:link w:val="Heading2"/>
     <w:uiPriority w:val="9"/>
     <w:semiHidden/>
     <w:rsid w:val="007F65CB"/>
@@ -7005,10 +5442,10 @@
       <w:shd w:val="clear" w:color="auto" w:fill="DEEAF6" w:themeFill="accent1" w:themeFillTint="33"/>
     </w:rPr>
   </w:style>
-  <w:style w:type="character" w:customStyle="1" w:styleId="Kop3Char">
-    <w:name w:val="Kop 3 Char"/>
-    <w:basedOn w:val="Standaardalinea-lettertype"/>
-    <w:link w:val="Kop3"/>
+  <w:style w:type="character" w:customStyle="1" w:styleId="Heading3Char">
+    <w:name w:val="Heading 3 Char"/>
+    <w:basedOn w:val="DefaultParagraphFont"/>
+    <w:link w:val="Heading3"/>
     <w:uiPriority w:val="9"/>
     <w:semiHidden/>
     <w:rsid w:val="007F65CB"/>
@@ -7018,10 +5455,10 @@
       <w:spacing w:val="15"/>
     </w:rPr>
   </w:style>
-  <w:style w:type="character" w:customStyle="1" w:styleId="Kop4Char">
-    <w:name w:val="Kop 4 Char"/>
-    <w:basedOn w:val="Standaardalinea-lettertype"/>
-    <w:link w:val="Kop4"/>
+  <w:style w:type="character" w:customStyle="1" w:styleId="Heading4Char">
+    <w:name w:val="Heading 4 Char"/>
+    <w:basedOn w:val="DefaultParagraphFont"/>
+    <w:link w:val="Heading4"/>
     <w:uiPriority w:val="9"/>
     <w:semiHidden/>
     <w:rsid w:val="007F65CB"/>
@@ -7031,10 +5468,10 @@
       <w:spacing w:val="10"/>
     </w:rPr>
   </w:style>
-  <w:style w:type="character" w:customStyle="1" w:styleId="Kop5Char">
-    <w:name w:val="Kop 5 Char"/>
-    <w:basedOn w:val="Standaardalinea-lettertype"/>
-    <w:link w:val="Kop5"/>
+  <w:style w:type="character" w:customStyle="1" w:styleId="Heading5Char">
+    <w:name w:val="Heading 5 Char"/>
+    <w:basedOn w:val="DefaultParagraphFont"/>
+    <w:link w:val="Heading5"/>
     <w:uiPriority w:val="9"/>
     <w:semiHidden/>
     <w:rsid w:val="007F65CB"/>
@@ -7044,10 +5481,10 @@
       <w:spacing w:val="10"/>
     </w:rPr>
   </w:style>
-  <w:style w:type="character" w:customStyle="1" w:styleId="Kop6Char">
-    <w:name w:val="Kop 6 Char"/>
-    <w:basedOn w:val="Standaardalinea-lettertype"/>
-    <w:link w:val="Kop6"/>
+  <w:style w:type="character" w:customStyle="1" w:styleId="Heading6Char">
+    <w:name w:val="Heading 6 Char"/>
+    <w:basedOn w:val="DefaultParagraphFont"/>
+    <w:link w:val="Heading6"/>
     <w:uiPriority w:val="9"/>
     <w:semiHidden/>
     <w:rsid w:val="007F65CB"/>
@@ -7057,10 +5494,10 @@
       <w:spacing w:val="10"/>
     </w:rPr>
   </w:style>
-  <w:style w:type="character" w:customStyle="1" w:styleId="Kop7Char">
-    <w:name w:val="Kop 7 Char"/>
-    <w:basedOn w:val="Standaardalinea-lettertype"/>
-    <w:link w:val="Kop7"/>
+  <w:style w:type="character" w:customStyle="1" w:styleId="Heading7Char">
+    <w:name w:val="Heading 7 Char"/>
+    <w:basedOn w:val="DefaultParagraphFont"/>
+    <w:link w:val="Heading7"/>
     <w:uiPriority w:val="9"/>
     <w:semiHidden/>
     <w:rsid w:val="007F65CB"/>
@@ -7070,10 +5507,10 @@
       <w:spacing w:val="10"/>
     </w:rPr>
   </w:style>
-  <w:style w:type="character" w:customStyle="1" w:styleId="Kop8Char">
-    <w:name w:val="Kop 8 Char"/>
-    <w:basedOn w:val="Standaardalinea-lettertype"/>
-    <w:link w:val="Kop8"/>
+  <w:style w:type="character" w:customStyle="1" w:styleId="Heading8Char">
+    <w:name w:val="Heading 8 Char"/>
+    <w:basedOn w:val="DefaultParagraphFont"/>
+    <w:link w:val="Heading8"/>
     <w:uiPriority w:val="9"/>
     <w:semiHidden/>
     <w:rsid w:val="007F65CB"/>
@@ -7084,10 +5521,10 @@
       <w:szCs w:val="18"/>
     </w:rPr>
   </w:style>
-  <w:style w:type="character" w:customStyle="1" w:styleId="Kop9Char">
-    <w:name w:val="Kop 9 Char"/>
-    <w:basedOn w:val="Standaardalinea-lettertype"/>
-    <w:link w:val="Kop9"/>
+  <w:style w:type="character" w:customStyle="1" w:styleId="Heading9Char">
+    <w:name w:val="Heading 9 Char"/>
+    <w:basedOn w:val="DefaultParagraphFont"/>
+    <w:link w:val="Heading9"/>
     <w:uiPriority w:val="9"/>
     <w:semiHidden/>
     <w:rsid w:val="007F65CB"/>
@@ -7100,10 +5537,10 @@
       <w:szCs w:val="18"/>
     </w:rPr>
   </w:style>
-  <w:style w:type="paragraph" w:styleId="Bijschrift">
+  <w:style w:type="paragraph" w:styleId="Caption">
     <w:name w:val="caption"/>
-    <w:basedOn w:val="Standaard"/>
-    <w:next w:val="Standaard"/>
+    <w:basedOn w:val="Normal"/>
+    <w:next w:val="Normal"/>
     <w:uiPriority w:val="35"/>
     <w:semiHidden/>
     <w:unhideWhenUsed/>
@@ -7117,11 +5554,11 @@
       <w:szCs w:val="16"/>
     </w:rPr>
   </w:style>
-  <w:style w:type="paragraph" w:styleId="Titel">
+  <w:style w:type="paragraph" w:styleId="Title">
     <w:name w:val="Title"/>
-    <w:basedOn w:val="Standaard"/>
-    <w:next w:val="Standaard"/>
-    <w:link w:val="TitelChar"/>
+    <w:basedOn w:val="Normal"/>
+    <w:next w:val="Normal"/>
+    <w:link w:val="TitleChar"/>
     <w:uiPriority w:val="10"/>
     <w:qFormat/>
     <w:rsid w:val="007F65CB"/>
@@ -7137,10 +5574,10 @@
       <w:szCs w:val="52"/>
     </w:rPr>
   </w:style>
-  <w:style w:type="character" w:customStyle="1" w:styleId="TitelChar">
-    <w:name w:val="Titel Char"/>
-    <w:basedOn w:val="Standaardalinea-lettertype"/>
-    <w:link w:val="Titel"/>
+  <w:style w:type="character" w:customStyle="1" w:styleId="TitleChar">
+    <w:name w:val="Title Char"/>
+    <w:basedOn w:val="DefaultParagraphFont"/>
+    <w:link w:val="Title"/>
     <w:uiPriority w:val="10"/>
     <w:rsid w:val="007F65CB"/>
     <w:rPr>
@@ -7152,11 +5589,11 @@
       <w:szCs w:val="52"/>
     </w:rPr>
   </w:style>
-  <w:style w:type="paragraph" w:styleId="Ondertitel">
+  <w:style w:type="paragraph" w:styleId="Subtitle">
     <w:name w:val="Subtitle"/>
-    <w:basedOn w:val="Standaard"/>
-    <w:next w:val="Standaard"/>
-    <w:link w:val="OndertitelChar"/>
+    <w:basedOn w:val="Normal"/>
+    <w:next w:val="Normal"/>
+    <w:link w:val="SubtitleChar"/>
     <w:uiPriority w:val="11"/>
     <w:qFormat/>
     <w:rsid w:val="007F65CB"/>
@@ -7171,10 +5608,10 @@
       <w:szCs w:val="21"/>
     </w:rPr>
   </w:style>
-  <w:style w:type="character" w:customStyle="1" w:styleId="OndertitelChar">
-    <w:name w:val="Ondertitel Char"/>
-    <w:basedOn w:val="Standaardalinea-lettertype"/>
-    <w:link w:val="Ondertitel"/>
+  <w:style w:type="character" w:customStyle="1" w:styleId="SubtitleChar">
+    <w:name w:val="Subtitle Char"/>
+    <w:basedOn w:val="DefaultParagraphFont"/>
+    <w:link w:val="Subtitle"/>
     <w:uiPriority w:val="11"/>
     <w:rsid w:val="007F65CB"/>
     <w:rPr>
@@ -7185,7 +5622,7 @@
       <w:szCs w:val="21"/>
     </w:rPr>
   </w:style>
-  <w:style w:type="character" w:styleId="Zwaar">
+  <w:style w:type="character" w:styleId="Strong">
     <w:name w:val="Strong"/>
     <w:uiPriority w:val="22"/>
     <w:qFormat/>
@@ -7195,7 +5632,7 @@
       <w:bCs/>
     </w:rPr>
   </w:style>
-  <w:style w:type="character" w:styleId="Nadruk">
+  <w:style w:type="character" w:styleId="Emphasis">
     <w:name w:val="Emphasis"/>
     <w:uiPriority w:val="20"/>
     <w:qFormat/>
@@ -7206,11 +5643,11 @@
       <w:spacing w:val="5"/>
     </w:rPr>
   </w:style>
-  <w:style w:type="paragraph" w:styleId="Citaat">
+  <w:style w:type="paragraph" w:styleId="Quote">
     <w:name w:val="Quote"/>
-    <w:basedOn w:val="Standaard"/>
-    <w:next w:val="Standaard"/>
-    <w:link w:val="CitaatChar"/>
+    <w:basedOn w:val="Normal"/>
+    <w:next w:val="Normal"/>
+    <w:link w:val="QuoteChar"/>
     <w:uiPriority w:val="29"/>
     <w:qFormat/>
     <w:rsid w:val="007F65CB"/>
@@ -7221,10 +5658,10 @@
       <w:szCs w:val="24"/>
     </w:rPr>
   </w:style>
-  <w:style w:type="character" w:customStyle="1" w:styleId="CitaatChar">
-    <w:name w:val="Citaat Char"/>
-    <w:basedOn w:val="Standaardalinea-lettertype"/>
-    <w:link w:val="Citaat"/>
+  <w:style w:type="character" w:customStyle="1" w:styleId="QuoteChar">
+    <w:name w:val="Quote Char"/>
+    <w:basedOn w:val="DefaultParagraphFont"/>
+    <w:link w:val="Quote"/>
     <w:uiPriority w:val="29"/>
     <w:rsid w:val="007F65CB"/>
     <w:rPr>
@@ -7234,11 +5671,11 @@
       <w:szCs w:val="24"/>
     </w:rPr>
   </w:style>
-  <w:style w:type="paragraph" w:styleId="Duidelijkcitaat">
+  <w:style w:type="paragraph" w:styleId="IntenseQuote">
     <w:name w:val="Intense Quote"/>
-    <w:basedOn w:val="Standaard"/>
-    <w:next w:val="Standaard"/>
-    <w:link w:val="DuidelijkcitaatChar"/>
+    <w:basedOn w:val="Normal"/>
+    <w:next w:val="Normal"/>
+    <w:link w:val="IntenseQuoteChar"/>
     <w:uiPriority w:val="30"/>
     <w:qFormat/>
     <w:rsid w:val="007F65CB"/>
@@ -7253,10 +5690,10 @@
       <w:szCs w:val="24"/>
     </w:rPr>
   </w:style>
-  <w:style w:type="character" w:customStyle="1" w:styleId="DuidelijkcitaatChar">
-    <w:name w:val="Duidelijk citaat Char"/>
-    <w:basedOn w:val="Standaardalinea-lettertype"/>
-    <w:link w:val="Duidelijkcitaat"/>
+  <w:style w:type="character" w:customStyle="1" w:styleId="IntenseQuoteChar">
+    <w:name w:val="Intense Quote Char"/>
+    <w:basedOn w:val="DefaultParagraphFont"/>
+    <w:link w:val="IntenseQuote"/>
     <w:uiPriority w:val="30"/>
     <w:rsid w:val="007F65CB"/>
     <w:rPr>
@@ -7265,7 +5702,7 @@
       <w:szCs w:val="24"/>
     </w:rPr>
   </w:style>
-  <w:style w:type="character" w:styleId="Subtielebenadrukking">
+  <w:style w:type="character" w:styleId="SubtleEmphasis">
     <w:name w:val="Subtle Emphasis"/>
     <w:uiPriority w:val="19"/>
     <w:qFormat/>
@@ -7276,7 +5713,7 @@
       <w:color w:val="1F4D78" w:themeColor="accent1" w:themeShade="7F"/>
     </w:rPr>
   </w:style>
-  <w:style w:type="character" w:styleId="Intensievebenadrukking">
+  <w:style w:type="character" w:styleId="IntenseEmphasis">
     <w:name w:val="Intense Emphasis"/>
     <w:uiPriority w:val="21"/>
     <w:qFormat/>
@@ -7289,7 +5726,7 @@
       <w:spacing w:val="10"/>
     </w:rPr>
   </w:style>
-  <w:style w:type="character" w:styleId="Subtieleverwijzing">
+  <w:style w:type="character" w:styleId="SubtleReference">
     <w:name w:val="Subtle Reference"/>
     <w:uiPriority w:val="31"/>
     <w:qFormat/>
@@ -7300,7 +5737,7 @@
       <w:color w:val="5B9BD5" w:themeColor="accent1"/>
     </w:rPr>
   </w:style>
-  <w:style w:type="character" w:styleId="Intensieveverwijzing">
+  <w:style w:type="character" w:styleId="IntenseReference">
     <w:name w:val="Intense Reference"/>
     <w:uiPriority w:val="32"/>
     <w:qFormat/>
@@ -7314,7 +5751,7 @@
       <w:color w:val="5B9BD5" w:themeColor="accent1"/>
     </w:rPr>
   </w:style>
-  <w:style w:type="character" w:styleId="Titelvanboek">
+  <w:style w:type="character" w:styleId="BookTitle">
     <w:name w:val="Book Title"/>
     <w:uiPriority w:val="33"/>
     <w:qFormat/>
@@ -7327,10 +5764,10 @@
       <w:spacing w:val="0"/>
     </w:rPr>
   </w:style>
-  <w:style w:type="paragraph" w:styleId="Voetnoottekst">
+  <w:style w:type="paragraph" w:styleId="FootnoteText">
     <w:name w:val="footnote text"/>
-    <w:basedOn w:val="Standaard"/>
-    <w:link w:val="VoetnoottekstChar"/>
+    <w:basedOn w:val="Normal"/>
+    <w:link w:val="FootnoteTextChar"/>
     <w:uiPriority w:val="99"/>
     <w:semiHidden/>
     <w:unhideWhenUsed/>
@@ -7339,17 +5776,17 @@
       <w:spacing w:before="0" w:after="0" w:line="240" w:lineRule="auto"/>
     </w:pPr>
   </w:style>
-  <w:style w:type="character" w:customStyle="1" w:styleId="VoetnoottekstChar">
-    <w:name w:val="Voetnoottekst Char"/>
-    <w:basedOn w:val="Standaardalinea-lettertype"/>
-    <w:link w:val="Voetnoottekst"/>
+  <w:style w:type="character" w:customStyle="1" w:styleId="FootnoteTextChar">
+    <w:name w:val="Footnote Text Char"/>
+    <w:basedOn w:val="DefaultParagraphFont"/>
+    <w:link w:val="FootnoteText"/>
     <w:uiPriority w:val="99"/>
     <w:semiHidden/>
     <w:rsid w:val="00D85789"/>
   </w:style>
-  <w:style w:type="character" w:styleId="Voetnootmarkering">
+  <w:style w:type="character" w:styleId="FootnoteReference">
     <w:name w:val="footnote reference"/>
-    <w:basedOn w:val="Standaardalinea-lettertype"/>
+    <w:basedOn w:val="DefaultParagraphFont"/>
     <w:uiPriority w:val="99"/>
     <w:semiHidden/>
     <w:unhideWhenUsed/>
@@ -7358,16 +5795,16 @@
       <w:vertAlign w:val="superscript"/>
     </w:rPr>
   </w:style>
-  <w:style w:type="character" w:customStyle="1" w:styleId="GeenafstandChar">
-    <w:name w:val="Geen afstand Char"/>
-    <w:basedOn w:val="Standaardalinea-lettertype"/>
-    <w:link w:val="Geenafstand"/>
+  <w:style w:type="character" w:customStyle="1" w:styleId="NoSpacingChar">
+    <w:name w:val="No Spacing Char"/>
+    <w:basedOn w:val="DefaultParagraphFont"/>
+    <w:link w:val="NoSpacing"/>
     <w:uiPriority w:val="1"/>
     <w:rsid w:val="00BA3F1E"/>
   </w:style>
-  <w:style w:type="character" w:styleId="Tekstvantijdelijkeaanduiding">
+  <w:style w:type="character" w:styleId="PlaceholderText">
     <w:name w:val="Placeholder Text"/>
-    <w:basedOn w:val="Standaardalinea-lettertype"/>
+    <w:basedOn w:val="DefaultParagraphFont"/>
     <w:uiPriority w:val="99"/>
     <w:semiHidden/>
     <w:rsid w:val="00DE3EB9"/>
@@ -7375,9 +5812,9 @@
       <w:color w:val="808080"/>
     </w:rPr>
   </w:style>
-  <w:style w:type="paragraph" w:styleId="Normaalweb">
+  <w:style w:type="paragraph" w:styleId="NormalWeb">
     <w:name w:val="Normal (Web)"/>
-    <w:basedOn w:val="Standaard"/>
+    <w:basedOn w:val="Normal"/>
     <w:uiPriority w:val="99"/>
     <w:unhideWhenUsed/>
     <w:rsid w:val="001C4E96"/>
@@ -7390,9 +5827,9 @@
       <w:szCs w:val="24"/>
     </w:rPr>
   </w:style>
-  <w:style w:type="character" w:customStyle="1" w:styleId="Onopgelostemelding1">
-    <w:name w:val="Onopgeloste melding1"/>
-    <w:basedOn w:val="Standaardalinea-lettertype"/>
+  <w:style w:type="character" w:customStyle="1" w:styleId="UnresolvedMention">
+    <w:name w:val="Unresolved Mention"/>
+    <w:basedOn w:val="DefaultParagraphFont"/>
     <w:uiPriority w:val="99"/>
     <w:semiHidden/>
     <w:unhideWhenUsed/>
@@ -7406,7 +5843,7 @@
 </file>
 
 <file path=word/glossary/document.xml><?xml version="1.0" encoding="utf-8"?>
-<w:glossaryDocument xmlns:wpc="http://schemas.microsoft.com/office/word/2010/wordprocessingCanvas" xmlns:cx="http://schemas.microsoft.com/office/drawing/2014/chartex" xmlns:cx1="http://schemas.microsoft.com/office/drawing/2015/9/8/chartex" xmlns:cx2="http://schemas.microsoft.com/office/drawing/2015/10/21/chartex" xmlns:cx3="http://schemas.microsoft.com/office/drawing/2016/5/9/chartex" xmlns:cx4="http://schemas.microsoft.com/office/drawing/2016/5/10/chartex" xmlns:cx5="http://schemas.microsoft.com/office/drawing/2016/5/11/chartex" xmlns:cx6="http://schemas.microsoft.com/office/drawing/2016/5/12/chartex" xmlns:cx7="http://schemas.microsoft.com/office/drawing/2016/5/13/chartex" xmlns:cx8="http://schemas.microsoft.com/office/drawing/2016/5/14/chartex" xmlns:mc="http://schemas.openxmlformats.org/markup-compatibility/2006" xmlns:aink="http://schemas.microsoft.com/office/drawing/2016/ink" xmlns:am3d="http://schemas.microsoft.com/office/drawing/2017/model3d" xmlns:o="urn:schemas-microsoft-com:office:office" xmlns:r="http://schemas.openxmlformats.org/officeDocument/2006/relationships" xmlns:m="http://schemas.openxmlformats.org/officeDocument/2006/math" xmlns:v="urn:schemas-microsoft-com:vml" xmlns:wp14="http://schemas.microsoft.com/office/word/2010/wordprocessingDrawing" xmlns:wp="http://schemas.openxmlformats.org/drawingml/2006/wordprocessingDrawing" xmlns:w10="urn:schemas-microsoft-com:office:word" xmlns:w="http://schemas.openxmlformats.org/wordprocessingml/2006/main" xmlns:w14="http://schemas.microsoft.com/office/word/2010/wordml" xmlns:w15="http://schemas.microsoft.com/office/word/2012/wordml" xmlns:w16cid="http://schemas.microsoft.com/office/word/2016/wordml/cid" xmlns:w16se="http://schemas.microsoft.com/office/word/2015/wordml/symex" xmlns:wpg="http://schemas.microsoft.com/office/word/2010/wordprocessingGroup" xmlns:wpi="http://schemas.microsoft.com/office/word/2010/wordprocessingInk" xmlns:wne="http://schemas.microsoft.com/office/word/2006/wordml" xmlns:wps="http://schemas.microsoft.com/office/word/2010/wordprocessingShape" mc:Ignorable="w14 w15 w16se w16cid wp14">
+<w:glossaryDocument xmlns:wpc="http://schemas.microsoft.com/office/word/2010/wordprocessingCanvas" xmlns:mo="http://schemas.microsoft.com/office/mac/office/2008/main" xmlns:mc="http://schemas.openxmlformats.org/markup-compatibility/2006" xmlns:mv="urn:schemas-microsoft-com:mac:vml" xmlns:o="urn:schemas-microsoft-com:office:office" xmlns:r="http://schemas.openxmlformats.org/officeDocument/2006/relationships" xmlns:m="http://schemas.openxmlformats.org/officeDocument/2006/math" xmlns:v="urn:schemas-microsoft-com:vml" xmlns:wp14="http://schemas.microsoft.com/office/word/2010/wordprocessingDrawing" xmlns:wp="http://schemas.openxmlformats.org/drawingml/2006/wordprocessingDrawing" xmlns:w10="urn:schemas-microsoft-com:office:word" xmlns:w="http://schemas.openxmlformats.org/wordprocessingml/2006/main" xmlns:w14="http://schemas.microsoft.com/office/word/2010/wordml" xmlns:w15="http://schemas.microsoft.com/office/word/2012/wordml" xmlns:wpg="http://schemas.microsoft.com/office/word/2010/wordprocessingGroup" xmlns:wpi="http://schemas.microsoft.com/office/word/2010/wordprocessingInk" xmlns:wne="http://schemas.microsoft.com/office/word/2006/wordml" xmlns:wps="http://schemas.microsoft.com/office/word/2010/wordprocessingShape" mc:Ignorable="w14 w15 wp14">
   <w:docParts>
     <w:docPart>
       <w:docPartPr>
@@ -7427,7 +5864,7 @@
         <w:p>
           <w:r>
             <w:rPr>
-              <w:rStyle w:val="Tekstvantijdelijkeaanduiding"/>
+              <w:rStyle w:val="PlaceholderText"/>
             </w:rPr>
             <w:t>[Publicatiedatum]</w:t>
           </w:r>
@@ -7439,20 +5876,20 @@
 </file>
 
 <file path=word/glossary/fontTable.xml><?xml version="1.0" encoding="utf-8"?>
-<w:fonts xmlns:mc="http://schemas.openxmlformats.org/markup-compatibility/2006" xmlns:r="http://schemas.openxmlformats.org/officeDocument/2006/relationships" xmlns:w="http://schemas.openxmlformats.org/wordprocessingml/2006/main" xmlns:w14="http://schemas.microsoft.com/office/word/2010/wordml" xmlns:w15="http://schemas.microsoft.com/office/word/2012/wordml" xmlns:w16cid="http://schemas.microsoft.com/office/word/2016/wordml/cid" xmlns:w16se="http://schemas.microsoft.com/office/word/2015/wordml/symex" mc:Ignorable="w14 w15 w16se w16cid">
+<w:fonts xmlns:mc="http://schemas.openxmlformats.org/markup-compatibility/2006" xmlns:r="http://schemas.openxmlformats.org/officeDocument/2006/relationships" xmlns:w="http://schemas.openxmlformats.org/wordprocessingml/2006/main" xmlns:w14="http://schemas.microsoft.com/office/word/2010/wordml" xmlns:w15="http://schemas.microsoft.com/office/word/2012/wordml" mc:Ignorable="w14 w15">
   <w:font w:name="Courier New">
     <w:panose1 w:val="02070309020205020404"/>
     <w:charset w:val="00"/>
-    <w:family w:val="modern"/>
+    <w:family w:val="roman"/>
     <w:pitch w:val="fixed"/>
-    <w:sig w:usb0="E0002EFF" w:usb1="C0007843" w:usb2="00000009" w:usb3="00000000" w:csb0="000001FF" w:csb1="00000000"/>
+    <w:sig w:usb0="E0002AFF" w:usb1="C0007843" w:usb2="00000009" w:usb3="00000000" w:csb0="000001FF" w:csb1="00000000"/>
   </w:font>
   <w:font w:name="Times New Roman">
     <w:panose1 w:val="02020603050405020304"/>
     <w:charset w:val="00"/>
     <w:family w:val="roman"/>
     <w:pitch w:val="variable"/>
-    <w:sig w:usb0="E0002EFF" w:usb1="C000785B" w:usb2="00000009" w:usb3="00000000" w:csb0="000001FF" w:csb1="00000000"/>
+    <w:sig w:usb0="E0002AEF" w:usb1="C0007841" w:usb2="00000009" w:usb3="00000000" w:csb0="000001FF" w:csb1="00000000"/>
   </w:font>
   <w:font w:name="Wingdings">
     <w:panose1 w:val="05000000000000000000"/>
@@ -7464,7 +5901,7 @@
   <w:font w:name="Symbol">
     <w:panose1 w:val="05050102010706020507"/>
     <w:charset w:val="02"/>
-    <w:family w:val="roman"/>
+    <w:family w:val="auto"/>
     <w:pitch w:val="variable"/>
     <w:sig w:usb0="00000000" w:usb1="10000000" w:usb2="00000000" w:usb3="00000000" w:csb0="80000000" w:csb1="00000000"/>
   </w:font>
@@ -7473,21 +5910,21 @@
     <w:charset w:val="00"/>
     <w:family w:val="swiss"/>
     <w:pitch w:val="variable"/>
-    <w:sig w:usb0="E0002AFF" w:usb1="C000247B" w:usb2="00000009" w:usb3="00000000" w:csb0="000001FF" w:csb1="00000000"/>
+    <w:sig w:usb0="E00002FF" w:usb1="4000ACFF" w:usb2="00000001" w:usb3="00000000" w:csb0="0000019F" w:csb1="00000000"/>
   </w:font>
   <w:font w:name="Arial">
     <w:panose1 w:val="020B0604020202020204"/>
     <w:charset w:val="00"/>
     <w:family w:val="swiss"/>
     <w:pitch w:val="variable"/>
-    <w:sig w:usb0="E0002EFF" w:usb1="C0007843" w:usb2="00000009" w:usb3="00000000" w:csb0="000001FF" w:csb1="00000000"/>
+    <w:sig w:usb0="E0002AFF" w:usb1="C0007843" w:usb2="00000009" w:usb3="00000000" w:csb0="000001FF" w:csb1="00000000"/>
   </w:font>
   <w:font w:name="Calibri Light">
     <w:panose1 w:val="020F0302020204030204"/>
     <w:charset w:val="00"/>
     <w:family w:val="swiss"/>
     <w:pitch w:val="variable"/>
-    <w:sig w:usb0="E0002AFF" w:usb1="C000247B" w:usb2="00000009" w:usb3="00000000" w:csb0="000001FF" w:csb1="00000000"/>
+    <w:sig w:usb0="A00002EF" w:usb1="4000207B" w:usb2="00000000" w:usb3="00000000" w:csb0="0000019F" w:csb1="00000000"/>
   </w:font>
   <w:font w:name="Palatino Linotype">
     <w:panose1 w:val="02040502050505030304"/>
@@ -7500,7 +5937,7 @@
 </file>
 
 <file path=word/glossary/settings.xml><?xml version="1.0" encoding="utf-8"?>
-<w:settings xmlns:mc="http://schemas.openxmlformats.org/markup-compatibility/2006" xmlns:o="urn:schemas-microsoft-com:office:office" xmlns:r="http://schemas.openxmlformats.org/officeDocument/2006/relationships" xmlns:m="http://schemas.openxmlformats.org/officeDocument/2006/math" xmlns:v="urn:schemas-microsoft-com:vml" xmlns:w10="urn:schemas-microsoft-com:office:word" xmlns:w="http://schemas.openxmlformats.org/wordprocessingml/2006/main" xmlns:w14="http://schemas.microsoft.com/office/word/2010/wordml" xmlns:w15="http://schemas.microsoft.com/office/word/2012/wordml" xmlns:w16cid="http://schemas.microsoft.com/office/word/2016/wordml/cid" xmlns:w16se="http://schemas.microsoft.com/office/word/2015/wordml/symex" xmlns:sl="http://schemas.openxmlformats.org/schemaLibrary/2006/main" mc:Ignorable="w14 w15 w16se w16cid">
+<w:settings xmlns:mc="http://schemas.openxmlformats.org/markup-compatibility/2006" xmlns:o="urn:schemas-microsoft-com:office:office" xmlns:r="http://schemas.openxmlformats.org/officeDocument/2006/relationships" xmlns:m="http://schemas.openxmlformats.org/officeDocument/2006/math" xmlns:v="urn:schemas-microsoft-com:vml" xmlns:w10="urn:schemas-microsoft-com:office:word" xmlns:w="http://schemas.openxmlformats.org/wordprocessingml/2006/main" xmlns:w14="http://schemas.microsoft.com/office/word/2010/wordml" xmlns:w15="http://schemas.microsoft.com/office/word/2012/wordml" xmlns:sl="http://schemas.openxmlformats.org/schemaLibrary/2006/main" mc:Ignorable="w14 w15">
   <w:view w:val="normal"/>
   <w:defaultTabStop w:val="708"/>
   <w:hyphenationZone w:val="425"/>
@@ -7512,16 +5949,12 @@
     <w:compatSetting w:name="enableOpenTypeFeatures" w:uri="http://schemas.microsoft.com/office/word" w:val="1"/>
     <w:compatSetting w:name="doNotFlipMirrorIndents" w:uri="http://schemas.microsoft.com/office/word" w:val="1"/>
     <w:compatSetting w:name="differentiateMultirowTableHeaders" w:uri="http://schemas.microsoft.com/office/word" w:val="1"/>
-    <w:compatSetting w:name="useWord2013TrackBottomHyphenation" w:uri="http://schemas.microsoft.com/office/word" w:val="1"/>
   </w:compat>
   <w:rsids>
     <w:rsidRoot w:val="000C6519"/>
     <w:rsid w:val="00074631"/>
     <w:rsid w:val="000C287F"/>
     <w:rsid w:val="000C6519"/>
-    <w:rsid w:val="00273766"/>
-    <w:rsid w:val="0030001F"/>
-    <w:rsid w:val="0035554B"/>
     <w:rsid w:val="00361192"/>
     <w:rsid w:val="003D3F5E"/>
     <w:rsid w:val="0040096B"/>
@@ -7536,8 +5969,6 @@
     <w:rsid w:val="00CC3636"/>
     <w:rsid w:val="00CC5440"/>
     <w:rsid w:val="00D11CC3"/>
-    <w:rsid w:val="00E01752"/>
-    <w:rsid w:val="00EB70F8"/>
     <w:rsid w:val="00F40987"/>
     <w:rsid w:val="00FE66C0"/>
   </w:rsids>
@@ -7557,13 +5988,13 @@
   <w:themeFontLang w:val="nl-NL"/>
   <w:clrSchemeMapping w:bg1="light1" w:t1="dark1" w:bg2="light2" w:t2="dark2" w:accent1="accent1" w:accent2="accent2" w:accent3="accent3" w:accent4="accent4" w:accent5="accent5" w:accent6="accent6" w:hyperlink="hyperlink" w:followedHyperlink="followedHyperlink"/>
   <w:decimalSymbol w:val=","/>
-  <w:listSeparator w:val=";"/>
+  <w:listSeparator w:val=","/>
   <w15:chartTrackingRefBased/>
 </w:settings>
 </file>
 
 <file path=word/glossary/styles.xml><?xml version="1.0" encoding="utf-8"?>
-<w:styles xmlns:mc="http://schemas.openxmlformats.org/markup-compatibility/2006" xmlns:r="http://schemas.openxmlformats.org/officeDocument/2006/relationships" xmlns:w="http://schemas.openxmlformats.org/wordprocessingml/2006/main" xmlns:w14="http://schemas.microsoft.com/office/word/2010/wordml" xmlns:w15="http://schemas.microsoft.com/office/word/2012/wordml" xmlns:w16cid="http://schemas.microsoft.com/office/word/2016/wordml/cid" xmlns:w16se="http://schemas.microsoft.com/office/word/2015/wordml/symex" mc:Ignorable="w14 w15 w16se w16cid">
+<w:styles xmlns:mc="http://schemas.openxmlformats.org/markup-compatibility/2006" xmlns:r="http://schemas.openxmlformats.org/officeDocument/2006/relationships" xmlns:w="http://schemas.openxmlformats.org/wordprocessingml/2006/main" xmlns:w14="http://schemas.microsoft.com/office/word/2010/wordml" xmlns:w15="http://schemas.microsoft.com/office/word/2012/wordml" mc:Ignorable="w14 w15">
   <w:docDefaults>
     <w:rPrDefault>
       <w:rPr>
@@ -7579,7 +6010,7 @@
       </w:pPr>
     </w:pPrDefault>
   </w:docDefaults>
-  <w:latentStyles w:defLockedState="0" w:defUIPriority="99" w:defSemiHidden="0" w:defUnhideWhenUsed="0" w:defQFormat="0" w:count="375">
+  <w:latentStyles w:defLockedState="0" w:defUIPriority="99" w:defSemiHidden="0" w:defUnhideWhenUsed="0" w:defQFormat="0" w:count="382">
     <w:lsdException w:name="Normal" w:uiPriority="0" w:qFormat="1"/>
     <w:lsdException w:name="heading 1" w:uiPriority="9" w:qFormat="1"/>
     <w:lsdException w:name="heading 2" w:semiHidden="1" w:uiPriority="9" w:unhideWhenUsed="1" w:qFormat="1"/>
@@ -7954,7 +6385,7 @@
     <w:lsdException w:name="Mention" w:semiHidden="1" w:unhideWhenUsed="1"/>
     <w:lsdException w:name="Smart Hyperlink" w:semiHidden="1" w:unhideWhenUsed="1"/>
   </w:latentStyles>
-  <w:style w:type="paragraph" w:default="1" w:styleId="Standaard">
+  <w:style w:type="paragraph" w:default="1" w:styleId="Normal">
     <w:name w:val="Normal"/>
     <w:qFormat/>
     <w:rsid w:val="000C6519"/>
@@ -7964,13 +6395,13 @@
       <w:szCs w:val="3276"/>
     </w:rPr>
   </w:style>
-  <w:style w:type="character" w:default="1" w:styleId="Standaardalinea-lettertype">
+  <w:style w:type="character" w:default="1" w:styleId="DefaultParagraphFont">
     <w:name w:val="Default Paragraph Font"/>
     <w:uiPriority w:val="1"/>
     <w:semiHidden/>
     <w:unhideWhenUsed/>
   </w:style>
-  <w:style w:type="table" w:default="1" w:styleId="Standaardtabel">
+  <w:style w:type="table" w:default="1" w:styleId="TableNormal">
     <w:name w:val="Normal Table"/>
     <w:uiPriority w:val="99"/>
     <w:semiHidden/>
@@ -7985,15 +6416,15 @@
       </w:tblCellMar>
     </w:tblPr>
   </w:style>
-  <w:style w:type="numbering" w:default="1" w:styleId="Geenlijst">
+  <w:style w:type="numbering" w:default="1" w:styleId="NoList">
     <w:name w:val="No List"/>
     <w:uiPriority w:val="99"/>
     <w:semiHidden/>
     <w:unhideWhenUsed/>
   </w:style>
-  <w:style w:type="character" w:styleId="Tekstvantijdelijkeaanduiding">
+  <w:style w:type="character" w:styleId="PlaceholderText">
     <w:name w:val="Placeholder Text"/>
-    <w:basedOn w:val="Standaardalinea-lettertype"/>
+    <w:basedOn w:val="DefaultParagraphFont"/>
     <w:uiPriority w:val="99"/>
     <w:semiHidden/>
     <w:rsid w:val="000C6519"/>
@@ -8005,9 +6436,10 @@
 </file>
 
 <file path=word/glossary/webSettings.xml><?xml version="1.0" encoding="utf-8"?>
-<w:webSettings xmlns:mc="http://schemas.openxmlformats.org/markup-compatibility/2006" xmlns:r="http://schemas.openxmlformats.org/officeDocument/2006/relationships" xmlns:w="http://schemas.openxmlformats.org/wordprocessingml/2006/main" xmlns:w14="http://schemas.microsoft.com/office/word/2010/wordml" xmlns:w15="http://schemas.microsoft.com/office/word/2012/wordml" xmlns:w16cid="http://schemas.microsoft.com/office/word/2016/wordml/cid" xmlns:w16se="http://schemas.microsoft.com/office/word/2015/wordml/symex" mc:Ignorable="w14 w15 w16se w16cid">
+<w:webSettings xmlns:mc="http://schemas.openxmlformats.org/markup-compatibility/2006" xmlns:r="http://schemas.openxmlformats.org/officeDocument/2006/relationships" xmlns:w="http://schemas.openxmlformats.org/wordprocessingml/2006/main" xmlns:w14="http://schemas.microsoft.com/office/word/2010/wordml" xmlns:w15="http://schemas.microsoft.com/office/word/2012/wordml" mc:Ignorable="w14 w15">
   <w:optimizeForBrowser/>
   <w:allowPNG/>
+  <w:doNotSaveAsSingleFile/>
 </w:webSettings>
 </file>
 
@@ -8330,7 +6762,7 @@
 </file>
 
 <file path=customXml/itemProps2.xml><?xml version="1.0" encoding="utf-8"?>
-<ds:datastoreItem xmlns:ds="http://schemas.openxmlformats.org/officeDocument/2006/customXml" ds:itemID="{19E32C99-EDE2-43ED-A5CD-A03EC34D501F}">
+<ds:datastoreItem xmlns:ds="http://schemas.openxmlformats.org/officeDocument/2006/customXml" ds:itemID="{1A3B1462-007B-334F-868F-F928B48EC7D4}">
   <ds:schemaRefs>
     <ds:schemaRef ds:uri="http://schemas.openxmlformats.org/officeDocument/2006/bibliography"/>
   </ds:schemaRefs>

</xml_diff>